<commit_message>
update diagram and add drawio
</commit_message>
<xml_diff>
--- a/SKRIPSI UMAR VER 1.docx
+++ b/SKRIPSI UMAR VER 1.docx
@@ -10718,21 +10718,7 @@
             <w:rStyle w:val="Hyperlink"/>
             <w:noProof/>
           </w:rPr>
-          <w:t>Tabel 3.1 Aktor dan Keter</w:t>
-        </w:r>
-        <w:r>
-          <w:rPr>
-            <w:rStyle w:val="Hyperlink"/>
-            <w:noProof/>
-          </w:rPr>
-          <w:t>a</w:t>
-        </w:r>
-        <w:r>
-          <w:rPr>
-            <w:rStyle w:val="Hyperlink"/>
-            <w:noProof/>
-          </w:rPr>
-          <w:t>ngan</w:t>
+          <w:t>Tabel 3.1 Aktor dan Keterangan</w:t>
         </w:r>
         <w:r>
           <w:rPr>
@@ -11494,7 +11480,7 @@
         <w:pStyle w:val="ListParagraph"/>
         <w:numPr>
           <w:ilvl w:val="0"/>
-          <w:numId w:val="28"/>
+          <w:numId w:val="26"/>
         </w:numPr>
         <w:rPr>
           <w:rFonts w:cs="Times New Roman"/>
@@ -11512,7 +11498,7 @@
         <w:pStyle w:val="ListParagraph"/>
         <w:numPr>
           <w:ilvl w:val="0"/>
-          <w:numId w:val="28"/>
+          <w:numId w:val="26"/>
         </w:numPr>
         <w:rPr>
           <w:rFonts w:cs="Times New Roman"/>
@@ -11673,7 +11659,7 @@
         <w:pStyle w:val="Heading3"/>
         <w:numPr>
           <w:ilvl w:val="0"/>
-          <w:numId w:val="29"/>
+          <w:numId w:val="27"/>
         </w:numPr>
         <w:ind w:left="851" w:hanging="567"/>
       </w:pPr>
@@ -11756,7 +11742,7 @@
         <w:pStyle w:val="Heading3"/>
         <w:numPr>
           <w:ilvl w:val="0"/>
-          <w:numId w:val="29"/>
+          <w:numId w:val="27"/>
         </w:numPr>
         <w:ind w:left="851" w:hanging="567"/>
       </w:pPr>
@@ -11811,7 +11797,7 @@
         <w:pStyle w:val="Heading3"/>
         <w:numPr>
           <w:ilvl w:val="0"/>
-          <w:numId w:val="29"/>
+          <w:numId w:val="27"/>
         </w:numPr>
         <w:ind w:left="851" w:hanging="567"/>
       </w:pPr>
@@ -12147,7 +12133,7 @@
         <w:pStyle w:val="Heading3"/>
         <w:numPr>
           <w:ilvl w:val="0"/>
-          <w:numId w:val="30"/>
+          <w:numId w:val="28"/>
         </w:numPr>
         <w:ind w:hanging="540"/>
       </w:pPr>
@@ -12278,7 +12264,7 @@
         <w:pStyle w:val="Heading3"/>
         <w:numPr>
           <w:ilvl w:val="0"/>
-          <w:numId w:val="30"/>
+          <w:numId w:val="28"/>
         </w:numPr>
         <w:ind w:hanging="540"/>
       </w:pPr>
@@ -12415,7 +12401,7 @@
         <w:pStyle w:val="Heading3"/>
         <w:numPr>
           <w:ilvl w:val="0"/>
-          <w:numId w:val="30"/>
+          <w:numId w:val="28"/>
         </w:numPr>
         <w:ind w:hanging="540"/>
       </w:pPr>
@@ -12540,7 +12526,7 @@
         <w:pStyle w:val="Heading3"/>
         <w:numPr>
           <w:ilvl w:val="0"/>
-          <w:numId w:val="30"/>
+          <w:numId w:val="28"/>
         </w:numPr>
         <w:ind w:hanging="540"/>
       </w:pPr>
@@ -12632,7 +12618,7 @@
         <w:pStyle w:val="Heading3"/>
         <w:numPr>
           <w:ilvl w:val="0"/>
-          <w:numId w:val="30"/>
+          <w:numId w:val="28"/>
         </w:numPr>
         <w:ind w:hanging="540"/>
       </w:pPr>
@@ -12832,7 +12818,7 @@
         <w:pStyle w:val="Heading3"/>
         <w:numPr>
           <w:ilvl w:val="0"/>
-          <w:numId w:val="26"/>
+          <w:numId w:val="24"/>
         </w:numPr>
         <w:ind w:hanging="540"/>
       </w:pPr>
@@ -13107,7 +13093,7 @@
         <w:pStyle w:val="Heading3"/>
         <w:numPr>
           <w:ilvl w:val="0"/>
-          <w:numId w:val="26"/>
+          <w:numId w:val="24"/>
         </w:numPr>
         <w:ind w:hanging="540"/>
       </w:pPr>
@@ -13236,7 +13222,7 @@
         <w:pStyle w:val="Heading3"/>
         <w:numPr>
           <w:ilvl w:val="0"/>
-          <w:numId w:val="26"/>
+          <w:numId w:val="24"/>
         </w:numPr>
         <w:ind w:hanging="540"/>
       </w:pPr>
@@ -13419,7 +13405,7 @@
         <w:pStyle w:val="Heading3"/>
         <w:numPr>
           <w:ilvl w:val="0"/>
-          <w:numId w:val="26"/>
+          <w:numId w:val="24"/>
         </w:numPr>
         <w:ind w:hanging="540"/>
       </w:pPr>
@@ -13595,7 +13581,7 @@
         <w:pStyle w:val="Heading4"/>
         <w:numPr>
           <w:ilvl w:val="0"/>
-          <w:numId w:val="32"/>
+          <w:numId w:val="29"/>
         </w:numPr>
         <w:ind w:left="1080" w:hanging="720"/>
       </w:pPr>
@@ -13631,7 +13617,7 @@
         <w:pStyle w:val="Heading4"/>
         <w:numPr>
           <w:ilvl w:val="0"/>
-          <w:numId w:val="32"/>
+          <w:numId w:val="29"/>
         </w:numPr>
         <w:ind w:left="1080" w:hanging="720"/>
       </w:pPr>
@@ -13652,7 +13638,7 @@
         <w:pStyle w:val="ListParagraph"/>
         <w:numPr>
           <w:ilvl w:val="0"/>
-          <w:numId w:val="33"/>
+          <w:numId w:val="30"/>
         </w:numPr>
         <w:ind w:left="1440"/>
       </w:pPr>
@@ -13686,7 +13672,7 @@
         <w:pStyle w:val="ListParagraph"/>
         <w:numPr>
           <w:ilvl w:val="0"/>
-          <w:numId w:val="33"/>
+          <w:numId w:val="30"/>
         </w:numPr>
         <w:ind w:left="1440"/>
       </w:pPr>
@@ -13709,7 +13695,7 @@
         <w:pStyle w:val="Heading3"/>
         <w:numPr>
           <w:ilvl w:val="0"/>
-          <w:numId w:val="26"/>
+          <w:numId w:val="24"/>
         </w:numPr>
         <w:ind w:hanging="540"/>
         <w:rPr>
@@ -13978,7 +13964,7 @@
         <w:pStyle w:val="Heading4"/>
         <w:numPr>
           <w:ilvl w:val="0"/>
-          <w:numId w:val="27"/>
+          <w:numId w:val="25"/>
         </w:numPr>
         <w:ind w:left="1260" w:hanging="720"/>
         <w:rPr>
@@ -14225,7 +14211,7 @@
         <w:pStyle w:val="Heading4"/>
         <w:numPr>
           <w:ilvl w:val="0"/>
-          <w:numId w:val="27"/>
+          <w:numId w:val="25"/>
         </w:numPr>
         <w:ind w:left="1260" w:hanging="720"/>
       </w:pPr>
@@ -14456,7 +14442,7 @@
         <w:pStyle w:val="Heading3"/>
         <w:numPr>
           <w:ilvl w:val="0"/>
-          <w:numId w:val="26"/>
+          <w:numId w:val="24"/>
         </w:numPr>
         <w:ind w:left="900" w:hanging="540"/>
       </w:pPr>
@@ -14804,7 +14790,7 @@
         <w:pStyle w:val="Heading4"/>
         <w:numPr>
           <w:ilvl w:val="0"/>
-          <w:numId w:val="38"/>
+          <w:numId w:val="33"/>
         </w:numPr>
         <w:ind w:left="1260" w:hanging="720"/>
         <w:rPr>
@@ -14905,7 +14891,7 @@
         <w:pStyle w:val="ListParagraph"/>
         <w:numPr>
           <w:ilvl w:val="3"/>
-          <w:numId w:val="13"/>
+          <w:numId w:val="12"/>
         </w:numPr>
         <w:ind w:left="1276" w:hanging="425"/>
         <w:rPr>
@@ -14939,7 +14925,7 @@
         <w:pStyle w:val="ListParagraph"/>
         <w:numPr>
           <w:ilvl w:val="3"/>
-          <w:numId w:val="13"/>
+          <w:numId w:val="12"/>
         </w:numPr>
         <w:ind w:left="1276" w:hanging="425"/>
         <w:rPr>
@@ -14991,7 +14977,7 @@
         <w:pStyle w:val="ListParagraph"/>
         <w:numPr>
           <w:ilvl w:val="3"/>
-          <w:numId w:val="13"/>
+          <w:numId w:val="12"/>
         </w:numPr>
         <w:ind w:left="1276" w:hanging="425"/>
         <w:rPr>
@@ -15827,7 +15813,7 @@
         <w:pStyle w:val="Heading4"/>
         <w:numPr>
           <w:ilvl w:val="0"/>
-          <w:numId w:val="38"/>
+          <w:numId w:val="33"/>
         </w:numPr>
         <w:ind w:left="1260" w:hanging="720"/>
         <w:rPr>
@@ -16758,7 +16744,7 @@
         <w:pStyle w:val="Heading4"/>
         <w:numPr>
           <w:ilvl w:val="0"/>
-          <w:numId w:val="38"/>
+          <w:numId w:val="33"/>
         </w:numPr>
         <w:ind w:left="1260" w:hanging="720"/>
         <w:rPr>
@@ -17502,7 +17488,7 @@
         <w:pStyle w:val="Heading4"/>
         <w:numPr>
           <w:ilvl w:val="0"/>
-          <w:numId w:val="38"/>
+          <w:numId w:val="33"/>
         </w:numPr>
         <w:ind w:left="1260" w:hanging="720"/>
         <w:rPr>
@@ -18510,7 +18496,7 @@
         <w:pStyle w:val="Heading4"/>
         <w:numPr>
           <w:ilvl w:val="0"/>
-          <w:numId w:val="26"/>
+          <w:numId w:val="24"/>
         </w:numPr>
         <w:ind w:left="900" w:hanging="540"/>
         <w:rPr>
@@ -19174,7 +19160,7 @@
                     </wp:inline>
                   </w:drawing>
                 </mc:Choice>
-                <mc:Fallback xmlns:cx3="http://schemas.microsoft.com/office/drawing/2016/5/9/chartex" xmlns:cx4="http://schemas.microsoft.com/office/drawing/2016/5/10/chartex" xmlns:cx5="http://schemas.microsoft.com/office/drawing/2016/5/11/chartex" xmlns:cx6="http://schemas.microsoft.com/office/drawing/2016/5/12/chartex" xmlns:cx7="http://schemas.microsoft.com/office/drawing/2016/5/13/chartex" xmlns:cx8="http://schemas.microsoft.com/office/drawing/2016/5/14/chartex" xmlns:aink="http://schemas.microsoft.com/office/drawing/2016/ink" xmlns:am3d="http://schemas.microsoft.com/office/drawing/2017/model3d" xmlns:w16cid="http://schemas.microsoft.com/office/word/2016/wordml/cid">
+                <mc:Fallback xmlns:w16cid="http://schemas.microsoft.com/office/word/2016/wordml/cid" xmlns:am3d="http://schemas.microsoft.com/office/drawing/2017/model3d" xmlns:aink="http://schemas.microsoft.com/office/drawing/2016/ink" xmlns:cx8="http://schemas.microsoft.com/office/drawing/2016/5/14/chartex" xmlns:cx7="http://schemas.microsoft.com/office/drawing/2016/5/13/chartex" xmlns:cx6="http://schemas.microsoft.com/office/drawing/2016/5/12/chartex" xmlns:cx5="http://schemas.microsoft.com/office/drawing/2016/5/11/chartex" xmlns:cx4="http://schemas.microsoft.com/office/drawing/2016/5/10/chartex" xmlns:cx3="http://schemas.microsoft.com/office/drawing/2016/5/9/chartex">
                   <w:pict>
                     <v:group w14:anchorId="75D678E8" id="Group 59792" o:spid="_x0000_s1026" style="width:51pt;height:12pt;mso-position-horizontal-relative:char;mso-position-vertical-relative:line" coordsize="10572,2952" o:gfxdata="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">
                       <v:shape id="Shape 3561" o:spid="_x0000_s1027" style="position:absolute;width:10572;height:2952;visibility:visible;mso-wrap-style:square;v-text-anchor:top" coordsize="1057275,295275" o:gfxdata="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" path="m170094,l887181,v22556,,44253,3746,65092,11238c973112,18730,991506,29398,1007456,43242v15949,13844,28240,29809,36871,47897c1052959,109227,1057275,128060,1057275,147638v,19577,-4316,38410,-12948,56498c1035695,222224,1023405,238189,1007456,252033v-15950,13844,-34344,24512,-55183,32004c931434,291529,909737,295275,887181,295275r-717087,c147538,295275,125841,291529,105002,284037,84163,276545,65769,265877,49819,252033,33870,238189,21579,222224,12948,204136,4316,186048,,167215,,147638,,128060,4316,109227,12948,91139,21579,73051,33870,57086,49819,43242,65769,29398,84163,18730,105002,11238,125841,3746,147538,,170094,r,xe" filled="f" strokeweight="1pt">
@@ -19398,7 +19384,7 @@
                     </wp:inline>
                   </w:drawing>
                 </mc:Choice>
-                <mc:Fallback xmlns:cx3="http://schemas.microsoft.com/office/drawing/2016/5/9/chartex" xmlns:cx4="http://schemas.microsoft.com/office/drawing/2016/5/10/chartex" xmlns:cx5="http://schemas.microsoft.com/office/drawing/2016/5/11/chartex" xmlns:cx6="http://schemas.microsoft.com/office/drawing/2016/5/12/chartex" xmlns:cx7="http://schemas.microsoft.com/office/drawing/2016/5/13/chartex" xmlns:cx8="http://schemas.microsoft.com/office/drawing/2016/5/14/chartex" xmlns:aink="http://schemas.microsoft.com/office/drawing/2016/ink" xmlns:am3d="http://schemas.microsoft.com/office/drawing/2017/model3d" xmlns:w16cid="http://schemas.microsoft.com/office/word/2016/wordml/cid">
+                <mc:Fallback xmlns:w16cid="http://schemas.microsoft.com/office/word/2016/wordml/cid" xmlns:am3d="http://schemas.microsoft.com/office/drawing/2017/model3d" xmlns:aink="http://schemas.microsoft.com/office/drawing/2016/ink" xmlns:cx8="http://schemas.microsoft.com/office/drawing/2016/5/14/chartex" xmlns:cx7="http://schemas.microsoft.com/office/drawing/2016/5/13/chartex" xmlns:cx6="http://schemas.microsoft.com/office/drawing/2016/5/12/chartex" xmlns:cx5="http://schemas.microsoft.com/office/drawing/2016/5/11/chartex" xmlns:cx4="http://schemas.microsoft.com/office/drawing/2016/5/10/chartex" xmlns:cx3="http://schemas.microsoft.com/office/drawing/2016/5/9/chartex">
                   <w:pict>
                     <v:group w14:anchorId="4D1633D2" id="Group 59841" o:spid="_x0000_s1026" style="width:69.75pt;height:22.5pt;mso-position-horizontal-relative:char;mso-position-vertical-relative:line" coordsize="10572,3619" o:gfxdata="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">
                       <v:shape id="Shape 3568" o:spid="_x0000_s1027" style="position:absolute;width:10572;height:3619;visibility:visible;mso-wrap-style:square;v-text-anchor:top" coordsize="1057275,361950" o:gfxdata="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" path="m,361950l211455,r845820,l845820,361950,,361950xe" filled="f" strokeweight="1pt">
@@ -19648,7 +19634,7 @@
                     </wp:inline>
                   </w:drawing>
                 </mc:Choice>
-                <mc:Fallback xmlns:cx3="http://schemas.microsoft.com/office/drawing/2016/5/9/chartex" xmlns:cx4="http://schemas.microsoft.com/office/drawing/2016/5/10/chartex" xmlns:cx5="http://schemas.microsoft.com/office/drawing/2016/5/11/chartex" xmlns:cx6="http://schemas.microsoft.com/office/drawing/2016/5/12/chartex" xmlns:cx7="http://schemas.microsoft.com/office/drawing/2016/5/13/chartex" xmlns:cx8="http://schemas.microsoft.com/office/drawing/2016/5/14/chartex" xmlns:aink="http://schemas.microsoft.com/office/drawing/2016/ink" xmlns:am3d="http://schemas.microsoft.com/office/drawing/2017/model3d" xmlns:w16cid="http://schemas.microsoft.com/office/word/2016/wordml/cid">
+                <mc:Fallback xmlns:w16cid="http://schemas.microsoft.com/office/word/2016/wordml/cid" xmlns:am3d="http://schemas.microsoft.com/office/drawing/2017/model3d" xmlns:aink="http://schemas.microsoft.com/office/drawing/2016/ink" xmlns:cx8="http://schemas.microsoft.com/office/drawing/2016/5/14/chartex" xmlns:cx7="http://schemas.microsoft.com/office/drawing/2016/5/13/chartex" xmlns:cx6="http://schemas.microsoft.com/office/drawing/2016/5/12/chartex" xmlns:cx5="http://schemas.microsoft.com/office/drawing/2016/5/11/chartex" xmlns:cx4="http://schemas.microsoft.com/office/drawing/2016/5/10/chartex" xmlns:cx3="http://schemas.microsoft.com/office/drawing/2016/5/9/chartex">
                   <w:pict>
                     <v:group w14:anchorId="74796158" id="Group 59909" o:spid="_x0000_s1026" style="width:62.25pt;height:27pt;mso-position-horizontal-relative:char;mso-position-vertical-relative:line" coordsize="9048,3810" o:gfxdata="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">
                       <v:shape id="Shape 3579" o:spid="_x0000_s1027" style="position:absolute;width:9048;height:3810;visibility:visible;mso-wrap-style:square;v-text-anchor:top" coordsize="904875,381000" o:gfxdata="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" path="m,l904875,r,381000l,381000,,xe" filled="f" strokeweight="1pt">
@@ -20731,7 +20717,7 @@
                     </wp:inline>
                   </w:drawing>
                 </mc:Choice>
-                <mc:Fallback xmlns:cx3="http://schemas.microsoft.com/office/drawing/2016/5/9/chartex" xmlns:cx4="http://schemas.microsoft.com/office/drawing/2016/5/10/chartex" xmlns:cx5="http://schemas.microsoft.com/office/drawing/2016/5/11/chartex" xmlns:cx6="http://schemas.microsoft.com/office/drawing/2016/5/12/chartex" xmlns:cx7="http://schemas.microsoft.com/office/drawing/2016/5/13/chartex" xmlns:cx8="http://schemas.microsoft.com/office/drawing/2016/5/14/chartex" xmlns:aink="http://schemas.microsoft.com/office/drawing/2016/ink" xmlns:am3d="http://schemas.microsoft.com/office/drawing/2017/model3d" xmlns:w16cid="http://schemas.microsoft.com/office/word/2016/wordml/cid" xmlns:w16sdtdh="http://schemas.microsoft.com/office/word/2020/wordml/sdtdatahash" xmlns:w16="http://schemas.microsoft.com/office/word/2018/wordml" xmlns:w16cex="http://schemas.microsoft.com/office/word/2018/wordml/cex" xmlns:oel="http://schemas.microsoft.com/office/2019/extlst">
+                <mc:Fallback xmlns:oel="http://schemas.microsoft.com/office/2019/extlst" xmlns:w16cex="http://schemas.microsoft.com/office/word/2018/wordml/cex" xmlns:w16="http://schemas.microsoft.com/office/word/2018/wordml" xmlns:w16sdtdh="http://schemas.microsoft.com/office/word/2020/wordml/sdtdatahash" xmlns:w16cid="http://schemas.microsoft.com/office/word/2016/wordml/cid" xmlns:am3d="http://schemas.microsoft.com/office/drawing/2017/model3d" xmlns:aink="http://schemas.microsoft.com/office/drawing/2016/ink" xmlns:cx8="http://schemas.microsoft.com/office/drawing/2016/5/14/chartex" xmlns:cx7="http://schemas.microsoft.com/office/drawing/2016/5/13/chartex" xmlns:cx6="http://schemas.microsoft.com/office/drawing/2016/5/12/chartex" xmlns:cx5="http://schemas.microsoft.com/office/drawing/2016/5/11/chartex" xmlns:cx4="http://schemas.microsoft.com/office/drawing/2016/5/10/chartex" xmlns:cx3="http://schemas.microsoft.com/office/drawing/2016/5/9/chartex">
                   <w:pict>
                     <v:group w14:anchorId="44A97906" id="Group 59266" o:spid="_x0000_s1026" style="width:71.25pt;height:23.25pt;mso-position-horizontal-relative:char;mso-position-vertical-relative:line" coordsize="9048,2952" o:gfxdata="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">
                       <v:shape id="Shape 3653" o:spid="_x0000_s1027" style="position:absolute;width:9048;height:2952;visibility:visible;mso-wrap-style:square;v-text-anchor:top" coordsize="904875,295275" o:gfxdata="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" path="m,147638l180975,,723900,,904875,147638,723900,295275r-542925,l,147638xe" filled="f" strokeweight="1pt">
@@ -20980,7 +20966,7 @@
                     </wp:inline>
                   </w:drawing>
                 </mc:Choice>
-                <mc:Fallback xmlns:cx3="http://schemas.microsoft.com/office/drawing/2016/5/9/chartex" xmlns:cx4="http://schemas.microsoft.com/office/drawing/2016/5/10/chartex" xmlns:cx5="http://schemas.microsoft.com/office/drawing/2016/5/11/chartex" xmlns:cx6="http://schemas.microsoft.com/office/drawing/2016/5/12/chartex" xmlns:cx7="http://schemas.microsoft.com/office/drawing/2016/5/13/chartex" xmlns:cx8="http://schemas.microsoft.com/office/drawing/2016/5/14/chartex" xmlns:aink="http://schemas.microsoft.com/office/drawing/2016/ink" xmlns:am3d="http://schemas.microsoft.com/office/drawing/2017/model3d" xmlns:w16cid="http://schemas.microsoft.com/office/word/2016/wordml/cid" xmlns:w16sdtdh="http://schemas.microsoft.com/office/word/2020/wordml/sdtdatahash" xmlns:w16="http://schemas.microsoft.com/office/word/2018/wordml" xmlns:w16cex="http://schemas.microsoft.com/office/word/2018/wordml/cex" xmlns:oel="http://schemas.microsoft.com/office/2019/extlst">
+                <mc:Fallback xmlns:oel="http://schemas.microsoft.com/office/2019/extlst" xmlns:w16cex="http://schemas.microsoft.com/office/word/2018/wordml/cex" xmlns:w16="http://schemas.microsoft.com/office/word/2018/wordml" xmlns:w16sdtdh="http://schemas.microsoft.com/office/word/2020/wordml/sdtdatahash" xmlns:w16cid="http://schemas.microsoft.com/office/word/2016/wordml/cid" xmlns:am3d="http://schemas.microsoft.com/office/drawing/2017/model3d" xmlns:aink="http://schemas.microsoft.com/office/drawing/2016/ink" xmlns:cx8="http://schemas.microsoft.com/office/drawing/2016/5/14/chartex" xmlns:cx7="http://schemas.microsoft.com/office/drawing/2016/5/13/chartex" xmlns:cx6="http://schemas.microsoft.com/office/drawing/2016/5/12/chartex" xmlns:cx5="http://schemas.microsoft.com/office/drawing/2016/5/11/chartex" xmlns:cx4="http://schemas.microsoft.com/office/drawing/2016/5/10/chartex" xmlns:cx3="http://schemas.microsoft.com/office/drawing/2016/5/9/chartex">
                   <w:pict>
                     <v:group w14:anchorId="080DFC1A" id="Group 59350" o:spid="_x0000_s1026" style="width:57.75pt;height:30pt;mso-position-horizontal-relative:char;mso-position-vertical-relative:line" coordsize="7334,3810" o:gfxdata="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">
                       <v:shape id="Shape 3666" o:spid="_x0000_s1027" style="position:absolute;width:7334;height:3810;visibility:visible;mso-wrap-style:square;v-text-anchor:top" coordsize="733425,381000" o:gfxdata="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" path="m,76200l146685,,733425,r,381000l,381000,,76200xe" filled="f" strokeweight="1pt">
@@ -21196,7 +21182,7 @@
                     </wp:inline>
                   </w:drawing>
                 </mc:Choice>
-                <mc:Fallback xmlns:cx3="http://schemas.microsoft.com/office/drawing/2016/5/9/chartex" xmlns:cx4="http://schemas.microsoft.com/office/drawing/2016/5/10/chartex" xmlns:cx5="http://schemas.microsoft.com/office/drawing/2016/5/11/chartex" xmlns:cx6="http://schemas.microsoft.com/office/drawing/2016/5/12/chartex" xmlns:cx7="http://schemas.microsoft.com/office/drawing/2016/5/13/chartex" xmlns:cx8="http://schemas.microsoft.com/office/drawing/2016/5/14/chartex" xmlns:aink="http://schemas.microsoft.com/office/drawing/2016/ink" xmlns:am3d="http://schemas.microsoft.com/office/drawing/2017/model3d" xmlns:w16cid="http://schemas.microsoft.com/office/word/2016/wordml/cid" xmlns:w16sdtdh="http://schemas.microsoft.com/office/word/2020/wordml/sdtdatahash" xmlns:w16="http://schemas.microsoft.com/office/word/2018/wordml" xmlns:w16cex="http://schemas.microsoft.com/office/word/2018/wordml/cex" xmlns:oel="http://schemas.microsoft.com/office/2019/extlst">
+                <mc:Fallback xmlns:oel="http://schemas.microsoft.com/office/2019/extlst" xmlns:w16cex="http://schemas.microsoft.com/office/word/2018/wordml/cex" xmlns:w16="http://schemas.microsoft.com/office/word/2018/wordml" xmlns:w16sdtdh="http://schemas.microsoft.com/office/word/2020/wordml/sdtdatahash" xmlns:w16cid="http://schemas.microsoft.com/office/word/2016/wordml/cid" xmlns:am3d="http://schemas.microsoft.com/office/drawing/2017/model3d" xmlns:aink="http://schemas.microsoft.com/office/drawing/2016/ink" xmlns:cx8="http://schemas.microsoft.com/office/drawing/2016/5/14/chartex" xmlns:cx7="http://schemas.microsoft.com/office/drawing/2016/5/13/chartex" xmlns:cx6="http://schemas.microsoft.com/office/drawing/2016/5/12/chartex" xmlns:cx5="http://schemas.microsoft.com/office/drawing/2016/5/11/chartex" xmlns:cx4="http://schemas.microsoft.com/office/drawing/2016/5/10/chartex" xmlns:cx3="http://schemas.microsoft.com/office/drawing/2016/5/9/chartex">
                   <w:pict>
                     <v:group w14:anchorId="0639C70C" id="Group 59462" o:spid="_x0000_s1026" style="width:63.75pt;height:32.4pt;mso-position-horizontal-relative:char;mso-position-vertical-relative:line" coordsize="8096,4114" o:gfxdata="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">
                       <v:shape id="Shape 3673" o:spid="_x0000_s1027" style="position:absolute;width:8096;height:4114;visibility:visible;mso-wrap-style:square;v-text-anchor:top" coordsize="809625,411409" o:gfxdata="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" path="m,l809625,r,297902c404813,297902,404813,411409,,346916l,xe" filled="f" strokeweight="1pt">
@@ -21732,7 +21718,7 @@
                     </wp:inline>
                   </w:drawing>
                 </mc:Choice>
-                <mc:Fallback xmlns:cx3="http://schemas.microsoft.com/office/drawing/2016/5/9/chartex" xmlns:cx4="http://schemas.microsoft.com/office/drawing/2016/5/10/chartex" xmlns:cx5="http://schemas.microsoft.com/office/drawing/2016/5/11/chartex" xmlns:cx6="http://schemas.microsoft.com/office/drawing/2016/5/12/chartex" xmlns:cx7="http://schemas.microsoft.com/office/drawing/2016/5/13/chartex" xmlns:cx8="http://schemas.microsoft.com/office/drawing/2016/5/14/chartex" xmlns:aink="http://schemas.microsoft.com/office/drawing/2016/ink" xmlns:am3d="http://schemas.microsoft.com/office/drawing/2017/model3d" xmlns:w16cid="http://schemas.microsoft.com/office/word/2016/wordml/cid" xmlns:w16sdtdh="http://schemas.microsoft.com/office/word/2020/wordml/sdtdatahash" xmlns:w16="http://schemas.microsoft.com/office/word/2018/wordml" xmlns:w16cex="http://schemas.microsoft.com/office/word/2018/wordml/cex" xmlns:oel="http://schemas.microsoft.com/office/2019/extlst">
+                <mc:Fallback xmlns:oel="http://schemas.microsoft.com/office/2019/extlst" xmlns:w16cex="http://schemas.microsoft.com/office/word/2018/wordml/cex" xmlns:w16="http://schemas.microsoft.com/office/word/2018/wordml" xmlns:w16sdtdh="http://schemas.microsoft.com/office/word/2020/wordml/sdtdatahash" xmlns:w16cid="http://schemas.microsoft.com/office/word/2016/wordml/cid" xmlns:am3d="http://schemas.microsoft.com/office/drawing/2017/model3d" xmlns:aink="http://schemas.microsoft.com/office/drawing/2016/ink" xmlns:cx8="http://schemas.microsoft.com/office/drawing/2016/5/14/chartex" xmlns:cx7="http://schemas.microsoft.com/office/drawing/2016/5/13/chartex" xmlns:cx6="http://schemas.microsoft.com/office/drawing/2016/5/12/chartex" xmlns:cx5="http://schemas.microsoft.com/office/drawing/2016/5/11/chartex" xmlns:cx4="http://schemas.microsoft.com/office/drawing/2016/5/10/chartex" xmlns:cx3="http://schemas.microsoft.com/office/drawing/2016/5/9/chartex">
                   <w:pict>
                     <v:group w14:anchorId="1E82C5CA" id="Group 59554" o:spid="_x0000_s1026" style="width:62.25pt;height:35.25pt;mso-position-horizontal-relative:char;mso-position-vertical-relative:line" coordsize="7905,4476" o:gfxdata="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">
                       <v:shape id="Shape 3682" o:spid="_x0000_s1027" style="position:absolute;top:3714;width:762;height:762;visibility:visible;mso-wrap-style:square;v-text-anchor:top" coordsize="76200,76200" o:gfxdata="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" path="m,l76200,,38100,76200,,xe" fillcolor="black" stroked="f" strokeweight="0">
@@ -22112,7 +22098,7 @@
         <w:pStyle w:val="Heading3"/>
         <w:numPr>
           <w:ilvl w:val="0"/>
-          <w:numId w:val="26"/>
+          <w:numId w:val="24"/>
         </w:numPr>
         <w:ind w:left="900" w:hanging="540"/>
       </w:pPr>
@@ -22359,7 +22345,7 @@
         <w:pStyle w:val="Heading3"/>
         <w:numPr>
           <w:ilvl w:val="0"/>
-          <w:numId w:val="26"/>
+          <w:numId w:val="24"/>
         </w:numPr>
         <w:ind w:left="900" w:hanging="540"/>
       </w:pPr>
@@ -22559,7 +22545,7 @@
         <w:pStyle w:val="Heading3"/>
         <w:numPr>
           <w:ilvl w:val="0"/>
-          <w:numId w:val="26"/>
+          <w:numId w:val="24"/>
         </w:numPr>
         <w:ind w:left="1080" w:hanging="720"/>
         <w:rPr>
@@ -22836,7 +22822,7 @@
         <w:pStyle w:val="Heading3"/>
         <w:numPr>
           <w:ilvl w:val="0"/>
-          <w:numId w:val="26"/>
+          <w:numId w:val="24"/>
         </w:numPr>
         <w:ind w:left="1080" w:hanging="720"/>
         <w:rPr>
@@ -23053,7 +23039,7 @@
         <w:pStyle w:val="ListParagraph"/>
         <w:numPr>
           <w:ilvl w:val="0"/>
-          <w:numId w:val="37"/>
+          <w:numId w:val="32"/>
         </w:numPr>
         <w:ind w:left="1440" w:hanging="900"/>
         <w:rPr>
@@ -23086,7 +23072,7 @@
         <w:pStyle w:val="ListParagraph"/>
         <w:numPr>
           <w:ilvl w:val="0"/>
-          <w:numId w:val="36"/>
+          <w:numId w:val="31"/>
         </w:numPr>
         <w:ind w:left="1080"/>
       </w:pPr>
@@ -23120,7 +23106,7 @@
         <w:pStyle w:val="ListParagraph"/>
         <w:numPr>
           <w:ilvl w:val="0"/>
-          <w:numId w:val="36"/>
+          <w:numId w:val="31"/>
         </w:numPr>
         <w:ind w:left="1080"/>
       </w:pPr>
@@ -23145,7 +23131,7 @@
         <w:pStyle w:val="ListParagraph"/>
         <w:numPr>
           <w:ilvl w:val="0"/>
-          <w:numId w:val="36"/>
+          <w:numId w:val="31"/>
         </w:numPr>
         <w:ind w:left="1080"/>
       </w:pPr>
@@ -23167,7 +23153,7 @@
         <w:pStyle w:val="ListParagraph"/>
         <w:numPr>
           <w:ilvl w:val="0"/>
-          <w:numId w:val="36"/>
+          <w:numId w:val="31"/>
         </w:numPr>
         <w:ind w:left="1080"/>
       </w:pPr>
@@ -23213,7 +23199,7 @@
         <w:pStyle w:val="ListParagraph"/>
         <w:numPr>
           <w:ilvl w:val="0"/>
-          <w:numId w:val="36"/>
+          <w:numId w:val="31"/>
         </w:numPr>
         <w:ind w:left="1080"/>
       </w:pPr>
@@ -23280,7 +23266,7 @@
         <w:pStyle w:val="Heading2"/>
         <w:numPr>
           <w:ilvl w:val="0"/>
-          <w:numId w:val="39"/>
+          <w:numId w:val="34"/>
         </w:numPr>
         <w:ind w:left="360"/>
       </w:pPr>
@@ -23388,7 +23374,7 @@
         <w:pStyle w:val="Heading2"/>
         <w:numPr>
           <w:ilvl w:val="0"/>
-          <w:numId w:val="39"/>
+          <w:numId w:val="34"/>
         </w:numPr>
         <w:ind w:left="360"/>
       </w:pPr>
@@ -23546,7 +23532,7 @@
         <w:pStyle w:val="Heading3"/>
         <w:numPr>
           <w:ilvl w:val="0"/>
-          <w:numId w:val="41"/>
+          <w:numId w:val="35"/>
         </w:numPr>
         <w:ind w:left="900" w:hanging="540"/>
       </w:pPr>
@@ -23572,7 +23558,7 @@
         <w:pStyle w:val="ListParagraph"/>
         <w:numPr>
           <w:ilvl w:val="0"/>
-          <w:numId w:val="42"/>
+          <w:numId w:val="36"/>
         </w:numPr>
         <w:ind w:left="1260"/>
       </w:pPr>
@@ -23589,7 +23575,7 @@
         <w:pStyle w:val="ListParagraph"/>
         <w:numPr>
           <w:ilvl w:val="0"/>
-          <w:numId w:val="42"/>
+          <w:numId w:val="36"/>
         </w:numPr>
         <w:ind w:left="1260"/>
       </w:pPr>
@@ -23608,7 +23594,7 @@
         <w:pStyle w:val="ListParagraph"/>
         <w:numPr>
           <w:ilvl w:val="0"/>
-          <w:numId w:val="42"/>
+          <w:numId w:val="36"/>
         </w:numPr>
         <w:ind w:left="1260"/>
       </w:pPr>
@@ -23621,7 +23607,7 @@
         <w:pStyle w:val="ListParagraph"/>
         <w:numPr>
           <w:ilvl w:val="0"/>
-          <w:numId w:val="42"/>
+          <w:numId w:val="36"/>
         </w:numPr>
         <w:ind w:left="1260"/>
       </w:pPr>
@@ -23634,7 +23620,7 @@
         <w:pStyle w:val="Heading3"/>
         <w:numPr>
           <w:ilvl w:val="0"/>
-          <w:numId w:val="41"/>
+          <w:numId w:val="35"/>
         </w:numPr>
         <w:ind w:left="900" w:hanging="540"/>
       </w:pPr>
@@ -23660,7 +23646,7 @@
         <w:pStyle w:val="ListParagraph"/>
         <w:numPr>
           <w:ilvl w:val="0"/>
-          <w:numId w:val="43"/>
+          <w:numId w:val="37"/>
         </w:numPr>
         <w:ind w:left="1260"/>
       </w:pPr>
@@ -23682,7 +23668,7 @@
         <w:pStyle w:val="ListParagraph"/>
         <w:numPr>
           <w:ilvl w:val="0"/>
-          <w:numId w:val="43"/>
+          <w:numId w:val="37"/>
         </w:numPr>
         <w:ind w:left="1260"/>
       </w:pPr>
@@ -23707,7 +23693,7 @@
         <w:pStyle w:val="ListParagraph"/>
         <w:numPr>
           <w:ilvl w:val="0"/>
-          <w:numId w:val="43"/>
+          <w:numId w:val="37"/>
         </w:numPr>
         <w:ind w:left="1260"/>
       </w:pPr>
@@ -23730,7 +23716,7 @@
         <w:pStyle w:val="Heading3"/>
         <w:numPr>
           <w:ilvl w:val="0"/>
-          <w:numId w:val="41"/>
+          <w:numId w:val="35"/>
         </w:numPr>
         <w:ind w:left="900" w:hanging="540"/>
       </w:pPr>
@@ -23754,7 +23740,7 @@
         <w:pStyle w:val="ListParagraph"/>
         <w:numPr>
           <w:ilvl w:val="0"/>
-          <w:numId w:val="44"/>
+          <w:numId w:val="38"/>
         </w:numPr>
         <w:ind w:left="900"/>
       </w:pPr>
@@ -23776,7 +23762,7 @@
         <w:pStyle w:val="ListParagraph"/>
         <w:numPr>
           <w:ilvl w:val="0"/>
-          <w:numId w:val="44"/>
+          <w:numId w:val="38"/>
         </w:numPr>
         <w:ind w:left="900"/>
       </w:pPr>
@@ -23798,7 +23784,7 @@
         <w:pStyle w:val="Heading2"/>
         <w:numPr>
           <w:ilvl w:val="0"/>
-          <w:numId w:val="39"/>
+          <w:numId w:val="34"/>
         </w:numPr>
         <w:ind w:left="360"/>
       </w:pPr>
@@ -23873,7 +23859,7 @@
         <w:pStyle w:val="Heading3"/>
         <w:numPr>
           <w:ilvl w:val="0"/>
-          <w:numId w:val="45"/>
+          <w:numId w:val="39"/>
         </w:numPr>
         <w:ind w:hanging="540"/>
       </w:pPr>
@@ -24058,7 +24044,7 @@
         <w:pStyle w:val="Heading3"/>
         <w:numPr>
           <w:ilvl w:val="0"/>
-          <w:numId w:val="45"/>
+          <w:numId w:val="39"/>
         </w:numPr>
         <w:ind w:hanging="540"/>
         <w:rPr>
@@ -24082,10 +24068,10 @@
           <w:noProof/>
         </w:rPr>
         <w:drawing>
-          <wp:inline distT="0" distB="0" distL="0" distR="0" wp14:anchorId="2125CAE2" wp14:editId="5FE98D87">
-            <wp:extent cx="4084622" cy="3390900"/>
+          <wp:inline distT="0" distB="0" distL="0" distR="0" wp14:anchorId="27837002" wp14:editId="7ADCB6C6">
+            <wp:extent cx="3895725" cy="3243411"/>
             <wp:effectExtent l="0" t="0" r="0" b="0"/>
-            <wp:docPr id="59481" name="Picture 59481"/>
+            <wp:docPr id="3" name="Picture 3"/>
             <wp:cNvGraphicFramePr>
               <a:graphicFrameLocks xmlns:a="http://schemas.openxmlformats.org/drawingml/2006/main" noChangeAspect="1"/>
             </wp:cNvGraphicFramePr>
@@ -24105,7 +24091,7 @@
                   <pic:spPr>
                     <a:xfrm>
                       <a:off x="0" y="0"/>
-                      <a:ext cx="4096662" cy="3400895"/>
+                      <a:ext cx="3924197" cy="3267115"/>
                     </a:xfrm>
                     <a:prstGeom prst="rect">
                       <a:avLst/>
@@ -24208,7 +24194,7 @@
         <w:pStyle w:val="ListParagraph"/>
         <w:numPr>
           <w:ilvl w:val="0"/>
-          <w:numId w:val="47"/>
+          <w:numId w:val="40"/>
         </w:numPr>
       </w:pPr>
       <w:r>
@@ -24583,7 +24569,7 @@
         <w:pStyle w:val="ListParagraph"/>
         <w:numPr>
           <w:ilvl w:val="0"/>
-          <w:numId w:val="47"/>
+          <w:numId w:val="40"/>
         </w:numPr>
       </w:pPr>
       <w:r>
@@ -24703,8 +24689,6 @@
         </w:rPr>
         <w:t>Keterangan Use Case</w:t>
       </w:r>
-      <w:bookmarkStart w:id="43" w:name="_GoBack"/>
-      <w:bookmarkEnd w:id="43"/>
     </w:p>
     <w:tbl>
       <w:tblPr>
@@ -24933,7 +24917,10 @@
               <w:jc w:val="center"/>
             </w:pPr>
             <w:r>
-              <w:t>Lihat Laporan</w:t>
+              <w:t>Daftar</w:t>
+            </w:r>
+            <w:r>
+              <w:t xml:space="preserve"> Laporan</w:t>
             </w:r>
           </w:p>
         </w:tc>
@@ -24958,13 +24945,22 @@
               <w:t>use case</w:t>
             </w:r>
             <w:r>
-              <w:t xml:space="preserve"> lihat laporan, petugas dapat, meng</w:t>
+              <w:t xml:space="preserve"> </w:t>
+            </w:r>
+            <w:r>
+              <w:t>daftar</w:t>
+            </w:r>
+            <w:r>
+              <w:t xml:space="preserve"> laporan, petugas dapat, meng</w:t>
             </w:r>
             <w:r>
               <w:t>ubah</w:t>
             </w:r>
             <w:r>
               <w:t>, menghapus dan mencetak laporan</w:t>
+            </w:r>
+            <w:r>
+              <w:t xml:space="preserve"> yang terdapat pada daftar</w:t>
             </w:r>
             <w:r>
               <w:t>.</w:t>
@@ -25213,7 +25209,7 @@
         <w:pStyle w:val="Heading3"/>
         <w:numPr>
           <w:ilvl w:val="0"/>
-          <w:numId w:val="45"/>
+          <w:numId w:val="39"/>
         </w:numPr>
         <w:ind w:hanging="540"/>
         <w:rPr>
@@ -25229,79 +25225,377 @@
     </w:p>
     <w:p>
       <w:pPr>
-        <w:pStyle w:val="Heading3"/>
+        <w:pStyle w:val="Heading4"/>
         <w:numPr>
           <w:ilvl w:val="0"/>
-          <w:numId w:val="45"/>
+          <w:numId w:val="41"/>
         </w:numPr>
-        <w:ind w:hanging="540"/>
-        <w:rPr>
-          <w:i/>
-        </w:rPr>
-      </w:pPr>
-      <w:r>
-        <w:rPr>
-          <w:i/>
-        </w:rPr>
-        <w:t>Sequence Diagram</w:t>
-      </w:r>
-    </w:p>
-    <w:p>
-      <w:pPr>
-        <w:pStyle w:val="Heading3"/>
+        <w:ind w:left="1080" w:hanging="720"/>
+      </w:pPr>
+      <w:r>
+        <w:t>Activity Login</w:t>
+      </w:r>
+    </w:p>
+    <w:p>
+      <w:r>
+        <w:rPr>
+          <w:noProof/>
+        </w:rPr>
+        <w:drawing>
+          <wp:inline distT="0" distB="0" distL="0" distR="0" wp14:anchorId="40222A70" wp14:editId="603B45C6">
+            <wp:extent cx="5039995" cy="4526280"/>
+            <wp:effectExtent l="0" t="0" r="8255" b="7620"/>
+            <wp:docPr id="5" name="Picture 5"/>
+            <wp:cNvGraphicFramePr>
+              <a:graphicFrameLocks xmlns:a="http://schemas.openxmlformats.org/drawingml/2006/main" noChangeAspect="1"/>
+            </wp:cNvGraphicFramePr>
+            <a:graphic xmlns:a="http://schemas.openxmlformats.org/drawingml/2006/main">
+              <a:graphicData uri="http://schemas.openxmlformats.org/drawingml/2006/picture">
+                <pic:pic xmlns:pic="http://schemas.openxmlformats.org/drawingml/2006/picture">
+                  <pic:nvPicPr>
+                    <pic:cNvPr id="1" name=""/>
+                    <pic:cNvPicPr/>
+                  </pic:nvPicPr>
+                  <pic:blipFill>
+                    <a:blip r:embed="rId48"/>
+                    <a:stretch>
+                      <a:fillRect/>
+                    </a:stretch>
+                  </pic:blipFill>
+                  <pic:spPr>
+                    <a:xfrm>
+                      <a:off x="0" y="0"/>
+                      <a:ext cx="5039995" cy="4526280"/>
+                    </a:xfrm>
+                    <a:prstGeom prst="rect">
+                      <a:avLst/>
+                    </a:prstGeom>
+                  </pic:spPr>
+                </pic:pic>
+              </a:graphicData>
+            </a:graphic>
+          </wp:inline>
+        </w:drawing>
+      </w:r>
+    </w:p>
+    <w:p>
+      <w:pPr>
+        <w:pStyle w:val="Heading4"/>
         <w:numPr>
           <w:ilvl w:val="0"/>
-          <w:numId w:val="45"/>
+          <w:numId w:val="41"/>
         </w:numPr>
-        <w:ind w:hanging="540"/>
-        <w:rPr>
-          <w:i/>
-        </w:rPr>
-      </w:pPr>
-      <w:r>
-        <w:rPr>
-          <w:i/>
-        </w:rPr>
-        <w:t>Class Diagram</w:t>
-      </w:r>
-    </w:p>
-    <w:p>
-      <w:pPr>
-        <w:pStyle w:val="Heading2"/>
+        <w:ind w:left="1080" w:hanging="720"/>
+      </w:pPr>
+      <w:r>
+        <w:lastRenderedPageBreak/>
+        <w:t>Activity Buat Laporan</w:t>
+      </w:r>
+    </w:p>
+    <w:p>
+      <w:r>
+        <w:rPr>
+          <w:noProof/>
+        </w:rPr>
+        <w:drawing>
+          <wp:inline distT="0" distB="0" distL="0" distR="0" wp14:anchorId="6B574FEF" wp14:editId="0FA282FB">
+            <wp:extent cx="4533900" cy="5772150"/>
+            <wp:effectExtent l="0" t="0" r="0" b="0"/>
+            <wp:docPr id="6" name="Picture 6"/>
+            <wp:cNvGraphicFramePr>
+              <a:graphicFrameLocks xmlns:a="http://schemas.openxmlformats.org/drawingml/2006/main" noChangeAspect="1"/>
+            </wp:cNvGraphicFramePr>
+            <a:graphic xmlns:a="http://schemas.openxmlformats.org/drawingml/2006/main">
+              <a:graphicData uri="http://schemas.openxmlformats.org/drawingml/2006/picture">
+                <pic:pic xmlns:pic="http://schemas.openxmlformats.org/drawingml/2006/picture">
+                  <pic:nvPicPr>
+                    <pic:cNvPr id="1" name=""/>
+                    <pic:cNvPicPr/>
+                  </pic:nvPicPr>
+                  <pic:blipFill>
+                    <a:blip r:embed="rId49"/>
+                    <a:stretch>
+                      <a:fillRect/>
+                    </a:stretch>
+                  </pic:blipFill>
+                  <pic:spPr>
+                    <a:xfrm>
+                      <a:off x="0" y="0"/>
+                      <a:ext cx="4533900" cy="5772150"/>
+                    </a:xfrm>
+                    <a:prstGeom prst="rect">
+                      <a:avLst/>
+                    </a:prstGeom>
+                  </pic:spPr>
+                </pic:pic>
+              </a:graphicData>
+            </a:graphic>
+          </wp:inline>
+        </w:drawing>
+      </w:r>
+    </w:p>
+    <w:p>
+      <w:pPr>
+        <w:pStyle w:val="Heading4"/>
+        <w:numPr>
+          <w:ilvl w:val="0"/>
+          <w:numId w:val="41"/>
+        </w:numPr>
+        <w:ind w:left="1080" w:hanging="720"/>
+      </w:pPr>
+      <w:r>
+        <w:lastRenderedPageBreak/>
+        <w:t>Activity Daftar Laporan</w:t>
+      </w:r>
+    </w:p>
+    <w:p>
+      <w:r>
+        <w:rPr>
+          <w:noProof/>
+        </w:rPr>
+        <w:drawing>
+          <wp:inline distT="0" distB="0" distL="0" distR="0" wp14:anchorId="250D74AA" wp14:editId="10415C1A">
+            <wp:extent cx="4552950" cy="3019425"/>
+            <wp:effectExtent l="0" t="0" r="0" b="9525"/>
+            <wp:docPr id="7" name="Picture 7"/>
+            <wp:cNvGraphicFramePr>
+              <a:graphicFrameLocks xmlns:a="http://schemas.openxmlformats.org/drawingml/2006/main" noChangeAspect="1"/>
+            </wp:cNvGraphicFramePr>
+            <a:graphic xmlns:a="http://schemas.openxmlformats.org/drawingml/2006/main">
+              <a:graphicData uri="http://schemas.openxmlformats.org/drawingml/2006/picture">
+                <pic:pic xmlns:pic="http://schemas.openxmlformats.org/drawingml/2006/picture">
+                  <pic:nvPicPr>
+                    <pic:cNvPr id="1" name=""/>
+                    <pic:cNvPicPr/>
+                  </pic:nvPicPr>
+                  <pic:blipFill>
+                    <a:blip r:embed="rId50"/>
+                    <a:stretch>
+                      <a:fillRect/>
+                    </a:stretch>
+                  </pic:blipFill>
+                  <pic:spPr>
+                    <a:xfrm>
+                      <a:off x="0" y="0"/>
+                      <a:ext cx="4552950" cy="3019425"/>
+                    </a:xfrm>
+                    <a:prstGeom prst="rect">
+                      <a:avLst/>
+                    </a:prstGeom>
+                  </pic:spPr>
+                </pic:pic>
+              </a:graphicData>
+            </a:graphic>
+          </wp:inline>
+        </w:drawing>
+      </w:r>
+    </w:p>
+    <w:p>
+      <w:pPr>
+        <w:pStyle w:val="Heading4"/>
+        <w:numPr>
+          <w:ilvl w:val="0"/>
+          <w:numId w:val="41"/>
+        </w:numPr>
+        <w:ind w:left="1080" w:hanging="720"/>
+      </w:pPr>
+      <w:r>
+        <w:lastRenderedPageBreak/>
+        <w:t>Activity Edit Laporan</w:t>
+      </w:r>
+    </w:p>
+    <w:p>
+      <w:r>
+        <w:rPr>
+          <w:noProof/>
+        </w:rPr>
+        <w:drawing>
+          <wp:inline distT="0" distB="0" distL="0" distR="0" wp14:anchorId="6D120C80" wp14:editId="68766BAE">
+            <wp:extent cx="4543425" cy="5219700"/>
+            <wp:effectExtent l="0" t="0" r="9525" b="0"/>
+            <wp:docPr id="8" name="Picture 8"/>
+            <wp:cNvGraphicFramePr>
+              <a:graphicFrameLocks xmlns:a="http://schemas.openxmlformats.org/drawingml/2006/main" noChangeAspect="1"/>
+            </wp:cNvGraphicFramePr>
+            <a:graphic xmlns:a="http://schemas.openxmlformats.org/drawingml/2006/main">
+              <a:graphicData uri="http://schemas.openxmlformats.org/drawingml/2006/picture">
+                <pic:pic xmlns:pic="http://schemas.openxmlformats.org/drawingml/2006/picture">
+                  <pic:nvPicPr>
+                    <pic:cNvPr id="1" name=""/>
+                    <pic:cNvPicPr/>
+                  </pic:nvPicPr>
+                  <pic:blipFill>
+                    <a:blip r:embed="rId51"/>
+                    <a:stretch>
+                      <a:fillRect/>
+                    </a:stretch>
+                  </pic:blipFill>
+                  <pic:spPr>
+                    <a:xfrm>
+                      <a:off x="0" y="0"/>
+                      <a:ext cx="4543425" cy="5219700"/>
+                    </a:xfrm>
+                    <a:prstGeom prst="rect">
+                      <a:avLst/>
+                    </a:prstGeom>
+                  </pic:spPr>
+                </pic:pic>
+              </a:graphicData>
+            </a:graphic>
+          </wp:inline>
+        </w:drawing>
+      </w:r>
+    </w:p>
+    <w:p>
+      <w:pPr>
+        <w:pStyle w:val="Heading4"/>
+        <w:numPr>
+          <w:ilvl w:val="0"/>
+          <w:numId w:val="41"/>
+        </w:numPr>
+        <w:ind w:left="1080" w:hanging="720"/>
+      </w:pPr>
+      <w:r>
+        <w:lastRenderedPageBreak/>
+        <w:t>Activity Cetak Laporan</w:t>
+      </w:r>
+    </w:p>
+    <w:p>
+      <w:r>
+        <w:rPr>
+          <w:noProof/>
+        </w:rPr>
+        <w:drawing>
+          <wp:inline distT="0" distB="0" distL="0" distR="0" wp14:anchorId="29E72EA8" wp14:editId="24F5A439">
+            <wp:extent cx="4552950" cy="5743575"/>
+            <wp:effectExtent l="0" t="0" r="0" b="9525"/>
+            <wp:docPr id="9" name="Picture 9"/>
+            <wp:cNvGraphicFramePr>
+              <a:graphicFrameLocks xmlns:a="http://schemas.openxmlformats.org/drawingml/2006/main" noChangeAspect="1"/>
+            </wp:cNvGraphicFramePr>
+            <a:graphic xmlns:a="http://schemas.openxmlformats.org/drawingml/2006/main">
+              <a:graphicData uri="http://schemas.openxmlformats.org/drawingml/2006/picture">
+                <pic:pic xmlns:pic="http://schemas.openxmlformats.org/drawingml/2006/picture">
+                  <pic:nvPicPr>
+                    <pic:cNvPr id="1" name=""/>
+                    <pic:cNvPicPr/>
+                  </pic:nvPicPr>
+                  <pic:blipFill>
+                    <a:blip r:embed="rId52"/>
+                    <a:stretch>
+                      <a:fillRect/>
+                    </a:stretch>
+                  </pic:blipFill>
+                  <pic:spPr>
+                    <a:xfrm>
+                      <a:off x="0" y="0"/>
+                      <a:ext cx="4552950" cy="5743575"/>
+                    </a:xfrm>
+                    <a:prstGeom prst="rect">
+                      <a:avLst/>
+                    </a:prstGeom>
+                  </pic:spPr>
+                </pic:pic>
+              </a:graphicData>
+            </a:graphic>
+          </wp:inline>
+        </w:drawing>
+      </w:r>
+    </w:p>
+    <w:p>
+      <w:pPr>
+        <w:pStyle w:val="Heading4"/>
+        <w:numPr>
+          <w:ilvl w:val="0"/>
+          <w:numId w:val="42"/>
+        </w:numPr>
+        <w:ind w:left="1080" w:hanging="720"/>
+      </w:pPr>
+      <w:r>
+        <w:lastRenderedPageBreak/>
+        <w:t>Activity Logout</w:t>
+      </w:r>
+    </w:p>
+    <w:p>
+      <w:r>
+        <w:rPr>
+          <w:noProof/>
+        </w:rPr>
+        <w:drawing>
+          <wp:inline distT="0" distB="0" distL="0" distR="0" wp14:anchorId="418FAC35" wp14:editId="3FCE3569">
+            <wp:extent cx="4533900" cy="3762375"/>
+            <wp:effectExtent l="0" t="0" r="0" b="9525"/>
+            <wp:docPr id="10" name="Picture 10"/>
+            <wp:cNvGraphicFramePr>
+              <a:graphicFrameLocks xmlns:a="http://schemas.openxmlformats.org/drawingml/2006/main" noChangeAspect="1"/>
+            </wp:cNvGraphicFramePr>
+            <a:graphic xmlns:a="http://schemas.openxmlformats.org/drawingml/2006/main">
+              <a:graphicData uri="http://schemas.openxmlformats.org/drawingml/2006/picture">
+                <pic:pic xmlns:pic="http://schemas.openxmlformats.org/drawingml/2006/picture">
+                  <pic:nvPicPr>
+                    <pic:cNvPr id="1" name=""/>
+                    <pic:cNvPicPr/>
+                  </pic:nvPicPr>
+                  <pic:blipFill>
+                    <a:blip r:embed="rId53"/>
+                    <a:stretch>
+                      <a:fillRect/>
+                    </a:stretch>
+                  </pic:blipFill>
+                  <pic:spPr>
+                    <a:xfrm>
+                      <a:off x="0" y="0"/>
+                      <a:ext cx="4533900" cy="3762375"/>
+                    </a:xfrm>
+                    <a:prstGeom prst="rect">
+                      <a:avLst/>
+                    </a:prstGeom>
+                  </pic:spPr>
+                </pic:pic>
+              </a:graphicData>
+            </a:graphic>
+          </wp:inline>
+        </w:drawing>
+      </w:r>
+      <w:bookmarkStart w:id="43" w:name="_GoBack"/>
+      <w:bookmarkEnd w:id="43"/>
+    </w:p>
+    <w:p>
+      <w:pPr>
+        <w:pStyle w:val="Heading3"/>
         <w:numPr>
           <w:ilvl w:val="0"/>
           <w:numId w:val="39"/>
         </w:numPr>
-        <w:ind w:left="360"/>
-      </w:pPr>
-      <w:r>
-        <w:t>Rancangan Antarmuka Pengguna</w:t>
-      </w:r>
-    </w:p>
-    <w:p>
-      <w:r>
-        <w:t>a</w:t>
-      </w:r>
-    </w:p>
-    <w:p>
-      <w:pPr>
-        <w:pStyle w:val="Heading2"/>
+        <w:ind w:hanging="540"/>
+        <w:rPr>
+          <w:i/>
+        </w:rPr>
+      </w:pPr>
+      <w:r>
+        <w:rPr>
+          <w:i/>
+        </w:rPr>
+        <w:t>Sequence Diagram</w:t>
+      </w:r>
+    </w:p>
+    <w:p>
+      <w:pPr>
+        <w:pStyle w:val="Heading3"/>
         <w:numPr>
           <w:ilvl w:val="0"/>
           <w:numId w:val="39"/>
         </w:numPr>
-        <w:ind w:left="360"/>
-      </w:pPr>
-      <w:r>
-        <w:t>Metode yang digunakan</w:t>
-      </w:r>
-    </w:p>
-    <w:p>
-      <w:pPr>
-        <w:ind w:left="360" w:hanging="360"/>
-      </w:pPr>
-      <w:r>
-        <w:t>a</w:t>
+        <w:ind w:hanging="540"/>
+        <w:rPr>
+          <w:i/>
+        </w:rPr>
+      </w:pPr>
+      <w:r>
+        <w:rPr>
+          <w:i/>
+        </w:rPr>
+        <w:t>Class Diagram</w:t>
       </w:r>
     </w:p>
     <w:p>
@@ -25309,7 +25603,46 @@
         <w:pStyle w:val="Heading2"/>
         <w:numPr>
           <w:ilvl w:val="0"/>
-          <w:numId w:val="39"/>
+          <w:numId w:val="34"/>
+        </w:numPr>
+        <w:ind w:left="360"/>
+      </w:pPr>
+      <w:r>
+        <w:t>Rancangan Antarmuka Pengguna</w:t>
+      </w:r>
+    </w:p>
+    <w:p>
+      <w:r>
+        <w:t>a</w:t>
+      </w:r>
+    </w:p>
+    <w:p>
+      <w:pPr>
+        <w:pStyle w:val="Heading2"/>
+        <w:numPr>
+          <w:ilvl w:val="0"/>
+          <w:numId w:val="34"/>
+        </w:numPr>
+        <w:ind w:left="360"/>
+      </w:pPr>
+      <w:r>
+        <w:t>Metode yang digunakan</w:t>
+      </w:r>
+    </w:p>
+    <w:p>
+      <w:pPr>
+        <w:ind w:left="360" w:hanging="360"/>
+      </w:pPr>
+      <w:r>
+        <w:t>a</w:t>
+      </w:r>
+    </w:p>
+    <w:p>
+      <w:pPr>
+        <w:pStyle w:val="Heading2"/>
+        <w:numPr>
+          <w:ilvl w:val="0"/>
+          <w:numId w:val="34"/>
         </w:numPr>
         <w:ind w:left="360"/>
         <w:sectPr>
@@ -25355,7 +25688,7 @@
         <w:pStyle w:val="Heading2"/>
         <w:numPr>
           <w:ilvl w:val="0"/>
-          <w:numId w:val="14"/>
+          <w:numId w:val="13"/>
         </w:numPr>
         <w:ind w:left="540" w:hanging="540"/>
         <w:rPr>
@@ -25404,7 +25737,7 @@
         <w:pStyle w:val="Heading2"/>
         <w:numPr>
           <w:ilvl w:val="0"/>
-          <w:numId w:val="14"/>
+          <w:numId w:val="13"/>
         </w:numPr>
         <w:ind w:left="540" w:hanging="540"/>
         <w:rPr>
@@ -25478,7 +25811,7 @@
                     </pic:cNvPicPr>
                   </pic:nvPicPr>
                   <pic:blipFill>
-                    <a:blip r:embed="rId48">
+                    <a:blip r:embed="rId54">
                       <a:extLst>
                         <a:ext uri="{28A0092B-C50C-407E-A947-70E740481C1C}">
                           <a14:useLocalDpi xmlns:a14="http://schemas.microsoft.com/office/drawing/2010/main" val="0"/>
@@ -25595,7 +25928,7 @@
                     </pic:cNvPicPr>
                   </pic:nvPicPr>
                   <pic:blipFill>
-                    <a:blip r:embed="rId49">
+                    <a:blip r:embed="rId55">
                       <a:extLst>
                         <a:ext uri="{28A0092B-C50C-407E-A947-70E740481C1C}">
                           <a14:useLocalDpi xmlns:a14="http://schemas.microsoft.com/office/drawing/2010/main" val="0"/>
@@ -25689,7 +26022,7 @@
         <w:pStyle w:val="Heading2"/>
         <w:numPr>
           <w:ilvl w:val="0"/>
-          <w:numId w:val="14"/>
+          <w:numId w:val="13"/>
         </w:numPr>
         <w:ind w:left="540" w:hanging="540"/>
         <w:rPr>
@@ -25710,7 +26043,7 @@
         <w:pStyle w:val="Heading3"/>
         <w:numPr>
           <w:ilvl w:val="0"/>
-          <w:numId w:val="15"/>
+          <w:numId w:val="14"/>
         </w:numPr>
         <w:ind w:left="1260" w:hanging="720"/>
         <w:rPr>
@@ -25821,7 +26154,7 @@
                     </pic:cNvPicPr>
                   </pic:nvPicPr>
                   <pic:blipFill>
-                    <a:blip r:embed="rId50" cstate="print">
+                    <a:blip r:embed="rId56" cstate="print">
                       <a:extLst>
                         <a:ext uri="{28A0092B-C50C-407E-A947-70E740481C1C}">
                           <a14:useLocalDpi xmlns:a14="http://schemas.microsoft.com/office/drawing/2010/main" val="0"/>
@@ -25947,7 +26280,7 @@
         <w:pStyle w:val="Heading3"/>
         <w:numPr>
           <w:ilvl w:val="0"/>
-          <w:numId w:val="15"/>
+          <w:numId w:val="14"/>
         </w:numPr>
         <w:ind w:left="1260" w:hanging="720"/>
         <w:rPr>
@@ -26049,7 +26382,7 @@
                     </pic:cNvPicPr>
                   </pic:nvPicPr>
                   <pic:blipFill>
-                    <a:blip r:embed="rId51" cstate="print">
+                    <a:blip r:embed="rId57" cstate="print">
                       <a:extLst>
                         <a:ext uri="{28A0092B-C50C-407E-A947-70E740481C1C}">
                           <a14:useLocalDpi xmlns:a14="http://schemas.microsoft.com/office/drawing/2010/main" val="0"/>
@@ -26237,7 +26570,7 @@
         <w:pStyle w:val="Heading2"/>
         <w:numPr>
           <w:ilvl w:val="0"/>
-          <w:numId w:val="14"/>
+          <w:numId w:val="13"/>
         </w:numPr>
         <w:ind w:left="540" w:hanging="540"/>
         <w:rPr>
@@ -26272,7 +26605,7 @@
         <w:pStyle w:val="Heading3"/>
         <w:numPr>
           <w:ilvl w:val="0"/>
-          <w:numId w:val="16"/>
+          <w:numId w:val="15"/>
         </w:numPr>
         <w:ind w:left="1260" w:hanging="720"/>
         <w:rPr>
@@ -26335,7 +26668,7 @@
                     </pic:cNvPicPr>
                   </pic:nvPicPr>
                   <pic:blipFill>
-                    <a:blip r:embed="rId52" cstate="print">
+                    <a:blip r:embed="rId58" cstate="print">
                       <a:extLst>
                         <a:ext uri="{28A0092B-C50C-407E-A947-70E740481C1C}">
                           <a14:useLocalDpi xmlns:a14="http://schemas.microsoft.com/office/drawing/2010/main" val="0"/>
@@ -26454,7 +26787,7 @@
         <w:pStyle w:val="ListParagraph"/>
         <w:numPr>
           <w:ilvl w:val="0"/>
-          <w:numId w:val="17"/>
+          <w:numId w:val="16"/>
         </w:numPr>
         <w:rPr>
           <w:rFonts w:cs="Times New Roman"/>
@@ -26767,7 +27100,7 @@
         <w:pStyle w:val="ListParagraph"/>
         <w:numPr>
           <w:ilvl w:val="0"/>
-          <w:numId w:val="17"/>
+          <w:numId w:val="16"/>
         </w:numPr>
         <w:rPr>
           <w:rFonts w:cs="Times New Roman"/>
@@ -27577,7 +27910,7 @@
         <w:pStyle w:val="Heading3"/>
         <w:numPr>
           <w:ilvl w:val="0"/>
-          <w:numId w:val="16"/>
+          <w:numId w:val="15"/>
         </w:numPr>
         <w:ind w:left="1260" w:hanging="720"/>
         <w:rPr>
@@ -27612,7 +27945,7 @@
         <w:pStyle w:val="ListParagraph"/>
         <w:numPr>
           <w:ilvl w:val="0"/>
-          <w:numId w:val="18"/>
+          <w:numId w:val="17"/>
         </w:numPr>
         <w:rPr>
           <w:rFonts w:cs="Times New Roman"/>
@@ -27660,7 +27993,7 @@
                     </pic:cNvPicPr>
                   </pic:nvPicPr>
                   <pic:blipFill>
-                    <a:blip r:embed="rId53" cstate="print">
+                    <a:blip r:embed="rId59" cstate="print">
                       <a:extLst>
                         <a:ext uri="{28A0092B-C50C-407E-A947-70E740481C1C}">
                           <a14:useLocalDpi xmlns:a14="http://schemas.microsoft.com/office/drawing/2010/main" val="0"/>
@@ -27798,7 +28131,7 @@
         <w:pStyle w:val="ListParagraph"/>
         <w:numPr>
           <w:ilvl w:val="0"/>
-          <w:numId w:val="18"/>
+          <w:numId w:val="17"/>
         </w:numPr>
         <w:rPr>
           <w:rFonts w:cs="Times New Roman"/>
@@ -27847,7 +28180,7 @@
                     </pic:cNvPicPr>
                   </pic:nvPicPr>
                   <pic:blipFill>
-                    <a:blip r:embed="rId54" cstate="print">
+                    <a:blip r:embed="rId60" cstate="print">
                       <a:extLst>
                         <a:ext uri="{28A0092B-C50C-407E-A947-70E740481C1C}">
                           <a14:useLocalDpi xmlns:a14="http://schemas.microsoft.com/office/drawing/2010/main" val="0"/>
@@ -28015,7 +28348,7 @@
         <w:pStyle w:val="ListParagraph"/>
         <w:numPr>
           <w:ilvl w:val="0"/>
-          <w:numId w:val="18"/>
+          <w:numId w:val="17"/>
         </w:numPr>
         <w:rPr>
           <w:rFonts w:cs="Times New Roman"/>
@@ -28061,7 +28394,7 @@
                     </pic:cNvPicPr>
                   </pic:nvPicPr>
                   <pic:blipFill>
-                    <a:blip r:embed="rId55" cstate="print">
+                    <a:blip r:embed="rId61" cstate="print">
                       <a:extLst>
                         <a:ext uri="{28A0092B-C50C-407E-A947-70E740481C1C}">
                           <a14:useLocalDpi xmlns:a14="http://schemas.microsoft.com/office/drawing/2010/main" val="0"/>
@@ -28165,7 +28498,7 @@
         <w:pStyle w:val="ListParagraph"/>
         <w:numPr>
           <w:ilvl w:val="0"/>
-          <w:numId w:val="18"/>
+          <w:numId w:val="17"/>
         </w:numPr>
         <w:rPr>
           <w:rFonts w:cs="Times New Roman"/>
@@ -28226,7 +28559,7 @@
                     </pic:cNvPicPr>
                   </pic:nvPicPr>
                   <pic:blipFill>
-                    <a:blip r:embed="rId56" cstate="print">
+                    <a:blip r:embed="rId62" cstate="print">
                       <a:extLst>
                         <a:ext uri="{28A0092B-C50C-407E-A947-70E740481C1C}">
                           <a14:useLocalDpi xmlns:a14="http://schemas.microsoft.com/office/drawing/2010/main" val="0"/>
@@ -28327,7 +28660,7 @@
         <w:pStyle w:val="ListParagraph"/>
         <w:numPr>
           <w:ilvl w:val="0"/>
-          <w:numId w:val="18"/>
+          <w:numId w:val="17"/>
         </w:numPr>
         <w:rPr>
           <w:rFonts w:cs="Times New Roman"/>
@@ -28420,7 +28753,7 @@
                     </pic:cNvPicPr>
                   </pic:nvPicPr>
                   <pic:blipFill>
-                    <a:blip r:embed="rId57" cstate="print">
+                    <a:blip r:embed="rId63" cstate="print">
                       <a:extLst>
                         <a:ext uri="{28A0092B-C50C-407E-A947-70E740481C1C}">
                           <a14:useLocalDpi xmlns:a14="http://schemas.microsoft.com/office/drawing/2010/main" val="0"/>
@@ -28502,7 +28835,7 @@
         <w:pStyle w:val="Heading3"/>
         <w:numPr>
           <w:ilvl w:val="0"/>
-          <w:numId w:val="21"/>
+          <w:numId w:val="20"/>
         </w:numPr>
         <w:ind w:left="1260" w:hanging="720"/>
         <w:rPr>
@@ -28549,7 +28882,7 @@
                     </pic:cNvPicPr>
                   </pic:nvPicPr>
                   <pic:blipFill>
-                    <a:blip r:embed="rId58" cstate="print">
+                    <a:blip r:embed="rId64" cstate="print">
                       <a:extLst>
                         <a:ext uri="{28A0092B-C50C-407E-A947-70E740481C1C}">
                           <a14:useLocalDpi xmlns:a14="http://schemas.microsoft.com/office/drawing/2010/main" val="0"/>
@@ -28680,7 +29013,7 @@
         <w:pStyle w:val="Heading2"/>
         <w:numPr>
           <w:ilvl w:val="0"/>
-          <w:numId w:val="14"/>
+          <w:numId w:val="13"/>
         </w:numPr>
         <w:ind w:left="540" w:hanging="540"/>
         <w:rPr>
@@ -28744,7 +29077,7 @@
         <w:pStyle w:val="ListParagraph"/>
         <w:numPr>
           <w:ilvl w:val="0"/>
-          <w:numId w:val="19"/>
+          <w:numId w:val="18"/>
         </w:numPr>
         <w:ind w:left="1080" w:hanging="540"/>
         <w:rPr>
@@ -28787,7 +29120,7 @@
                     <pic:cNvPicPr/>
                   </pic:nvPicPr>
                   <pic:blipFill>
-                    <a:blip r:embed="rId59"/>
+                    <a:blip r:embed="rId65"/>
                     <a:stretch>
                       <a:fillRect/>
                     </a:stretch>
@@ -28896,7 +29229,7 @@
         <w:pStyle w:val="ListParagraph"/>
         <w:numPr>
           <w:ilvl w:val="0"/>
-          <w:numId w:val="19"/>
+          <w:numId w:val="18"/>
         </w:numPr>
         <w:ind w:left="1080" w:hanging="540"/>
         <w:rPr>
@@ -28939,7 +29272,7 @@
                     <pic:cNvPicPr/>
                   </pic:nvPicPr>
                   <pic:blipFill>
-                    <a:blip r:embed="rId60"/>
+                    <a:blip r:embed="rId66"/>
                     <a:stretch>
                       <a:fillRect/>
                     </a:stretch>
@@ -29033,7 +29366,7 @@
         <w:pStyle w:val="ListParagraph"/>
         <w:numPr>
           <w:ilvl w:val="0"/>
-          <w:numId w:val="19"/>
+          <w:numId w:val="18"/>
         </w:numPr>
         <w:ind w:left="1080" w:hanging="540"/>
         <w:rPr>
@@ -29076,7 +29409,7 @@
                     <pic:cNvPicPr/>
                   </pic:nvPicPr>
                   <pic:blipFill>
-                    <a:blip r:embed="rId61"/>
+                    <a:blip r:embed="rId67"/>
                     <a:stretch>
                       <a:fillRect/>
                     </a:stretch>
@@ -29171,7 +29504,7 @@
         <w:pStyle w:val="ListParagraph"/>
         <w:numPr>
           <w:ilvl w:val="0"/>
-          <w:numId w:val="19"/>
+          <w:numId w:val="18"/>
         </w:numPr>
         <w:ind w:left="1080" w:hanging="540"/>
         <w:rPr>
@@ -29214,7 +29547,7 @@
                     <pic:cNvPicPr/>
                   </pic:nvPicPr>
                   <pic:blipFill>
-                    <a:blip r:embed="rId62"/>
+                    <a:blip r:embed="rId68"/>
                     <a:stretch>
                       <a:fillRect/>
                     </a:stretch>
@@ -29308,7 +29641,7 @@
         <w:pStyle w:val="ListParagraph"/>
         <w:numPr>
           <w:ilvl w:val="0"/>
-          <w:numId w:val="19"/>
+          <w:numId w:val="18"/>
         </w:numPr>
         <w:ind w:left="1080" w:hanging="540"/>
         <w:rPr>
@@ -29351,7 +29684,7 @@
                     <pic:cNvPicPr/>
                   </pic:nvPicPr>
                   <pic:blipFill>
-                    <a:blip r:embed="rId63"/>
+                    <a:blip r:embed="rId69"/>
                     <a:stretch>
                       <a:fillRect/>
                     </a:stretch>
@@ -29446,7 +29779,7 @@
         <w:pStyle w:val="ListParagraph"/>
         <w:numPr>
           <w:ilvl w:val="0"/>
-          <w:numId w:val="19"/>
+          <w:numId w:val="18"/>
         </w:numPr>
         <w:ind w:left="1080" w:hanging="540"/>
         <w:rPr>
@@ -29489,7 +29822,7 @@
                     <pic:cNvPicPr/>
                   </pic:nvPicPr>
                   <pic:blipFill>
-                    <a:blip r:embed="rId64"/>
+                    <a:blip r:embed="rId70"/>
                     <a:stretch>
                       <a:fillRect/>
                     </a:stretch>
@@ -29583,7 +29916,7 @@
         <w:pStyle w:val="Heading2"/>
         <w:numPr>
           <w:ilvl w:val="0"/>
-          <w:numId w:val="14"/>
+          <w:numId w:val="13"/>
         </w:numPr>
         <w:ind w:left="540" w:hanging="540"/>
         <w:rPr>
@@ -29602,23 +29935,318 @@
     <w:p>
       <w:pPr>
         <w:pStyle w:val="Heading3"/>
+        <w:numPr>
+          <w:ilvl w:val="0"/>
+          <w:numId w:val="21"/>
+        </w:numPr>
+        <w:ind w:left="1260" w:hanging="720"/>
+        <w:rPr>
+          <w:rFonts w:cs="Times New Roman"/>
+        </w:rPr>
+      </w:pPr>
+      <w:bookmarkStart w:id="76" w:name="_Toc109151766"/>
+      <w:r>
+        <w:rPr>
+          <w:rFonts w:cs="Times New Roman"/>
+        </w:rPr>
+        <w:t>Spesifikasi Perangkat Keras (Hardware)</w:t>
+      </w:r>
+      <w:bookmarkEnd w:id="76"/>
+    </w:p>
+    <w:p>
+      <w:pPr>
+        <w:ind w:left="540" w:firstLine="720"/>
+        <w:rPr>
+          <w:rFonts w:cs="Times New Roman"/>
+        </w:rPr>
+      </w:pPr>
+      <w:r>
+        <w:rPr>
+          <w:rFonts w:cs="Times New Roman"/>
+        </w:rPr>
+        <w:t>Rancangan Perangkat Keras yang dibutuhkan untuk menerapkan sistem baru yang diusulkan adalah sebagai berikut:</w:t>
+      </w:r>
+    </w:p>
+    <w:p>
+      <w:pPr>
+        <w:pStyle w:val="ListParagraph"/>
         <w:numPr>
           <w:ilvl w:val="0"/>
           <w:numId w:val="22"/>
         </w:numPr>
+        <w:ind w:left="1620"/>
+        <w:rPr>
+          <w:rFonts w:cs="Times New Roman"/>
+        </w:rPr>
+      </w:pPr>
+      <w:r>
+        <w:rPr>
+          <w:rFonts w:cs="Times New Roman"/>
+        </w:rPr>
+        <w:t>Perangkat Komputer</w:t>
+      </w:r>
+      <w:r>
+        <w:rPr>
+          <w:rFonts w:cs="Times New Roman"/>
+        </w:rPr>
+        <w:tab/>
+        <w:t>: PC/Laptop</w:t>
+      </w:r>
+    </w:p>
+    <w:p>
+      <w:pPr>
+        <w:pStyle w:val="ListParagraph"/>
+        <w:numPr>
+          <w:ilvl w:val="0"/>
+          <w:numId w:val="22"/>
+        </w:numPr>
+        <w:ind w:left="1620"/>
+        <w:rPr>
+          <w:rFonts w:cs="Times New Roman"/>
+        </w:rPr>
+      </w:pPr>
+      <w:r>
+        <w:rPr>
+          <w:rFonts w:cs="Times New Roman"/>
+        </w:rPr>
+        <w:lastRenderedPageBreak/>
+        <w:t>Processor</w:t>
+      </w:r>
+      <w:r>
+        <w:rPr>
+          <w:rFonts w:cs="Times New Roman"/>
+        </w:rPr>
+        <w:tab/>
+      </w:r>
+      <w:r>
+        <w:rPr>
+          <w:rFonts w:cs="Times New Roman"/>
+        </w:rPr>
+        <w:tab/>
+      </w:r>
+      <w:r>
+        <w:rPr>
+          <w:rFonts w:cs="Times New Roman"/>
+        </w:rPr>
+        <w:tab/>
+        <w:t>: Intel ® C</w:t>
+      </w:r>
+      <w:r>
+        <w:rPr>
+          <w:rFonts w:cs="Times New Roman"/>
+        </w:rPr>
+        <w:t>eleron ® N4000 1.1Ghz+</w:t>
+      </w:r>
+    </w:p>
+    <w:p>
+      <w:pPr>
+        <w:pStyle w:val="ListParagraph"/>
+        <w:numPr>
+          <w:ilvl w:val="0"/>
+          <w:numId w:val="22"/>
+        </w:numPr>
+        <w:ind w:left="1620"/>
+        <w:rPr>
+          <w:rFonts w:cs="Times New Roman"/>
+        </w:rPr>
+      </w:pPr>
+      <w:r>
+        <w:rPr>
+          <w:rFonts w:cs="Times New Roman"/>
+        </w:rPr>
+        <w:t>RAM</w:t>
+      </w:r>
+      <w:r>
+        <w:rPr>
+          <w:rFonts w:cs="Times New Roman"/>
+        </w:rPr>
+        <w:tab/>
+      </w:r>
+      <w:r>
+        <w:rPr>
+          <w:rFonts w:cs="Times New Roman"/>
+        </w:rPr>
+        <w:tab/>
+      </w:r>
+      <w:r>
+        <w:rPr>
+          <w:rFonts w:cs="Times New Roman"/>
+        </w:rPr>
+        <w:tab/>
+      </w:r>
+      <w:r>
+        <w:rPr>
+          <w:rFonts w:cs="Times New Roman"/>
+        </w:rPr>
+        <w:t>: 2GB atau Lebih</w:t>
+      </w:r>
+    </w:p>
+    <w:p>
+      <w:pPr>
+        <w:pStyle w:val="ListParagraph"/>
+        <w:numPr>
+          <w:ilvl w:val="0"/>
+          <w:numId w:val="22"/>
+        </w:numPr>
+        <w:ind w:left="1620"/>
+        <w:rPr>
+          <w:rFonts w:cs="Times New Roman"/>
+        </w:rPr>
+      </w:pPr>
+      <w:r>
+        <w:rPr>
+          <w:rFonts w:cs="Times New Roman"/>
+        </w:rPr>
+        <w:t>Harddisk</w:t>
+      </w:r>
+      <w:r>
+        <w:rPr>
+          <w:rFonts w:cs="Times New Roman"/>
+        </w:rPr>
+        <w:tab/>
+      </w:r>
+      <w:r>
+        <w:rPr>
+          <w:rFonts w:cs="Times New Roman"/>
+        </w:rPr>
+        <w:tab/>
+      </w:r>
+      <w:r>
+        <w:rPr>
+          <w:rFonts w:cs="Times New Roman"/>
+        </w:rPr>
+        <w:tab/>
+        <w:t>: 120GB atau Lebih</w:t>
+      </w:r>
+    </w:p>
+    <w:p>
+      <w:pPr>
+        <w:pStyle w:val="ListParagraph"/>
+        <w:numPr>
+          <w:ilvl w:val="0"/>
+          <w:numId w:val="22"/>
+        </w:numPr>
+        <w:ind w:left="1620"/>
+        <w:rPr>
+          <w:rFonts w:cs="Times New Roman"/>
+        </w:rPr>
+      </w:pPr>
+      <w:r>
+        <w:rPr>
+          <w:rFonts w:cs="Times New Roman"/>
+        </w:rPr>
+        <w:t>Konektifitas</w:t>
+      </w:r>
+      <w:r>
+        <w:rPr>
+          <w:rFonts w:cs="Times New Roman"/>
+        </w:rPr>
+        <w:tab/>
+      </w:r>
+      <w:r>
+        <w:rPr>
+          <w:rFonts w:cs="Times New Roman"/>
+        </w:rPr>
+        <w:tab/>
+      </w:r>
+      <w:r>
+        <w:rPr>
+          <w:rFonts w:cs="Times New Roman"/>
+        </w:rPr>
+        <w:tab/>
+        <w:t>: Wifi/RJ45</w:t>
+      </w:r>
+    </w:p>
+    <w:p>
+      <w:pPr>
+        <w:pStyle w:val="ListParagraph"/>
+        <w:numPr>
+          <w:ilvl w:val="0"/>
+          <w:numId w:val="22"/>
+        </w:numPr>
+        <w:ind w:left="1620"/>
+        <w:rPr>
+          <w:rFonts w:cs="Times New Roman"/>
+        </w:rPr>
+      </w:pPr>
+      <w:r>
+        <w:rPr>
+          <w:rFonts w:cs="Times New Roman"/>
+        </w:rPr>
+        <w:t>Barcode Scanner</w:t>
+      </w:r>
+      <w:r>
+        <w:rPr>
+          <w:rFonts w:cs="Times New Roman"/>
+        </w:rPr>
+        <w:tab/>
+      </w:r>
+      <w:r>
+        <w:rPr>
+          <w:rFonts w:cs="Times New Roman"/>
+        </w:rPr>
+        <w:tab/>
+        <w:t>: Barcode Genggam Tipe Code 128</w:t>
+      </w:r>
+    </w:p>
+    <w:p>
+      <w:pPr>
+        <w:pStyle w:val="ListParagraph"/>
+        <w:numPr>
+          <w:ilvl w:val="0"/>
+          <w:numId w:val="22"/>
+        </w:numPr>
+        <w:ind w:left="1620"/>
+        <w:rPr>
+          <w:rFonts w:cs="Times New Roman"/>
+        </w:rPr>
+      </w:pPr>
+      <w:r>
+        <w:rPr>
+          <w:rFonts w:cs="Times New Roman"/>
+        </w:rPr>
+        <w:t>Printer</w:t>
+      </w:r>
+      <w:r>
+        <w:rPr>
+          <w:rFonts w:cs="Times New Roman"/>
+        </w:rPr>
+        <w:tab/>
+      </w:r>
+      <w:r>
+        <w:rPr>
+          <w:rFonts w:cs="Times New Roman"/>
+        </w:rPr>
+        <w:tab/>
+      </w:r>
+      <w:r>
+        <w:rPr>
+          <w:rFonts w:cs="Times New Roman"/>
+        </w:rPr>
+        <w:tab/>
+        <w:t xml:space="preserve">: Standart Printer Device RGB Ink </w:t>
+      </w:r>
+    </w:p>
+    <w:p>
+      <w:pPr>
+        <w:pStyle w:val="Heading3"/>
+        <w:numPr>
+          <w:ilvl w:val="0"/>
+          <w:numId w:val="21"/>
+        </w:numPr>
         <w:ind w:left="1260" w:hanging="720"/>
         <w:rPr>
           <w:rFonts w:cs="Times New Roman"/>
         </w:rPr>
       </w:pPr>
-      <w:bookmarkStart w:id="76" w:name="_Toc109151766"/>
-      <w:r>
-        <w:rPr>
-          <w:rFonts w:cs="Times New Roman"/>
-        </w:rPr>
-        <w:t>Spesifikasi Perangkat Keras (Hardware)</w:t>
-      </w:r>
-      <w:bookmarkEnd w:id="76"/>
+      <w:bookmarkStart w:id="77" w:name="_Toc109151767"/>
+      <w:r>
+        <w:rPr>
+          <w:rFonts w:cs="Times New Roman"/>
+        </w:rPr>
+        <w:t>Spesifikasi Perangkat Lunak (Software)</w:t>
+      </w:r>
+      <w:bookmarkEnd w:id="77"/>
     </w:p>
     <w:p>
       <w:pPr>
@@ -29631,7 +30259,7 @@
         <w:rPr>
           <w:rFonts w:cs="Times New Roman"/>
         </w:rPr>
-        <w:t>Rancangan Perangkat Keras yang dibutuhkan untuk menerapkan sistem baru yang diusulkan adalah sebagai berikut:</w:t>
+        <w:t>Rancangan untuk kebutuhan Perangkat Lunak / Software yang dibutuhkan oleh Sistem Baru yang diusulkan adalah sebagai berikut:</w:t>
       </w:r>
     </w:p>
     <w:p>
@@ -29650,14 +30278,14 @@
         <w:rPr>
           <w:rFonts w:cs="Times New Roman"/>
         </w:rPr>
-        <w:t>Perangkat Komputer</w:t>
+        <w:t>Sistem Operasi</w:t>
       </w:r>
       <w:r>
         <w:rPr>
           <w:rFonts w:cs="Times New Roman"/>
         </w:rPr>
         <w:tab/>
-        <w:t>: PC/Laptop</w:t>
+        <w:t>: Windows XP/Vista/7 keatas 32/64 Bit</w:t>
       </w:r>
     </w:p>
     <w:p>
@@ -29676,33 +30304,14 @@
         <w:rPr>
           <w:rFonts w:cs="Times New Roman"/>
         </w:rPr>
-        <w:lastRenderedPageBreak/>
-        <w:t>Processor</w:t>
+        <w:t>Web Browser</w:t>
       </w:r>
       <w:r>
         <w:rPr>
           <w:rFonts w:cs="Times New Roman"/>
         </w:rPr>
         <w:tab/>
-      </w:r>
-      <w:r>
-        <w:rPr>
-          <w:rFonts w:cs="Times New Roman"/>
-        </w:rPr>
-        <w:tab/>
-      </w:r>
-      <w:r>
-        <w:rPr>
-          <w:rFonts w:cs="Times New Roman"/>
-        </w:rPr>
-        <w:tab/>
-        <w:t>: Intel ® C</w:t>
-      </w:r>
-      <w:r>
-        <w:rPr>
-          <w:rFonts w:cs="Times New Roman"/>
-        </w:rPr>
-        <w:t>eleron ® N4000 1.1Ghz+</w:t>
+        <w:t>: Google Chrome Ver 50. keatas</w:t>
       </w:r>
     </w:p>
     <w:p>
@@ -29721,7 +30330,7 @@
         <w:rPr>
           <w:rFonts w:cs="Times New Roman"/>
         </w:rPr>
-        <w:t>RAM</w:t>
+        <w:t>Local Server</w:t>
       </w:r>
       <w:r>
         <w:rPr>
@@ -29734,18 +30343,7 @@
           <w:rFonts w:cs="Times New Roman"/>
         </w:rPr>
         <w:tab/>
-      </w:r>
-      <w:r>
-        <w:rPr>
-          <w:rFonts w:cs="Times New Roman"/>
-        </w:rPr>
-        <w:tab/>
-      </w:r>
-      <w:r>
-        <w:rPr>
-          <w:rFonts w:cs="Times New Roman"/>
-        </w:rPr>
-        <w:t>: 2GB atau Lebih</w:t>
+        <w:t>: Xampp (Apache, MySQL) Ver 3.2 keatas</w:t>
       </w:r>
     </w:p>
     <w:p>
@@ -29764,7 +30362,7 @@
         <w:rPr>
           <w:rFonts w:cs="Times New Roman"/>
         </w:rPr>
-        <w:t>Harddisk</w:t>
+        <w:t>PhP</w:t>
       </w:r>
       <w:r>
         <w:rPr>
@@ -29783,7 +30381,7 @@
           <w:rFonts w:cs="Times New Roman"/>
         </w:rPr>
         <w:tab/>
-        <w:t>: 120GB atau Lebih</w:t>
+        <w:t>: PhP Versi 5 keatas</w:t>
       </w:r>
     </w:p>
     <w:p>
@@ -29802,26 +30400,14 @@
         <w:rPr>
           <w:rFonts w:cs="Times New Roman"/>
         </w:rPr>
-        <w:t>Konektifitas</w:t>
+        <w:t>Pengolah data</w:t>
       </w:r>
       <w:r>
         <w:rPr>
           <w:rFonts w:cs="Times New Roman"/>
         </w:rPr>
         <w:tab/>
-      </w:r>
-      <w:r>
-        <w:rPr>
-          <w:rFonts w:cs="Times New Roman"/>
-        </w:rPr>
-        <w:tab/>
-      </w:r>
-      <w:r>
-        <w:rPr>
-          <w:rFonts w:cs="Times New Roman"/>
-        </w:rPr>
-        <w:tab/>
-        <w:t>: Wifi/RJ45</w:t>
+        <w:t>: Microsoft Office 2013 keatas</w:t>
       </w:r>
     </w:p>
     <w:p>
@@ -29840,259 +30426,6 @@
         <w:rPr>
           <w:rFonts w:cs="Times New Roman"/>
         </w:rPr>
-        <w:t>Barcode Scanner</w:t>
-      </w:r>
-      <w:r>
-        <w:rPr>
-          <w:rFonts w:cs="Times New Roman"/>
-        </w:rPr>
-        <w:tab/>
-      </w:r>
-      <w:r>
-        <w:rPr>
-          <w:rFonts w:cs="Times New Roman"/>
-        </w:rPr>
-        <w:tab/>
-        <w:t>: Barcode Genggam Tipe Code 128</w:t>
-      </w:r>
-    </w:p>
-    <w:p>
-      <w:pPr>
-        <w:pStyle w:val="ListParagraph"/>
-        <w:numPr>
-          <w:ilvl w:val="0"/>
-          <w:numId w:val="23"/>
-        </w:numPr>
-        <w:ind w:left="1620"/>
-        <w:rPr>
-          <w:rFonts w:cs="Times New Roman"/>
-        </w:rPr>
-      </w:pPr>
-      <w:r>
-        <w:rPr>
-          <w:rFonts w:cs="Times New Roman"/>
-        </w:rPr>
-        <w:t>Printer</w:t>
-      </w:r>
-      <w:r>
-        <w:rPr>
-          <w:rFonts w:cs="Times New Roman"/>
-        </w:rPr>
-        <w:tab/>
-      </w:r>
-      <w:r>
-        <w:rPr>
-          <w:rFonts w:cs="Times New Roman"/>
-        </w:rPr>
-        <w:tab/>
-      </w:r>
-      <w:r>
-        <w:rPr>
-          <w:rFonts w:cs="Times New Roman"/>
-        </w:rPr>
-        <w:tab/>
-        <w:t xml:space="preserve">: Standart Printer Device RGB Ink </w:t>
-      </w:r>
-    </w:p>
-    <w:p>
-      <w:pPr>
-        <w:pStyle w:val="Heading3"/>
-        <w:numPr>
-          <w:ilvl w:val="0"/>
-          <w:numId w:val="22"/>
-        </w:numPr>
-        <w:ind w:left="1260" w:hanging="720"/>
-        <w:rPr>
-          <w:rFonts w:cs="Times New Roman"/>
-        </w:rPr>
-      </w:pPr>
-      <w:bookmarkStart w:id="77" w:name="_Toc109151767"/>
-      <w:r>
-        <w:rPr>
-          <w:rFonts w:cs="Times New Roman"/>
-        </w:rPr>
-        <w:t>Spesifikasi Perangkat Lunak (Software)</w:t>
-      </w:r>
-      <w:bookmarkEnd w:id="77"/>
-    </w:p>
-    <w:p>
-      <w:pPr>
-        <w:ind w:left="540" w:firstLine="720"/>
-        <w:rPr>
-          <w:rFonts w:cs="Times New Roman"/>
-        </w:rPr>
-      </w:pPr>
-      <w:r>
-        <w:rPr>
-          <w:rFonts w:cs="Times New Roman"/>
-        </w:rPr>
-        <w:t>Rancangan untuk kebutuhan Perangkat Lunak / Software yang dibutuhkan oleh Sistem Baru yang diusulkan adalah sebagai berikut:</w:t>
-      </w:r>
-    </w:p>
-    <w:p>
-      <w:pPr>
-        <w:pStyle w:val="ListParagraph"/>
-        <w:numPr>
-          <w:ilvl w:val="0"/>
-          <w:numId w:val="24"/>
-        </w:numPr>
-        <w:ind w:left="1620"/>
-        <w:rPr>
-          <w:rFonts w:cs="Times New Roman"/>
-        </w:rPr>
-      </w:pPr>
-      <w:r>
-        <w:rPr>
-          <w:rFonts w:cs="Times New Roman"/>
-        </w:rPr>
-        <w:t>Sistem Operasi</w:t>
-      </w:r>
-      <w:r>
-        <w:rPr>
-          <w:rFonts w:cs="Times New Roman"/>
-        </w:rPr>
-        <w:tab/>
-        <w:t>: Windows XP/Vista/7 keatas 32/64 Bit</w:t>
-      </w:r>
-    </w:p>
-    <w:p>
-      <w:pPr>
-        <w:pStyle w:val="ListParagraph"/>
-        <w:numPr>
-          <w:ilvl w:val="0"/>
-          <w:numId w:val="24"/>
-        </w:numPr>
-        <w:ind w:left="1620"/>
-        <w:rPr>
-          <w:rFonts w:cs="Times New Roman"/>
-        </w:rPr>
-      </w:pPr>
-      <w:r>
-        <w:rPr>
-          <w:rFonts w:cs="Times New Roman"/>
-        </w:rPr>
-        <w:t>Web Browser</w:t>
-      </w:r>
-      <w:r>
-        <w:rPr>
-          <w:rFonts w:cs="Times New Roman"/>
-        </w:rPr>
-        <w:tab/>
-        <w:t>: Google Chrome Ver 50. keatas</w:t>
-      </w:r>
-    </w:p>
-    <w:p>
-      <w:pPr>
-        <w:pStyle w:val="ListParagraph"/>
-        <w:numPr>
-          <w:ilvl w:val="0"/>
-          <w:numId w:val="24"/>
-        </w:numPr>
-        <w:ind w:left="1620"/>
-        <w:rPr>
-          <w:rFonts w:cs="Times New Roman"/>
-        </w:rPr>
-      </w:pPr>
-      <w:r>
-        <w:rPr>
-          <w:rFonts w:cs="Times New Roman"/>
-        </w:rPr>
-        <w:t>Local Server</w:t>
-      </w:r>
-      <w:r>
-        <w:rPr>
-          <w:rFonts w:cs="Times New Roman"/>
-        </w:rPr>
-        <w:tab/>
-      </w:r>
-      <w:r>
-        <w:rPr>
-          <w:rFonts w:cs="Times New Roman"/>
-        </w:rPr>
-        <w:tab/>
-        <w:t>: Xampp (Apache, MySQL) Ver 3.2 keatas</w:t>
-      </w:r>
-    </w:p>
-    <w:p>
-      <w:pPr>
-        <w:pStyle w:val="ListParagraph"/>
-        <w:numPr>
-          <w:ilvl w:val="0"/>
-          <w:numId w:val="24"/>
-        </w:numPr>
-        <w:ind w:left="1620"/>
-        <w:rPr>
-          <w:rFonts w:cs="Times New Roman"/>
-        </w:rPr>
-      </w:pPr>
-      <w:r>
-        <w:rPr>
-          <w:rFonts w:cs="Times New Roman"/>
-        </w:rPr>
-        <w:t>PhP</w:t>
-      </w:r>
-      <w:r>
-        <w:rPr>
-          <w:rFonts w:cs="Times New Roman"/>
-        </w:rPr>
-        <w:tab/>
-      </w:r>
-      <w:r>
-        <w:rPr>
-          <w:rFonts w:cs="Times New Roman"/>
-        </w:rPr>
-        <w:tab/>
-      </w:r>
-      <w:r>
-        <w:rPr>
-          <w:rFonts w:cs="Times New Roman"/>
-        </w:rPr>
-        <w:tab/>
-        <w:t>: PhP Versi 5 keatas</w:t>
-      </w:r>
-    </w:p>
-    <w:p>
-      <w:pPr>
-        <w:pStyle w:val="ListParagraph"/>
-        <w:numPr>
-          <w:ilvl w:val="0"/>
-          <w:numId w:val="24"/>
-        </w:numPr>
-        <w:ind w:left="1620"/>
-        <w:rPr>
-          <w:rFonts w:cs="Times New Roman"/>
-        </w:rPr>
-      </w:pPr>
-      <w:r>
-        <w:rPr>
-          <w:rFonts w:cs="Times New Roman"/>
-        </w:rPr>
-        <w:t>Pengolah data</w:t>
-      </w:r>
-      <w:r>
-        <w:rPr>
-          <w:rFonts w:cs="Times New Roman"/>
-        </w:rPr>
-        <w:tab/>
-        <w:t>: Microsoft Office 2013 keatas</w:t>
-      </w:r>
-    </w:p>
-    <w:p>
-      <w:pPr>
-        <w:pStyle w:val="ListParagraph"/>
-        <w:numPr>
-          <w:ilvl w:val="0"/>
-          <w:numId w:val="24"/>
-        </w:numPr>
-        <w:ind w:left="1620"/>
-        <w:rPr>
-          <w:rFonts w:cs="Times New Roman"/>
-        </w:rPr>
-      </w:pPr>
-      <w:r>
-        <w:rPr>
-          <w:rFonts w:cs="Times New Roman"/>
-        </w:rPr>
         <w:t>Text Editor</w:t>
       </w:r>
       <w:r>
@@ -30138,8 +30471,8 @@
           <w:rFonts w:cs="Times New Roman"/>
         </w:rPr>
         <w:sectPr>
-          <w:headerReference w:type="first" r:id="rId65"/>
-          <w:footerReference w:type="first" r:id="rId66"/>
+          <w:headerReference w:type="first" r:id="rId71"/>
+          <w:footerReference w:type="first" r:id="rId72"/>
           <w:pgSz w:w="11906" w:h="16838" w:code="9"/>
           <w:pgMar w:top="2268" w:right="1701" w:bottom="1701" w:left="2268" w:header="720" w:footer="720" w:gutter="0"/>
           <w:pgNumType w:start="17"/>
@@ -30179,7 +30512,7 @@
         <w:pStyle w:val="Heading2"/>
         <w:numPr>
           <w:ilvl w:val="0"/>
-          <w:numId w:val="20"/>
+          <w:numId w:val="19"/>
         </w:numPr>
         <w:ind w:left="540" w:hanging="540"/>
         <w:rPr>
@@ -30236,7 +30569,7 @@
         <w:pStyle w:val="Heading2"/>
         <w:numPr>
           <w:ilvl w:val="0"/>
-          <w:numId w:val="20"/>
+          <w:numId w:val="19"/>
         </w:numPr>
         <w:ind w:left="540" w:hanging="540"/>
         <w:rPr>
@@ -35214,7 +35547,7 @@
                     <pic:cNvPicPr/>
                   </pic:nvPicPr>
                   <pic:blipFill>
-                    <a:blip r:embed="rId67">
+                    <a:blip r:embed="rId73">
                       <a:extLst>
                         <a:ext uri="{28A0092B-C50C-407E-A947-70E740481C1C}">
                           <a14:useLocalDpi xmlns:a14="http://schemas.microsoft.com/office/drawing/2010/main" val="0"/>
@@ -35242,8 +35575,8 @@
       </w:r>
     </w:p>
     <w:sectPr>
-      <w:headerReference w:type="first" r:id="rId68"/>
-      <w:footerReference w:type="first" r:id="rId69"/>
+      <w:headerReference w:type="first" r:id="rId74"/>
+      <w:footerReference w:type="first" r:id="rId75"/>
       <w:pgSz w:w="11906" w:h="16838" w:code="9"/>
       <w:pgMar w:top="2268" w:right="1701" w:bottom="1701" w:left="2268" w:header="720" w:footer="720" w:gutter="0"/>
       <w:pgNumType w:start="36"/>
@@ -35760,7 +36093,7 @@
           <w:rPr>
             <w:noProof/>
           </w:rPr>
-          <w:t>13</w:t>
+          <w:t>18</w:t>
         </w:r>
         <w:r>
           <w:rPr>
@@ -36503,16 +36836,16 @@
     </w:lvl>
   </w:abstractNum>
   <w:abstractNum w:abstractNumId="8" w15:restartNumberingAfterBreak="0">
-    <w:nsid w:val="1F2B7716"/>
+    <w:nsid w:val="21527A24"/>
     <w:multiLevelType w:val="hybridMultilevel"/>
-    <w:tmpl w:val="BA2E1940"/>
-    <w:lvl w:ilvl="0" w:tplc="D0D4DDC6">
+    <w:tmpl w:val="33B6393C"/>
+    <w:lvl w:ilvl="0" w:tplc="D28488B4">
       <w:start w:val="1"/>
       <w:numFmt w:val="decimal"/>
-      <w:lvlText w:val="2.2.5.%1"/>
+      <w:lvlText w:val="3.%1"/>
       <w:lvlJc w:val="left"/>
       <w:pPr>
-        <w:ind w:left="1440" w:hanging="360"/>
+        <w:ind w:left="720" w:hanging="360"/>
       </w:pPr>
       <w:rPr>
         <w:rFonts w:hint="default"/>
@@ -36524,7 +36857,7 @@
       <w:lvlText w:val="%2."/>
       <w:lvlJc w:val="left"/>
       <w:pPr>
-        <w:ind w:left="2160" w:hanging="360"/>
+        <w:ind w:left="1440" w:hanging="360"/>
       </w:pPr>
     </w:lvl>
     <w:lvl w:ilvl="2" w:tplc="0409001B" w:tentative="1">
@@ -36533,7 +36866,7 @@
       <w:lvlText w:val="%3."/>
       <w:lvlJc w:val="right"/>
       <w:pPr>
-        <w:ind w:left="2880" w:hanging="180"/>
+        <w:ind w:left="2160" w:hanging="180"/>
       </w:pPr>
     </w:lvl>
     <w:lvl w:ilvl="3" w:tplc="0409000F" w:tentative="1">
@@ -36542,7 +36875,7 @@
       <w:lvlText w:val="%4."/>
       <w:lvlJc w:val="left"/>
       <w:pPr>
-        <w:ind w:left="3600" w:hanging="360"/>
+        <w:ind w:left="2880" w:hanging="360"/>
       </w:pPr>
     </w:lvl>
     <w:lvl w:ilvl="4" w:tplc="04090019" w:tentative="1">
@@ -36551,7 +36884,7 @@
       <w:lvlText w:val="%5."/>
       <w:lvlJc w:val="left"/>
       <w:pPr>
-        <w:ind w:left="4320" w:hanging="360"/>
+        <w:ind w:left="3600" w:hanging="360"/>
       </w:pPr>
     </w:lvl>
     <w:lvl w:ilvl="5" w:tplc="0409001B" w:tentative="1">
@@ -36560,7 +36893,7 @@
       <w:lvlText w:val="%6."/>
       <w:lvlJc w:val="right"/>
       <w:pPr>
-        <w:ind w:left="5040" w:hanging="180"/>
+        <w:ind w:left="4320" w:hanging="180"/>
       </w:pPr>
     </w:lvl>
     <w:lvl w:ilvl="6" w:tplc="0409000F" w:tentative="1">
@@ -36569,7 +36902,7 @@
       <w:lvlText w:val="%7."/>
       <w:lvlJc w:val="left"/>
       <w:pPr>
-        <w:ind w:left="5760" w:hanging="360"/>
+        <w:ind w:left="5040" w:hanging="360"/>
       </w:pPr>
     </w:lvl>
     <w:lvl w:ilvl="7" w:tplc="04090019" w:tentative="1">
@@ -36578,7 +36911,7 @@
       <w:lvlText w:val="%8."/>
       <w:lvlJc w:val="left"/>
       <w:pPr>
-        <w:ind w:left="6480" w:hanging="360"/>
+        <w:ind w:left="5760" w:hanging="360"/>
       </w:pPr>
     </w:lvl>
     <w:lvl w:ilvl="8" w:tplc="0409001B" w:tentative="1">
@@ -36587,18 +36920,18 @@
       <w:lvlText w:val="%9."/>
       <w:lvlJc w:val="right"/>
       <w:pPr>
-        <w:ind w:left="7200" w:hanging="180"/>
+        <w:ind w:left="6480" w:hanging="180"/>
       </w:pPr>
     </w:lvl>
   </w:abstractNum>
   <w:abstractNum w:abstractNumId="9" w15:restartNumberingAfterBreak="0">
-    <w:nsid w:val="21527A24"/>
+    <w:nsid w:val="276C2177"/>
     <w:multiLevelType w:val="hybridMultilevel"/>
-    <w:tmpl w:val="33B6393C"/>
-    <w:lvl w:ilvl="0" w:tplc="D28488B4">
+    <w:tmpl w:val="853CB332"/>
+    <w:lvl w:ilvl="0" w:tplc="A2980E9C">
       <w:start w:val="1"/>
       <w:numFmt w:val="decimal"/>
-      <w:lvlText w:val="3.%1"/>
+      <w:lvlText w:val="2.2.4.%1"/>
       <w:lvlJc w:val="left"/>
       <w:pPr>
         <w:ind w:left="720" w:hanging="360"/>
@@ -36681,13 +37014,271 @@
     </w:lvl>
   </w:abstractNum>
   <w:abstractNum w:abstractNumId="10" w15:restartNumberingAfterBreak="0">
-    <w:nsid w:val="276C2177"/>
+    <w:nsid w:val="2ACA47D9"/>
     <w:multiLevelType w:val="hybridMultilevel"/>
-    <w:tmpl w:val="853CB332"/>
-    <w:lvl w:ilvl="0" w:tplc="A2980E9C">
+    <w:tmpl w:val="3E1E7AC4"/>
+    <w:lvl w:ilvl="0" w:tplc="0409000F">
       <w:start w:val="1"/>
       <w:numFmt w:val="decimal"/>
-      <w:lvlText w:val="2.2.4.%1"/>
+      <w:lvlText w:val="%1."/>
+      <w:lvlJc w:val="left"/>
+      <w:pPr>
+        <w:ind w:left="720" w:hanging="360"/>
+      </w:pPr>
+    </w:lvl>
+    <w:lvl w:ilvl="1" w:tplc="04090019" w:tentative="1">
+      <w:start w:val="1"/>
+      <w:numFmt w:val="lowerLetter"/>
+      <w:lvlText w:val="%2."/>
+      <w:lvlJc w:val="left"/>
+      <w:pPr>
+        <w:ind w:left="1440" w:hanging="360"/>
+      </w:pPr>
+    </w:lvl>
+    <w:lvl w:ilvl="2" w:tplc="0409001B" w:tentative="1">
+      <w:start w:val="1"/>
+      <w:numFmt w:val="lowerRoman"/>
+      <w:lvlText w:val="%3."/>
+      <w:lvlJc w:val="right"/>
+      <w:pPr>
+        <w:ind w:left="2160" w:hanging="180"/>
+      </w:pPr>
+    </w:lvl>
+    <w:lvl w:ilvl="3" w:tplc="0409000F" w:tentative="1">
+      <w:start w:val="1"/>
+      <w:numFmt w:val="decimal"/>
+      <w:lvlText w:val="%4."/>
+      <w:lvlJc w:val="left"/>
+      <w:pPr>
+        <w:ind w:left="2880" w:hanging="360"/>
+      </w:pPr>
+    </w:lvl>
+    <w:lvl w:ilvl="4" w:tplc="04090019" w:tentative="1">
+      <w:start w:val="1"/>
+      <w:numFmt w:val="lowerLetter"/>
+      <w:lvlText w:val="%5."/>
+      <w:lvlJc w:val="left"/>
+      <w:pPr>
+        <w:ind w:left="3600" w:hanging="360"/>
+      </w:pPr>
+    </w:lvl>
+    <w:lvl w:ilvl="5" w:tplc="0409001B" w:tentative="1">
+      <w:start w:val="1"/>
+      <w:numFmt w:val="lowerRoman"/>
+      <w:lvlText w:val="%6."/>
+      <w:lvlJc w:val="right"/>
+      <w:pPr>
+        <w:ind w:left="4320" w:hanging="180"/>
+      </w:pPr>
+    </w:lvl>
+    <w:lvl w:ilvl="6" w:tplc="0409000F" w:tentative="1">
+      <w:start w:val="1"/>
+      <w:numFmt w:val="decimal"/>
+      <w:lvlText w:val="%7."/>
+      <w:lvlJc w:val="left"/>
+      <w:pPr>
+        <w:ind w:left="5040" w:hanging="360"/>
+      </w:pPr>
+    </w:lvl>
+    <w:lvl w:ilvl="7" w:tplc="04090019" w:tentative="1">
+      <w:start w:val="1"/>
+      <w:numFmt w:val="lowerLetter"/>
+      <w:lvlText w:val="%8."/>
+      <w:lvlJc w:val="left"/>
+      <w:pPr>
+        <w:ind w:left="5760" w:hanging="360"/>
+      </w:pPr>
+    </w:lvl>
+    <w:lvl w:ilvl="8" w:tplc="0409001B" w:tentative="1">
+      <w:start w:val="1"/>
+      <w:numFmt w:val="lowerRoman"/>
+      <w:lvlText w:val="%9."/>
+      <w:lvlJc w:val="right"/>
+      <w:pPr>
+        <w:ind w:left="6480" w:hanging="180"/>
+      </w:pPr>
+    </w:lvl>
+  </w:abstractNum>
+  <w:abstractNum w:abstractNumId="11" w15:restartNumberingAfterBreak="0">
+    <w:nsid w:val="2B2E4B48"/>
+    <w:multiLevelType w:val="hybridMultilevel"/>
+    <w:tmpl w:val="8F343556"/>
+    <w:lvl w:ilvl="0" w:tplc="0409000F">
+      <w:start w:val="1"/>
+      <w:numFmt w:val="decimal"/>
+      <w:lvlText w:val="%1."/>
+      <w:lvlJc w:val="left"/>
+      <w:pPr>
+        <w:ind w:left="1440" w:hanging="360"/>
+      </w:pPr>
+    </w:lvl>
+    <w:lvl w:ilvl="1" w:tplc="04090019" w:tentative="1">
+      <w:start w:val="1"/>
+      <w:numFmt w:val="lowerLetter"/>
+      <w:lvlText w:val="%2."/>
+      <w:lvlJc w:val="left"/>
+      <w:pPr>
+        <w:ind w:left="2160" w:hanging="360"/>
+      </w:pPr>
+    </w:lvl>
+    <w:lvl w:ilvl="2" w:tplc="0409001B" w:tentative="1">
+      <w:start w:val="1"/>
+      <w:numFmt w:val="lowerRoman"/>
+      <w:lvlText w:val="%3."/>
+      <w:lvlJc w:val="right"/>
+      <w:pPr>
+        <w:ind w:left="2880" w:hanging="180"/>
+      </w:pPr>
+    </w:lvl>
+    <w:lvl w:ilvl="3" w:tplc="0409000F" w:tentative="1">
+      <w:start w:val="1"/>
+      <w:numFmt w:val="decimal"/>
+      <w:lvlText w:val="%4."/>
+      <w:lvlJc w:val="left"/>
+      <w:pPr>
+        <w:ind w:left="3600" w:hanging="360"/>
+      </w:pPr>
+    </w:lvl>
+    <w:lvl w:ilvl="4" w:tplc="04090019" w:tentative="1">
+      <w:start w:val="1"/>
+      <w:numFmt w:val="lowerLetter"/>
+      <w:lvlText w:val="%5."/>
+      <w:lvlJc w:val="left"/>
+      <w:pPr>
+        <w:ind w:left="4320" w:hanging="360"/>
+      </w:pPr>
+    </w:lvl>
+    <w:lvl w:ilvl="5" w:tplc="0409001B" w:tentative="1">
+      <w:start w:val="1"/>
+      <w:numFmt w:val="lowerRoman"/>
+      <w:lvlText w:val="%6."/>
+      <w:lvlJc w:val="right"/>
+      <w:pPr>
+        <w:ind w:left="5040" w:hanging="180"/>
+      </w:pPr>
+    </w:lvl>
+    <w:lvl w:ilvl="6" w:tplc="0409000F" w:tentative="1">
+      <w:start w:val="1"/>
+      <w:numFmt w:val="decimal"/>
+      <w:lvlText w:val="%7."/>
+      <w:lvlJc w:val="left"/>
+      <w:pPr>
+        <w:ind w:left="5760" w:hanging="360"/>
+      </w:pPr>
+    </w:lvl>
+    <w:lvl w:ilvl="7" w:tplc="04090019" w:tentative="1">
+      <w:start w:val="1"/>
+      <w:numFmt w:val="lowerLetter"/>
+      <w:lvlText w:val="%8."/>
+      <w:lvlJc w:val="left"/>
+      <w:pPr>
+        <w:ind w:left="6480" w:hanging="360"/>
+      </w:pPr>
+    </w:lvl>
+    <w:lvl w:ilvl="8" w:tplc="0409001B" w:tentative="1">
+      <w:start w:val="1"/>
+      <w:numFmt w:val="lowerRoman"/>
+      <w:lvlText w:val="%9."/>
+      <w:lvlJc w:val="right"/>
+      <w:pPr>
+        <w:ind w:left="7200" w:hanging="180"/>
+      </w:pPr>
+    </w:lvl>
+  </w:abstractNum>
+  <w:abstractNum w:abstractNumId="12" w15:restartNumberingAfterBreak="0">
+    <w:nsid w:val="32174B89"/>
+    <w:multiLevelType w:val="hybridMultilevel"/>
+    <w:tmpl w:val="D7F8CC82"/>
+    <w:lvl w:ilvl="0" w:tplc="0409000F">
+      <w:start w:val="1"/>
+      <w:numFmt w:val="decimal"/>
+      <w:lvlText w:val="%1."/>
+      <w:lvlJc w:val="left"/>
+      <w:pPr>
+        <w:ind w:left="720" w:hanging="360"/>
+      </w:pPr>
+    </w:lvl>
+    <w:lvl w:ilvl="1" w:tplc="04090019" w:tentative="1">
+      <w:start w:val="1"/>
+      <w:numFmt w:val="lowerLetter"/>
+      <w:lvlText w:val="%2."/>
+      <w:lvlJc w:val="left"/>
+      <w:pPr>
+        <w:ind w:left="1440" w:hanging="360"/>
+      </w:pPr>
+    </w:lvl>
+    <w:lvl w:ilvl="2" w:tplc="0409001B" w:tentative="1">
+      <w:start w:val="1"/>
+      <w:numFmt w:val="lowerRoman"/>
+      <w:lvlText w:val="%3."/>
+      <w:lvlJc w:val="right"/>
+      <w:pPr>
+        <w:ind w:left="2160" w:hanging="180"/>
+      </w:pPr>
+    </w:lvl>
+    <w:lvl w:ilvl="3" w:tplc="0409000F" w:tentative="1">
+      <w:start w:val="1"/>
+      <w:numFmt w:val="decimal"/>
+      <w:lvlText w:val="%4."/>
+      <w:lvlJc w:val="left"/>
+      <w:pPr>
+        <w:ind w:left="2880" w:hanging="360"/>
+      </w:pPr>
+    </w:lvl>
+    <w:lvl w:ilvl="4" w:tplc="04090019" w:tentative="1">
+      <w:start w:val="1"/>
+      <w:numFmt w:val="lowerLetter"/>
+      <w:lvlText w:val="%5."/>
+      <w:lvlJc w:val="left"/>
+      <w:pPr>
+        <w:ind w:left="3600" w:hanging="360"/>
+      </w:pPr>
+    </w:lvl>
+    <w:lvl w:ilvl="5" w:tplc="0409001B" w:tentative="1">
+      <w:start w:val="1"/>
+      <w:numFmt w:val="lowerRoman"/>
+      <w:lvlText w:val="%6."/>
+      <w:lvlJc w:val="right"/>
+      <w:pPr>
+        <w:ind w:left="4320" w:hanging="180"/>
+      </w:pPr>
+    </w:lvl>
+    <w:lvl w:ilvl="6" w:tplc="0409000F" w:tentative="1">
+      <w:start w:val="1"/>
+      <w:numFmt w:val="decimal"/>
+      <w:lvlText w:val="%7."/>
+      <w:lvlJc w:val="left"/>
+      <w:pPr>
+        <w:ind w:left="5040" w:hanging="360"/>
+      </w:pPr>
+    </w:lvl>
+    <w:lvl w:ilvl="7" w:tplc="04090019" w:tentative="1">
+      <w:start w:val="1"/>
+      <w:numFmt w:val="lowerLetter"/>
+      <w:lvlText w:val="%8."/>
+      <w:lvlJc w:val="left"/>
+      <w:pPr>
+        <w:ind w:left="5760" w:hanging="360"/>
+      </w:pPr>
+    </w:lvl>
+    <w:lvl w:ilvl="8" w:tplc="0409001B" w:tentative="1">
+      <w:start w:val="1"/>
+      <w:numFmt w:val="lowerRoman"/>
+      <w:lvlText w:val="%9."/>
+      <w:lvlJc w:val="right"/>
+      <w:pPr>
+        <w:ind w:left="6480" w:hanging="180"/>
+      </w:pPr>
+    </w:lvl>
+  </w:abstractNum>
+  <w:abstractNum w:abstractNumId="13" w15:restartNumberingAfterBreak="0">
+    <w:nsid w:val="3AB4558D"/>
+    <w:multiLevelType w:val="hybridMultilevel"/>
+    <w:tmpl w:val="1D0A5694"/>
+    <w:lvl w:ilvl="0" w:tplc="DF58DEAC">
+      <w:start w:val="1"/>
+      <w:numFmt w:val="decimal"/>
+      <w:lvlText w:val="3.3.%1"/>
       <w:lvlJc w:val="left"/>
       <w:pPr>
         <w:ind w:left="720" w:hanging="360"/>
@@ -36769,443 +37360,7 @@
       </w:pPr>
     </w:lvl>
   </w:abstractNum>
-  <w:abstractNum w:abstractNumId="11" w15:restartNumberingAfterBreak="0">
-    <w:nsid w:val="2ACA47D9"/>
-    <w:multiLevelType w:val="hybridMultilevel"/>
-    <w:tmpl w:val="3E1E7AC4"/>
-    <w:lvl w:ilvl="0" w:tplc="0409000F">
-      <w:start w:val="1"/>
-      <w:numFmt w:val="decimal"/>
-      <w:lvlText w:val="%1."/>
-      <w:lvlJc w:val="left"/>
-      <w:pPr>
-        <w:ind w:left="720" w:hanging="360"/>
-      </w:pPr>
-    </w:lvl>
-    <w:lvl w:ilvl="1" w:tplc="04090019" w:tentative="1">
-      <w:start w:val="1"/>
-      <w:numFmt w:val="lowerLetter"/>
-      <w:lvlText w:val="%2."/>
-      <w:lvlJc w:val="left"/>
-      <w:pPr>
-        <w:ind w:left="1440" w:hanging="360"/>
-      </w:pPr>
-    </w:lvl>
-    <w:lvl w:ilvl="2" w:tplc="0409001B" w:tentative="1">
-      <w:start w:val="1"/>
-      <w:numFmt w:val="lowerRoman"/>
-      <w:lvlText w:val="%3."/>
-      <w:lvlJc w:val="right"/>
-      <w:pPr>
-        <w:ind w:left="2160" w:hanging="180"/>
-      </w:pPr>
-    </w:lvl>
-    <w:lvl w:ilvl="3" w:tplc="0409000F" w:tentative="1">
-      <w:start w:val="1"/>
-      <w:numFmt w:val="decimal"/>
-      <w:lvlText w:val="%4."/>
-      <w:lvlJc w:val="left"/>
-      <w:pPr>
-        <w:ind w:left="2880" w:hanging="360"/>
-      </w:pPr>
-    </w:lvl>
-    <w:lvl w:ilvl="4" w:tplc="04090019" w:tentative="1">
-      <w:start w:val="1"/>
-      <w:numFmt w:val="lowerLetter"/>
-      <w:lvlText w:val="%5."/>
-      <w:lvlJc w:val="left"/>
-      <w:pPr>
-        <w:ind w:left="3600" w:hanging="360"/>
-      </w:pPr>
-    </w:lvl>
-    <w:lvl w:ilvl="5" w:tplc="0409001B" w:tentative="1">
-      <w:start w:val="1"/>
-      <w:numFmt w:val="lowerRoman"/>
-      <w:lvlText w:val="%6."/>
-      <w:lvlJc w:val="right"/>
-      <w:pPr>
-        <w:ind w:left="4320" w:hanging="180"/>
-      </w:pPr>
-    </w:lvl>
-    <w:lvl w:ilvl="6" w:tplc="0409000F" w:tentative="1">
-      <w:start w:val="1"/>
-      <w:numFmt w:val="decimal"/>
-      <w:lvlText w:val="%7."/>
-      <w:lvlJc w:val="left"/>
-      <w:pPr>
-        <w:ind w:left="5040" w:hanging="360"/>
-      </w:pPr>
-    </w:lvl>
-    <w:lvl w:ilvl="7" w:tplc="04090019" w:tentative="1">
-      <w:start w:val="1"/>
-      <w:numFmt w:val="lowerLetter"/>
-      <w:lvlText w:val="%8."/>
-      <w:lvlJc w:val="left"/>
-      <w:pPr>
-        <w:ind w:left="5760" w:hanging="360"/>
-      </w:pPr>
-    </w:lvl>
-    <w:lvl w:ilvl="8" w:tplc="0409001B" w:tentative="1">
-      <w:start w:val="1"/>
-      <w:numFmt w:val="lowerRoman"/>
-      <w:lvlText w:val="%9."/>
-      <w:lvlJc w:val="right"/>
-      <w:pPr>
-        <w:ind w:left="6480" w:hanging="180"/>
-      </w:pPr>
-    </w:lvl>
-  </w:abstractNum>
-  <w:abstractNum w:abstractNumId="12" w15:restartNumberingAfterBreak="0">
-    <w:nsid w:val="2B2E4B48"/>
-    <w:multiLevelType w:val="hybridMultilevel"/>
-    <w:tmpl w:val="8F343556"/>
-    <w:lvl w:ilvl="0" w:tplc="0409000F">
-      <w:start w:val="1"/>
-      <w:numFmt w:val="decimal"/>
-      <w:lvlText w:val="%1."/>
-      <w:lvlJc w:val="left"/>
-      <w:pPr>
-        <w:ind w:left="1440" w:hanging="360"/>
-      </w:pPr>
-    </w:lvl>
-    <w:lvl w:ilvl="1" w:tplc="04090019" w:tentative="1">
-      <w:start w:val="1"/>
-      <w:numFmt w:val="lowerLetter"/>
-      <w:lvlText w:val="%2."/>
-      <w:lvlJc w:val="left"/>
-      <w:pPr>
-        <w:ind w:left="2160" w:hanging="360"/>
-      </w:pPr>
-    </w:lvl>
-    <w:lvl w:ilvl="2" w:tplc="0409001B" w:tentative="1">
-      <w:start w:val="1"/>
-      <w:numFmt w:val="lowerRoman"/>
-      <w:lvlText w:val="%3."/>
-      <w:lvlJc w:val="right"/>
-      <w:pPr>
-        <w:ind w:left="2880" w:hanging="180"/>
-      </w:pPr>
-    </w:lvl>
-    <w:lvl w:ilvl="3" w:tplc="0409000F" w:tentative="1">
-      <w:start w:val="1"/>
-      <w:numFmt w:val="decimal"/>
-      <w:lvlText w:val="%4."/>
-      <w:lvlJc w:val="left"/>
-      <w:pPr>
-        <w:ind w:left="3600" w:hanging="360"/>
-      </w:pPr>
-    </w:lvl>
-    <w:lvl w:ilvl="4" w:tplc="04090019" w:tentative="1">
-      <w:start w:val="1"/>
-      <w:numFmt w:val="lowerLetter"/>
-      <w:lvlText w:val="%5."/>
-      <w:lvlJc w:val="left"/>
-      <w:pPr>
-        <w:ind w:left="4320" w:hanging="360"/>
-      </w:pPr>
-    </w:lvl>
-    <w:lvl w:ilvl="5" w:tplc="0409001B" w:tentative="1">
-      <w:start w:val="1"/>
-      <w:numFmt w:val="lowerRoman"/>
-      <w:lvlText w:val="%6."/>
-      <w:lvlJc w:val="right"/>
-      <w:pPr>
-        <w:ind w:left="5040" w:hanging="180"/>
-      </w:pPr>
-    </w:lvl>
-    <w:lvl w:ilvl="6" w:tplc="0409000F" w:tentative="1">
-      <w:start w:val="1"/>
-      <w:numFmt w:val="decimal"/>
-      <w:lvlText w:val="%7."/>
-      <w:lvlJc w:val="left"/>
-      <w:pPr>
-        <w:ind w:left="5760" w:hanging="360"/>
-      </w:pPr>
-    </w:lvl>
-    <w:lvl w:ilvl="7" w:tplc="04090019" w:tentative="1">
-      <w:start w:val="1"/>
-      <w:numFmt w:val="lowerLetter"/>
-      <w:lvlText w:val="%8."/>
-      <w:lvlJc w:val="left"/>
-      <w:pPr>
-        <w:ind w:left="6480" w:hanging="360"/>
-      </w:pPr>
-    </w:lvl>
-    <w:lvl w:ilvl="8" w:tplc="0409001B" w:tentative="1">
-      <w:start w:val="1"/>
-      <w:numFmt w:val="lowerRoman"/>
-      <w:lvlText w:val="%9."/>
-      <w:lvlJc w:val="right"/>
-      <w:pPr>
-        <w:ind w:left="7200" w:hanging="180"/>
-      </w:pPr>
-    </w:lvl>
-  </w:abstractNum>
-  <w:abstractNum w:abstractNumId="13" w15:restartNumberingAfterBreak="0">
-    <w:nsid w:val="2B7017B8"/>
-    <w:multiLevelType w:val="hybridMultilevel"/>
-    <w:tmpl w:val="25B02174"/>
-    <w:lvl w:ilvl="0" w:tplc="DF58DEAC">
-      <w:start w:val="1"/>
-      <w:numFmt w:val="decimal"/>
-      <w:lvlText w:val="3.3.%1"/>
-      <w:lvlJc w:val="left"/>
-      <w:pPr>
-        <w:ind w:left="720" w:hanging="360"/>
-      </w:pPr>
-      <w:rPr>
-        <w:rFonts w:hint="default"/>
-      </w:rPr>
-    </w:lvl>
-    <w:lvl w:ilvl="1" w:tplc="04090019" w:tentative="1">
-      <w:start w:val="1"/>
-      <w:numFmt w:val="lowerLetter"/>
-      <w:lvlText w:val="%2."/>
-      <w:lvlJc w:val="left"/>
-      <w:pPr>
-        <w:ind w:left="1440" w:hanging="360"/>
-      </w:pPr>
-    </w:lvl>
-    <w:lvl w:ilvl="2" w:tplc="0409001B" w:tentative="1">
-      <w:start w:val="1"/>
-      <w:numFmt w:val="lowerRoman"/>
-      <w:lvlText w:val="%3."/>
-      <w:lvlJc w:val="right"/>
-      <w:pPr>
-        <w:ind w:left="2160" w:hanging="180"/>
-      </w:pPr>
-    </w:lvl>
-    <w:lvl w:ilvl="3" w:tplc="0409000F" w:tentative="1">
-      <w:start w:val="1"/>
-      <w:numFmt w:val="decimal"/>
-      <w:lvlText w:val="%4."/>
-      <w:lvlJc w:val="left"/>
-      <w:pPr>
-        <w:ind w:left="2880" w:hanging="360"/>
-      </w:pPr>
-    </w:lvl>
-    <w:lvl w:ilvl="4" w:tplc="04090019" w:tentative="1">
-      <w:start w:val="1"/>
-      <w:numFmt w:val="lowerLetter"/>
-      <w:lvlText w:val="%5."/>
-      <w:lvlJc w:val="left"/>
-      <w:pPr>
-        <w:ind w:left="3600" w:hanging="360"/>
-      </w:pPr>
-    </w:lvl>
-    <w:lvl w:ilvl="5" w:tplc="0409001B" w:tentative="1">
-      <w:start w:val="1"/>
-      <w:numFmt w:val="lowerRoman"/>
-      <w:lvlText w:val="%6."/>
-      <w:lvlJc w:val="right"/>
-      <w:pPr>
-        <w:ind w:left="4320" w:hanging="180"/>
-      </w:pPr>
-    </w:lvl>
-    <w:lvl w:ilvl="6" w:tplc="0409000F" w:tentative="1">
-      <w:start w:val="1"/>
-      <w:numFmt w:val="decimal"/>
-      <w:lvlText w:val="%7."/>
-      <w:lvlJc w:val="left"/>
-      <w:pPr>
-        <w:ind w:left="5040" w:hanging="360"/>
-      </w:pPr>
-    </w:lvl>
-    <w:lvl w:ilvl="7" w:tplc="04090019" w:tentative="1">
-      <w:start w:val="1"/>
-      <w:numFmt w:val="lowerLetter"/>
-      <w:lvlText w:val="%8."/>
-      <w:lvlJc w:val="left"/>
-      <w:pPr>
-        <w:ind w:left="5760" w:hanging="360"/>
-      </w:pPr>
-    </w:lvl>
-    <w:lvl w:ilvl="8" w:tplc="0409001B" w:tentative="1">
-      <w:start w:val="1"/>
-      <w:numFmt w:val="lowerRoman"/>
-      <w:lvlText w:val="%9."/>
-      <w:lvlJc w:val="right"/>
-      <w:pPr>
-        <w:ind w:left="6480" w:hanging="180"/>
-      </w:pPr>
-    </w:lvl>
-  </w:abstractNum>
   <w:abstractNum w:abstractNumId="14" w15:restartNumberingAfterBreak="0">
-    <w:nsid w:val="32174B89"/>
-    <w:multiLevelType w:val="hybridMultilevel"/>
-    <w:tmpl w:val="D7F8CC82"/>
-    <w:lvl w:ilvl="0" w:tplc="0409000F">
-      <w:start w:val="1"/>
-      <w:numFmt w:val="decimal"/>
-      <w:lvlText w:val="%1."/>
-      <w:lvlJc w:val="left"/>
-      <w:pPr>
-        <w:ind w:left="720" w:hanging="360"/>
-      </w:pPr>
-    </w:lvl>
-    <w:lvl w:ilvl="1" w:tplc="04090019" w:tentative="1">
-      <w:start w:val="1"/>
-      <w:numFmt w:val="lowerLetter"/>
-      <w:lvlText w:val="%2."/>
-      <w:lvlJc w:val="left"/>
-      <w:pPr>
-        <w:ind w:left="1440" w:hanging="360"/>
-      </w:pPr>
-    </w:lvl>
-    <w:lvl w:ilvl="2" w:tplc="0409001B" w:tentative="1">
-      <w:start w:val="1"/>
-      <w:numFmt w:val="lowerRoman"/>
-      <w:lvlText w:val="%3."/>
-      <w:lvlJc w:val="right"/>
-      <w:pPr>
-        <w:ind w:left="2160" w:hanging="180"/>
-      </w:pPr>
-    </w:lvl>
-    <w:lvl w:ilvl="3" w:tplc="0409000F" w:tentative="1">
-      <w:start w:val="1"/>
-      <w:numFmt w:val="decimal"/>
-      <w:lvlText w:val="%4."/>
-      <w:lvlJc w:val="left"/>
-      <w:pPr>
-        <w:ind w:left="2880" w:hanging="360"/>
-      </w:pPr>
-    </w:lvl>
-    <w:lvl w:ilvl="4" w:tplc="04090019" w:tentative="1">
-      <w:start w:val="1"/>
-      <w:numFmt w:val="lowerLetter"/>
-      <w:lvlText w:val="%5."/>
-      <w:lvlJc w:val="left"/>
-      <w:pPr>
-        <w:ind w:left="3600" w:hanging="360"/>
-      </w:pPr>
-    </w:lvl>
-    <w:lvl w:ilvl="5" w:tplc="0409001B" w:tentative="1">
-      <w:start w:val="1"/>
-      <w:numFmt w:val="lowerRoman"/>
-      <w:lvlText w:val="%6."/>
-      <w:lvlJc w:val="right"/>
-      <w:pPr>
-        <w:ind w:left="4320" w:hanging="180"/>
-      </w:pPr>
-    </w:lvl>
-    <w:lvl w:ilvl="6" w:tplc="0409000F" w:tentative="1">
-      <w:start w:val="1"/>
-      <w:numFmt w:val="decimal"/>
-      <w:lvlText w:val="%7."/>
-      <w:lvlJc w:val="left"/>
-      <w:pPr>
-        <w:ind w:left="5040" w:hanging="360"/>
-      </w:pPr>
-    </w:lvl>
-    <w:lvl w:ilvl="7" w:tplc="04090019" w:tentative="1">
-      <w:start w:val="1"/>
-      <w:numFmt w:val="lowerLetter"/>
-      <w:lvlText w:val="%8."/>
-      <w:lvlJc w:val="left"/>
-      <w:pPr>
-        <w:ind w:left="5760" w:hanging="360"/>
-      </w:pPr>
-    </w:lvl>
-    <w:lvl w:ilvl="8" w:tplc="0409001B" w:tentative="1">
-      <w:start w:val="1"/>
-      <w:numFmt w:val="lowerRoman"/>
-      <w:lvlText w:val="%9."/>
-      <w:lvlJc w:val="right"/>
-      <w:pPr>
-        <w:ind w:left="6480" w:hanging="180"/>
-      </w:pPr>
-    </w:lvl>
-  </w:abstractNum>
-  <w:abstractNum w:abstractNumId="15" w15:restartNumberingAfterBreak="0">
-    <w:nsid w:val="3AB4558D"/>
-    <w:multiLevelType w:val="hybridMultilevel"/>
-    <w:tmpl w:val="1D0A5694"/>
-    <w:lvl w:ilvl="0" w:tplc="DF58DEAC">
-      <w:start w:val="1"/>
-      <w:numFmt w:val="decimal"/>
-      <w:lvlText w:val="3.3.%1"/>
-      <w:lvlJc w:val="left"/>
-      <w:pPr>
-        <w:ind w:left="720" w:hanging="360"/>
-      </w:pPr>
-      <w:rPr>
-        <w:rFonts w:hint="default"/>
-      </w:rPr>
-    </w:lvl>
-    <w:lvl w:ilvl="1" w:tplc="04090019" w:tentative="1">
-      <w:start w:val="1"/>
-      <w:numFmt w:val="lowerLetter"/>
-      <w:lvlText w:val="%2."/>
-      <w:lvlJc w:val="left"/>
-      <w:pPr>
-        <w:ind w:left="1440" w:hanging="360"/>
-      </w:pPr>
-    </w:lvl>
-    <w:lvl w:ilvl="2" w:tplc="0409001B" w:tentative="1">
-      <w:start w:val="1"/>
-      <w:numFmt w:val="lowerRoman"/>
-      <w:lvlText w:val="%3."/>
-      <w:lvlJc w:val="right"/>
-      <w:pPr>
-        <w:ind w:left="2160" w:hanging="180"/>
-      </w:pPr>
-    </w:lvl>
-    <w:lvl w:ilvl="3" w:tplc="0409000F" w:tentative="1">
-      <w:start w:val="1"/>
-      <w:numFmt w:val="decimal"/>
-      <w:lvlText w:val="%4."/>
-      <w:lvlJc w:val="left"/>
-      <w:pPr>
-        <w:ind w:left="2880" w:hanging="360"/>
-      </w:pPr>
-    </w:lvl>
-    <w:lvl w:ilvl="4" w:tplc="04090019" w:tentative="1">
-      <w:start w:val="1"/>
-      <w:numFmt w:val="lowerLetter"/>
-      <w:lvlText w:val="%5."/>
-      <w:lvlJc w:val="left"/>
-      <w:pPr>
-        <w:ind w:left="3600" w:hanging="360"/>
-      </w:pPr>
-    </w:lvl>
-    <w:lvl w:ilvl="5" w:tplc="0409001B" w:tentative="1">
-      <w:start w:val="1"/>
-      <w:numFmt w:val="lowerRoman"/>
-      <w:lvlText w:val="%6."/>
-      <w:lvlJc w:val="right"/>
-      <w:pPr>
-        <w:ind w:left="4320" w:hanging="180"/>
-      </w:pPr>
-    </w:lvl>
-    <w:lvl w:ilvl="6" w:tplc="0409000F" w:tentative="1">
-      <w:start w:val="1"/>
-      <w:numFmt w:val="decimal"/>
-      <w:lvlText w:val="%7."/>
-      <w:lvlJc w:val="left"/>
-      <w:pPr>
-        <w:ind w:left="5040" w:hanging="360"/>
-      </w:pPr>
-    </w:lvl>
-    <w:lvl w:ilvl="7" w:tplc="04090019" w:tentative="1">
-      <w:start w:val="1"/>
-      <w:numFmt w:val="lowerLetter"/>
-      <w:lvlText w:val="%8."/>
-      <w:lvlJc w:val="left"/>
-      <w:pPr>
-        <w:ind w:left="5760" w:hanging="360"/>
-      </w:pPr>
-    </w:lvl>
-    <w:lvl w:ilvl="8" w:tplc="0409001B" w:tentative="1">
-      <w:start w:val="1"/>
-      <w:numFmt w:val="lowerRoman"/>
-      <w:lvlText w:val="%9."/>
-      <w:lvlJc w:val="right"/>
-      <w:pPr>
-        <w:ind w:left="6480" w:hanging="180"/>
-      </w:pPr>
-    </w:lvl>
-  </w:abstractNum>
-  <w:abstractNum w:abstractNumId="16" w15:restartNumberingAfterBreak="0">
     <w:nsid w:val="3C8A299E"/>
     <w:multiLevelType w:val="hybridMultilevel"/>
     <w:tmpl w:val="7C16DB86"/>
@@ -37295,7 +37450,7 @@
       </w:pPr>
     </w:lvl>
   </w:abstractNum>
-  <w:abstractNum w:abstractNumId="17" w15:restartNumberingAfterBreak="0">
+  <w:abstractNum w:abstractNumId="15" w15:restartNumberingAfterBreak="0">
     <w:nsid w:val="3EA50293"/>
     <w:multiLevelType w:val="hybridMultilevel"/>
     <w:tmpl w:val="F37ED494"/>
@@ -37381,10 +37536,10 @@
       </w:pPr>
     </w:lvl>
   </w:abstractNum>
-  <w:abstractNum w:abstractNumId="18" w15:restartNumberingAfterBreak="0">
+  <w:abstractNum w:abstractNumId="16" w15:restartNumberingAfterBreak="0">
     <w:nsid w:val="410C2A18"/>
     <w:multiLevelType w:val="hybridMultilevel"/>
-    <w:tmpl w:val="EB2EE924"/>
+    <w:tmpl w:val="52F4D132"/>
     <w:lvl w:ilvl="0" w:tplc="7C60E342">
       <w:start w:val="1"/>
       <w:numFmt w:val="decimal"/>
@@ -37470,7 +37625,7 @@
       </w:pPr>
     </w:lvl>
   </w:abstractNum>
-  <w:abstractNum w:abstractNumId="19" w15:restartNumberingAfterBreak="0">
+  <w:abstractNum w:abstractNumId="17" w15:restartNumberingAfterBreak="0">
     <w:nsid w:val="42515343"/>
     <w:multiLevelType w:val="hybridMultilevel"/>
     <w:tmpl w:val="CF1284C4"/>
@@ -37560,7 +37715,7 @@
       </w:pPr>
     </w:lvl>
   </w:abstractNum>
-  <w:abstractNum w:abstractNumId="20" w15:restartNumberingAfterBreak="0">
+  <w:abstractNum w:abstractNumId="18" w15:restartNumberingAfterBreak="0">
     <w:nsid w:val="4427538D"/>
     <w:multiLevelType w:val="hybridMultilevel"/>
     <w:tmpl w:val="81483570"/>
@@ -37649,7 +37804,7 @@
       </w:pPr>
     </w:lvl>
   </w:abstractNum>
-  <w:abstractNum w:abstractNumId="21" w15:restartNumberingAfterBreak="0">
+  <w:abstractNum w:abstractNumId="19" w15:restartNumberingAfterBreak="0">
     <w:nsid w:val="46626145"/>
     <w:multiLevelType w:val="hybridMultilevel"/>
     <w:tmpl w:val="A4608988"/>
@@ -37739,7 +37894,7 @@
       </w:pPr>
     </w:lvl>
   </w:abstractNum>
-  <w:abstractNum w:abstractNumId="22" w15:restartNumberingAfterBreak="0">
+  <w:abstractNum w:abstractNumId="20" w15:restartNumberingAfterBreak="0">
     <w:nsid w:val="47DE5642"/>
     <w:multiLevelType w:val="hybridMultilevel"/>
     <w:tmpl w:val="6F2A3010"/>
@@ -37828,7 +37983,7 @@
       </w:pPr>
     </w:lvl>
   </w:abstractNum>
-  <w:abstractNum w:abstractNumId="23" w15:restartNumberingAfterBreak="0">
+  <w:abstractNum w:abstractNumId="21" w15:restartNumberingAfterBreak="0">
     <w:nsid w:val="49AB5711"/>
     <w:multiLevelType w:val="hybridMultilevel"/>
     <w:tmpl w:val="540E18BA"/>
@@ -37917,7 +38072,7 @@
       </w:pPr>
     </w:lvl>
   </w:abstractNum>
-  <w:abstractNum w:abstractNumId="24" w15:restartNumberingAfterBreak="0">
+  <w:abstractNum w:abstractNumId="22" w15:restartNumberingAfterBreak="0">
     <w:nsid w:val="4B013C09"/>
     <w:multiLevelType w:val="hybridMultilevel"/>
     <w:tmpl w:val="E3CC9BBE"/>
@@ -38003,100 +38158,14 @@
       </w:pPr>
     </w:lvl>
   </w:abstractNum>
-  <w:abstractNum w:abstractNumId="25" w15:restartNumberingAfterBreak="0">
-    <w:nsid w:val="4DD76F97"/>
+  <w:abstractNum w:abstractNumId="23" w15:restartNumberingAfterBreak="0">
+    <w:nsid w:val="4BDF61F7"/>
     <w:multiLevelType w:val="hybridMultilevel"/>
-    <w:tmpl w:val="97E6F134"/>
-    <w:lvl w:ilvl="0" w:tplc="0409000F">
+    <w:tmpl w:val="B4EA1B74"/>
+    <w:lvl w:ilvl="0" w:tplc="EBEA05C2">
       <w:start w:val="1"/>
       <w:numFmt w:val="decimal"/>
-      <w:lvlText w:val="%1."/>
-      <w:lvlJc w:val="left"/>
-      <w:pPr>
-        <w:ind w:left="720" w:hanging="360"/>
-      </w:pPr>
-    </w:lvl>
-    <w:lvl w:ilvl="1" w:tplc="04090019" w:tentative="1">
-      <w:start w:val="1"/>
-      <w:numFmt w:val="lowerLetter"/>
-      <w:lvlText w:val="%2."/>
-      <w:lvlJc w:val="left"/>
-      <w:pPr>
-        <w:ind w:left="1440" w:hanging="360"/>
-      </w:pPr>
-    </w:lvl>
-    <w:lvl w:ilvl="2" w:tplc="0409001B" w:tentative="1">
-      <w:start w:val="1"/>
-      <w:numFmt w:val="lowerRoman"/>
-      <w:lvlText w:val="%3."/>
-      <w:lvlJc w:val="right"/>
-      <w:pPr>
-        <w:ind w:left="2160" w:hanging="180"/>
-      </w:pPr>
-    </w:lvl>
-    <w:lvl w:ilvl="3" w:tplc="0409000F" w:tentative="1">
-      <w:start w:val="1"/>
-      <w:numFmt w:val="decimal"/>
-      <w:lvlText w:val="%4."/>
-      <w:lvlJc w:val="left"/>
-      <w:pPr>
-        <w:ind w:left="2880" w:hanging="360"/>
-      </w:pPr>
-    </w:lvl>
-    <w:lvl w:ilvl="4" w:tplc="04090019" w:tentative="1">
-      <w:start w:val="1"/>
-      <w:numFmt w:val="lowerLetter"/>
-      <w:lvlText w:val="%5."/>
-      <w:lvlJc w:val="left"/>
-      <w:pPr>
-        <w:ind w:left="3600" w:hanging="360"/>
-      </w:pPr>
-    </w:lvl>
-    <w:lvl w:ilvl="5" w:tplc="0409001B" w:tentative="1">
-      <w:start w:val="1"/>
-      <w:numFmt w:val="lowerRoman"/>
-      <w:lvlText w:val="%6."/>
-      <w:lvlJc w:val="right"/>
-      <w:pPr>
-        <w:ind w:left="4320" w:hanging="180"/>
-      </w:pPr>
-    </w:lvl>
-    <w:lvl w:ilvl="6" w:tplc="0409000F" w:tentative="1">
-      <w:start w:val="1"/>
-      <w:numFmt w:val="decimal"/>
-      <w:lvlText w:val="%7."/>
-      <w:lvlJc w:val="left"/>
-      <w:pPr>
-        <w:ind w:left="5040" w:hanging="360"/>
-      </w:pPr>
-    </w:lvl>
-    <w:lvl w:ilvl="7" w:tplc="04090019" w:tentative="1">
-      <w:start w:val="1"/>
-      <w:numFmt w:val="lowerLetter"/>
-      <w:lvlText w:val="%8."/>
-      <w:lvlJc w:val="left"/>
-      <w:pPr>
-        <w:ind w:left="5760" w:hanging="360"/>
-      </w:pPr>
-    </w:lvl>
-    <w:lvl w:ilvl="8" w:tplc="0409001B" w:tentative="1">
-      <w:start w:val="1"/>
-      <w:numFmt w:val="lowerRoman"/>
-      <w:lvlText w:val="%9."/>
-      <w:lvlJc w:val="right"/>
-      <w:pPr>
-        <w:ind w:left="6480" w:hanging="180"/>
-      </w:pPr>
-    </w:lvl>
-  </w:abstractNum>
-  <w:abstractNum w:abstractNumId="26" w15:restartNumberingAfterBreak="0">
-    <w:nsid w:val="4F117775"/>
-    <w:multiLevelType w:val="hybridMultilevel"/>
-    <w:tmpl w:val="D7CC465A"/>
-    <w:lvl w:ilvl="0" w:tplc="B61018C0">
-      <w:start w:val="1"/>
-      <w:numFmt w:val="decimal"/>
-      <w:lvlText w:val="2.1.%1"/>
+      <w:lvlText w:val="3.3.3.%1"/>
       <w:lvlJc w:val="left"/>
       <w:pPr>
         <w:ind w:left="720" w:hanging="360"/>
@@ -38178,7 +38247,93 @@
       </w:pPr>
     </w:lvl>
   </w:abstractNum>
-  <w:abstractNum w:abstractNumId="27" w15:restartNumberingAfterBreak="0">
+  <w:abstractNum w:abstractNumId="24" w15:restartNumberingAfterBreak="0">
+    <w:nsid w:val="4DD76F97"/>
+    <w:multiLevelType w:val="hybridMultilevel"/>
+    <w:tmpl w:val="97E6F134"/>
+    <w:lvl w:ilvl="0" w:tplc="0409000F">
+      <w:start w:val="1"/>
+      <w:numFmt w:val="decimal"/>
+      <w:lvlText w:val="%1."/>
+      <w:lvlJc w:val="left"/>
+      <w:pPr>
+        <w:ind w:left="720" w:hanging="360"/>
+      </w:pPr>
+    </w:lvl>
+    <w:lvl w:ilvl="1" w:tplc="04090019" w:tentative="1">
+      <w:start w:val="1"/>
+      <w:numFmt w:val="lowerLetter"/>
+      <w:lvlText w:val="%2."/>
+      <w:lvlJc w:val="left"/>
+      <w:pPr>
+        <w:ind w:left="1440" w:hanging="360"/>
+      </w:pPr>
+    </w:lvl>
+    <w:lvl w:ilvl="2" w:tplc="0409001B" w:tentative="1">
+      <w:start w:val="1"/>
+      <w:numFmt w:val="lowerRoman"/>
+      <w:lvlText w:val="%3."/>
+      <w:lvlJc w:val="right"/>
+      <w:pPr>
+        <w:ind w:left="2160" w:hanging="180"/>
+      </w:pPr>
+    </w:lvl>
+    <w:lvl w:ilvl="3" w:tplc="0409000F" w:tentative="1">
+      <w:start w:val="1"/>
+      <w:numFmt w:val="decimal"/>
+      <w:lvlText w:val="%4."/>
+      <w:lvlJc w:val="left"/>
+      <w:pPr>
+        <w:ind w:left="2880" w:hanging="360"/>
+      </w:pPr>
+    </w:lvl>
+    <w:lvl w:ilvl="4" w:tplc="04090019" w:tentative="1">
+      <w:start w:val="1"/>
+      <w:numFmt w:val="lowerLetter"/>
+      <w:lvlText w:val="%5."/>
+      <w:lvlJc w:val="left"/>
+      <w:pPr>
+        <w:ind w:left="3600" w:hanging="360"/>
+      </w:pPr>
+    </w:lvl>
+    <w:lvl w:ilvl="5" w:tplc="0409001B" w:tentative="1">
+      <w:start w:val="1"/>
+      <w:numFmt w:val="lowerRoman"/>
+      <w:lvlText w:val="%6."/>
+      <w:lvlJc w:val="right"/>
+      <w:pPr>
+        <w:ind w:left="4320" w:hanging="180"/>
+      </w:pPr>
+    </w:lvl>
+    <w:lvl w:ilvl="6" w:tplc="0409000F" w:tentative="1">
+      <w:start w:val="1"/>
+      <w:numFmt w:val="decimal"/>
+      <w:lvlText w:val="%7."/>
+      <w:lvlJc w:val="left"/>
+      <w:pPr>
+        <w:ind w:left="5040" w:hanging="360"/>
+      </w:pPr>
+    </w:lvl>
+    <w:lvl w:ilvl="7" w:tplc="04090019" w:tentative="1">
+      <w:start w:val="1"/>
+      <w:numFmt w:val="lowerLetter"/>
+      <w:lvlText w:val="%8."/>
+      <w:lvlJc w:val="left"/>
+      <w:pPr>
+        <w:ind w:left="5760" w:hanging="360"/>
+      </w:pPr>
+    </w:lvl>
+    <w:lvl w:ilvl="8" w:tplc="0409001B" w:tentative="1">
+      <w:start w:val="1"/>
+      <w:numFmt w:val="lowerRoman"/>
+      <w:lvlText w:val="%9."/>
+      <w:lvlJc w:val="right"/>
+      <w:pPr>
+        <w:ind w:left="6480" w:hanging="180"/>
+      </w:pPr>
+    </w:lvl>
+  </w:abstractNum>
+  <w:abstractNum w:abstractNumId="25" w15:restartNumberingAfterBreak="0">
     <w:nsid w:val="4FDC77C1"/>
     <w:multiLevelType w:val="hybridMultilevel"/>
     <w:tmpl w:val="D7F8CC82"/>
@@ -38264,17 +38419,17 @@
       </w:pPr>
     </w:lvl>
   </w:abstractNum>
-  <w:abstractNum w:abstractNumId="28" w15:restartNumberingAfterBreak="0">
-    <w:nsid w:val="55A26D25"/>
+  <w:abstractNum w:abstractNumId="26" w15:restartNumberingAfterBreak="0">
+    <w:nsid w:val="58A618FC"/>
     <w:multiLevelType w:val="hybridMultilevel"/>
-    <w:tmpl w:val="C86C8390"/>
-    <w:lvl w:ilvl="0" w:tplc="7B40ACDA">
-      <w:start w:val="1"/>
+    <w:tmpl w:val="6638E720"/>
+    <w:lvl w:ilvl="0" w:tplc="AD867F86">
+      <w:start w:val="3"/>
       <w:numFmt w:val="decimal"/>
-      <w:lvlText w:val="2.2.6.%1"/>
+      <w:lvlText w:val="3.4.%1"/>
       <w:lvlJc w:val="left"/>
       <w:pPr>
-        <w:ind w:left="720" w:hanging="360"/>
+        <w:ind w:left="1980" w:hanging="360"/>
       </w:pPr>
       <w:rPr>
         <w:rFonts w:hint="default"/>
@@ -38289,17 +38444,14 @@
         <w:ind w:left="1440" w:hanging="360"/>
       </w:pPr>
     </w:lvl>
-    <w:lvl w:ilvl="2" w:tplc="F82683DA">
+    <w:lvl w:ilvl="2" w:tplc="0409001B" w:tentative="1">
       <w:start w:val="1"/>
-      <w:numFmt w:val="decimal"/>
-      <w:lvlText w:val="2.6.%3"/>
-      <w:lvlJc w:val="left"/>
+      <w:numFmt w:val="lowerRoman"/>
+      <w:lvlText w:val="%3."/>
+      <w:lvlJc w:val="right"/>
       <w:pPr>
         <w:ind w:left="2160" w:hanging="180"/>
       </w:pPr>
-      <w:rPr>
-        <w:rFonts w:hint="default"/>
-      </w:rPr>
     </w:lvl>
     <w:lvl w:ilvl="3" w:tplc="0409000F" w:tentative="1">
       <w:start w:val="1"/>
@@ -38356,14 +38508,186 @@
       </w:pPr>
     </w:lvl>
   </w:abstractNum>
-  <w:abstractNum w:abstractNumId="29" w15:restartNumberingAfterBreak="0">
-    <w:nsid w:val="5888294F"/>
+  <w:abstractNum w:abstractNumId="27" w15:restartNumberingAfterBreak="0">
+    <w:nsid w:val="5AB9388D"/>
     <w:multiLevelType w:val="hybridMultilevel"/>
-    <w:tmpl w:val="CFC8C1A6"/>
-    <w:lvl w:ilvl="0" w:tplc="9AB6B70A">
+    <w:tmpl w:val="2C1460C8"/>
+    <w:lvl w:ilvl="0" w:tplc="0409000F">
       <w:start w:val="1"/>
       <w:numFmt w:val="decimal"/>
-      <w:lvlText w:val="2.2.%1"/>
+      <w:lvlText w:val="%1."/>
+      <w:lvlJc w:val="left"/>
+      <w:pPr>
+        <w:ind w:left="1980" w:hanging="360"/>
+      </w:pPr>
+    </w:lvl>
+    <w:lvl w:ilvl="1" w:tplc="04090019" w:tentative="1">
+      <w:start w:val="1"/>
+      <w:numFmt w:val="lowerLetter"/>
+      <w:lvlText w:val="%2."/>
+      <w:lvlJc w:val="left"/>
+      <w:pPr>
+        <w:ind w:left="2700" w:hanging="360"/>
+      </w:pPr>
+    </w:lvl>
+    <w:lvl w:ilvl="2" w:tplc="0409001B" w:tentative="1">
+      <w:start w:val="1"/>
+      <w:numFmt w:val="lowerRoman"/>
+      <w:lvlText w:val="%3."/>
+      <w:lvlJc w:val="right"/>
+      <w:pPr>
+        <w:ind w:left="3420" w:hanging="180"/>
+      </w:pPr>
+    </w:lvl>
+    <w:lvl w:ilvl="3" w:tplc="0409000F" w:tentative="1">
+      <w:start w:val="1"/>
+      <w:numFmt w:val="decimal"/>
+      <w:lvlText w:val="%4."/>
+      <w:lvlJc w:val="left"/>
+      <w:pPr>
+        <w:ind w:left="4140" w:hanging="360"/>
+      </w:pPr>
+    </w:lvl>
+    <w:lvl w:ilvl="4" w:tplc="04090019" w:tentative="1">
+      <w:start w:val="1"/>
+      <w:numFmt w:val="lowerLetter"/>
+      <w:lvlText w:val="%5."/>
+      <w:lvlJc w:val="left"/>
+      <w:pPr>
+        <w:ind w:left="4860" w:hanging="360"/>
+      </w:pPr>
+    </w:lvl>
+    <w:lvl w:ilvl="5" w:tplc="0409001B" w:tentative="1">
+      <w:start w:val="1"/>
+      <w:numFmt w:val="lowerRoman"/>
+      <w:lvlText w:val="%6."/>
+      <w:lvlJc w:val="right"/>
+      <w:pPr>
+        <w:ind w:left="5580" w:hanging="180"/>
+      </w:pPr>
+    </w:lvl>
+    <w:lvl w:ilvl="6" w:tplc="0409000F" w:tentative="1">
+      <w:start w:val="1"/>
+      <w:numFmt w:val="decimal"/>
+      <w:lvlText w:val="%7."/>
+      <w:lvlJc w:val="left"/>
+      <w:pPr>
+        <w:ind w:left="6300" w:hanging="360"/>
+      </w:pPr>
+    </w:lvl>
+    <w:lvl w:ilvl="7" w:tplc="04090019" w:tentative="1">
+      <w:start w:val="1"/>
+      <w:numFmt w:val="lowerLetter"/>
+      <w:lvlText w:val="%8."/>
+      <w:lvlJc w:val="left"/>
+      <w:pPr>
+        <w:ind w:left="7020" w:hanging="360"/>
+      </w:pPr>
+    </w:lvl>
+    <w:lvl w:ilvl="8" w:tplc="0409001B" w:tentative="1">
+      <w:start w:val="1"/>
+      <w:numFmt w:val="lowerRoman"/>
+      <w:lvlText w:val="%9."/>
+      <w:lvlJc w:val="right"/>
+      <w:pPr>
+        <w:ind w:left="7740" w:hanging="180"/>
+      </w:pPr>
+    </w:lvl>
+  </w:abstractNum>
+  <w:abstractNum w:abstractNumId="28" w15:restartNumberingAfterBreak="0">
+    <w:nsid w:val="5D612C3E"/>
+    <w:multiLevelType w:val="hybridMultilevel"/>
+    <w:tmpl w:val="7CB80F84"/>
+    <w:lvl w:ilvl="0" w:tplc="0409000F">
+      <w:start w:val="1"/>
+      <w:numFmt w:val="decimal"/>
+      <w:lvlText w:val="%1."/>
+      <w:lvlJc w:val="left"/>
+      <w:pPr>
+        <w:ind w:left="1980" w:hanging="360"/>
+      </w:pPr>
+    </w:lvl>
+    <w:lvl w:ilvl="1" w:tplc="04090019" w:tentative="1">
+      <w:start w:val="1"/>
+      <w:numFmt w:val="lowerLetter"/>
+      <w:lvlText w:val="%2."/>
+      <w:lvlJc w:val="left"/>
+      <w:pPr>
+        <w:ind w:left="2700" w:hanging="360"/>
+      </w:pPr>
+    </w:lvl>
+    <w:lvl w:ilvl="2" w:tplc="0409001B" w:tentative="1">
+      <w:start w:val="1"/>
+      <w:numFmt w:val="lowerRoman"/>
+      <w:lvlText w:val="%3."/>
+      <w:lvlJc w:val="right"/>
+      <w:pPr>
+        <w:ind w:left="3420" w:hanging="180"/>
+      </w:pPr>
+    </w:lvl>
+    <w:lvl w:ilvl="3" w:tplc="0409000F" w:tentative="1">
+      <w:start w:val="1"/>
+      <w:numFmt w:val="decimal"/>
+      <w:lvlText w:val="%4."/>
+      <w:lvlJc w:val="left"/>
+      <w:pPr>
+        <w:ind w:left="4140" w:hanging="360"/>
+      </w:pPr>
+    </w:lvl>
+    <w:lvl w:ilvl="4" w:tplc="04090019" w:tentative="1">
+      <w:start w:val="1"/>
+      <w:numFmt w:val="lowerLetter"/>
+      <w:lvlText w:val="%5."/>
+      <w:lvlJc w:val="left"/>
+      <w:pPr>
+        <w:ind w:left="4860" w:hanging="360"/>
+      </w:pPr>
+    </w:lvl>
+    <w:lvl w:ilvl="5" w:tplc="0409001B" w:tentative="1">
+      <w:start w:val="1"/>
+      <w:numFmt w:val="lowerRoman"/>
+      <w:lvlText w:val="%6."/>
+      <w:lvlJc w:val="right"/>
+      <w:pPr>
+        <w:ind w:left="5580" w:hanging="180"/>
+      </w:pPr>
+    </w:lvl>
+    <w:lvl w:ilvl="6" w:tplc="0409000F" w:tentative="1">
+      <w:start w:val="1"/>
+      <w:numFmt w:val="decimal"/>
+      <w:lvlText w:val="%7."/>
+      <w:lvlJc w:val="left"/>
+      <w:pPr>
+        <w:ind w:left="6300" w:hanging="360"/>
+      </w:pPr>
+    </w:lvl>
+    <w:lvl w:ilvl="7" w:tplc="04090019" w:tentative="1">
+      <w:start w:val="1"/>
+      <w:numFmt w:val="lowerLetter"/>
+      <w:lvlText w:val="%8."/>
+      <w:lvlJc w:val="left"/>
+      <w:pPr>
+        <w:ind w:left="7020" w:hanging="360"/>
+      </w:pPr>
+    </w:lvl>
+    <w:lvl w:ilvl="8" w:tplc="0409001B" w:tentative="1">
+      <w:start w:val="1"/>
+      <w:numFmt w:val="lowerRoman"/>
+      <w:lvlText w:val="%9."/>
+      <w:lvlJc w:val="right"/>
+      <w:pPr>
+        <w:ind w:left="7740" w:hanging="180"/>
+      </w:pPr>
+    </w:lvl>
+  </w:abstractNum>
+  <w:abstractNum w:abstractNumId="29" w15:restartNumberingAfterBreak="0">
+    <w:nsid w:val="61D03635"/>
+    <w:multiLevelType w:val="hybridMultilevel"/>
+    <w:tmpl w:val="071ABBCC"/>
+    <w:lvl w:ilvl="0" w:tplc="164A5B5C">
+      <w:start w:val="1"/>
+      <w:numFmt w:val="decimal"/>
+      <w:lvlText w:val="1.%1"/>
       <w:lvlJc w:val="left"/>
       <w:pPr>
         <w:ind w:left="720" w:hanging="360"/>
@@ -38446,356 +38770,6 @@
     </w:lvl>
   </w:abstractNum>
   <w:abstractNum w:abstractNumId="30" w15:restartNumberingAfterBreak="0">
-    <w:nsid w:val="58A618FC"/>
-    <w:multiLevelType w:val="hybridMultilevel"/>
-    <w:tmpl w:val="6638E720"/>
-    <w:lvl w:ilvl="0" w:tplc="AD867F86">
-      <w:start w:val="3"/>
-      <w:numFmt w:val="decimal"/>
-      <w:lvlText w:val="3.4.%1"/>
-      <w:lvlJc w:val="left"/>
-      <w:pPr>
-        <w:ind w:left="1980" w:hanging="360"/>
-      </w:pPr>
-      <w:rPr>
-        <w:rFonts w:hint="default"/>
-      </w:rPr>
-    </w:lvl>
-    <w:lvl w:ilvl="1" w:tplc="04090019" w:tentative="1">
-      <w:start w:val="1"/>
-      <w:numFmt w:val="lowerLetter"/>
-      <w:lvlText w:val="%2."/>
-      <w:lvlJc w:val="left"/>
-      <w:pPr>
-        <w:ind w:left="1440" w:hanging="360"/>
-      </w:pPr>
-    </w:lvl>
-    <w:lvl w:ilvl="2" w:tplc="0409001B" w:tentative="1">
-      <w:start w:val="1"/>
-      <w:numFmt w:val="lowerRoman"/>
-      <w:lvlText w:val="%3."/>
-      <w:lvlJc w:val="right"/>
-      <w:pPr>
-        <w:ind w:left="2160" w:hanging="180"/>
-      </w:pPr>
-    </w:lvl>
-    <w:lvl w:ilvl="3" w:tplc="0409000F" w:tentative="1">
-      <w:start w:val="1"/>
-      <w:numFmt w:val="decimal"/>
-      <w:lvlText w:val="%4."/>
-      <w:lvlJc w:val="left"/>
-      <w:pPr>
-        <w:ind w:left="2880" w:hanging="360"/>
-      </w:pPr>
-    </w:lvl>
-    <w:lvl w:ilvl="4" w:tplc="04090019" w:tentative="1">
-      <w:start w:val="1"/>
-      <w:numFmt w:val="lowerLetter"/>
-      <w:lvlText w:val="%5."/>
-      <w:lvlJc w:val="left"/>
-      <w:pPr>
-        <w:ind w:left="3600" w:hanging="360"/>
-      </w:pPr>
-    </w:lvl>
-    <w:lvl w:ilvl="5" w:tplc="0409001B" w:tentative="1">
-      <w:start w:val="1"/>
-      <w:numFmt w:val="lowerRoman"/>
-      <w:lvlText w:val="%6."/>
-      <w:lvlJc w:val="right"/>
-      <w:pPr>
-        <w:ind w:left="4320" w:hanging="180"/>
-      </w:pPr>
-    </w:lvl>
-    <w:lvl w:ilvl="6" w:tplc="0409000F" w:tentative="1">
-      <w:start w:val="1"/>
-      <w:numFmt w:val="decimal"/>
-      <w:lvlText w:val="%7."/>
-      <w:lvlJc w:val="left"/>
-      <w:pPr>
-        <w:ind w:left="5040" w:hanging="360"/>
-      </w:pPr>
-    </w:lvl>
-    <w:lvl w:ilvl="7" w:tplc="04090019" w:tentative="1">
-      <w:start w:val="1"/>
-      <w:numFmt w:val="lowerLetter"/>
-      <w:lvlText w:val="%8."/>
-      <w:lvlJc w:val="left"/>
-      <w:pPr>
-        <w:ind w:left="5760" w:hanging="360"/>
-      </w:pPr>
-    </w:lvl>
-    <w:lvl w:ilvl="8" w:tplc="0409001B" w:tentative="1">
-      <w:start w:val="1"/>
-      <w:numFmt w:val="lowerRoman"/>
-      <w:lvlText w:val="%9."/>
-      <w:lvlJc w:val="right"/>
-      <w:pPr>
-        <w:ind w:left="6480" w:hanging="180"/>
-      </w:pPr>
-    </w:lvl>
-  </w:abstractNum>
-  <w:abstractNum w:abstractNumId="31" w15:restartNumberingAfterBreak="0">
-    <w:nsid w:val="5AB9388D"/>
-    <w:multiLevelType w:val="hybridMultilevel"/>
-    <w:tmpl w:val="2C1460C8"/>
-    <w:lvl w:ilvl="0" w:tplc="0409000F">
-      <w:start w:val="1"/>
-      <w:numFmt w:val="decimal"/>
-      <w:lvlText w:val="%1."/>
-      <w:lvlJc w:val="left"/>
-      <w:pPr>
-        <w:ind w:left="1980" w:hanging="360"/>
-      </w:pPr>
-    </w:lvl>
-    <w:lvl w:ilvl="1" w:tplc="04090019" w:tentative="1">
-      <w:start w:val="1"/>
-      <w:numFmt w:val="lowerLetter"/>
-      <w:lvlText w:val="%2."/>
-      <w:lvlJc w:val="left"/>
-      <w:pPr>
-        <w:ind w:left="2700" w:hanging="360"/>
-      </w:pPr>
-    </w:lvl>
-    <w:lvl w:ilvl="2" w:tplc="0409001B" w:tentative="1">
-      <w:start w:val="1"/>
-      <w:numFmt w:val="lowerRoman"/>
-      <w:lvlText w:val="%3."/>
-      <w:lvlJc w:val="right"/>
-      <w:pPr>
-        <w:ind w:left="3420" w:hanging="180"/>
-      </w:pPr>
-    </w:lvl>
-    <w:lvl w:ilvl="3" w:tplc="0409000F" w:tentative="1">
-      <w:start w:val="1"/>
-      <w:numFmt w:val="decimal"/>
-      <w:lvlText w:val="%4."/>
-      <w:lvlJc w:val="left"/>
-      <w:pPr>
-        <w:ind w:left="4140" w:hanging="360"/>
-      </w:pPr>
-    </w:lvl>
-    <w:lvl w:ilvl="4" w:tplc="04090019" w:tentative="1">
-      <w:start w:val="1"/>
-      <w:numFmt w:val="lowerLetter"/>
-      <w:lvlText w:val="%5."/>
-      <w:lvlJc w:val="left"/>
-      <w:pPr>
-        <w:ind w:left="4860" w:hanging="360"/>
-      </w:pPr>
-    </w:lvl>
-    <w:lvl w:ilvl="5" w:tplc="0409001B" w:tentative="1">
-      <w:start w:val="1"/>
-      <w:numFmt w:val="lowerRoman"/>
-      <w:lvlText w:val="%6."/>
-      <w:lvlJc w:val="right"/>
-      <w:pPr>
-        <w:ind w:left="5580" w:hanging="180"/>
-      </w:pPr>
-    </w:lvl>
-    <w:lvl w:ilvl="6" w:tplc="0409000F" w:tentative="1">
-      <w:start w:val="1"/>
-      <w:numFmt w:val="decimal"/>
-      <w:lvlText w:val="%7."/>
-      <w:lvlJc w:val="left"/>
-      <w:pPr>
-        <w:ind w:left="6300" w:hanging="360"/>
-      </w:pPr>
-    </w:lvl>
-    <w:lvl w:ilvl="7" w:tplc="04090019" w:tentative="1">
-      <w:start w:val="1"/>
-      <w:numFmt w:val="lowerLetter"/>
-      <w:lvlText w:val="%8."/>
-      <w:lvlJc w:val="left"/>
-      <w:pPr>
-        <w:ind w:left="7020" w:hanging="360"/>
-      </w:pPr>
-    </w:lvl>
-    <w:lvl w:ilvl="8" w:tplc="0409001B" w:tentative="1">
-      <w:start w:val="1"/>
-      <w:numFmt w:val="lowerRoman"/>
-      <w:lvlText w:val="%9."/>
-      <w:lvlJc w:val="right"/>
-      <w:pPr>
-        <w:ind w:left="7740" w:hanging="180"/>
-      </w:pPr>
-    </w:lvl>
-  </w:abstractNum>
-  <w:abstractNum w:abstractNumId="32" w15:restartNumberingAfterBreak="0">
-    <w:nsid w:val="5D612C3E"/>
-    <w:multiLevelType w:val="hybridMultilevel"/>
-    <w:tmpl w:val="7CB80F84"/>
-    <w:lvl w:ilvl="0" w:tplc="0409000F">
-      <w:start w:val="1"/>
-      <w:numFmt w:val="decimal"/>
-      <w:lvlText w:val="%1."/>
-      <w:lvlJc w:val="left"/>
-      <w:pPr>
-        <w:ind w:left="1980" w:hanging="360"/>
-      </w:pPr>
-    </w:lvl>
-    <w:lvl w:ilvl="1" w:tplc="04090019" w:tentative="1">
-      <w:start w:val="1"/>
-      <w:numFmt w:val="lowerLetter"/>
-      <w:lvlText w:val="%2."/>
-      <w:lvlJc w:val="left"/>
-      <w:pPr>
-        <w:ind w:left="2700" w:hanging="360"/>
-      </w:pPr>
-    </w:lvl>
-    <w:lvl w:ilvl="2" w:tplc="0409001B" w:tentative="1">
-      <w:start w:val="1"/>
-      <w:numFmt w:val="lowerRoman"/>
-      <w:lvlText w:val="%3."/>
-      <w:lvlJc w:val="right"/>
-      <w:pPr>
-        <w:ind w:left="3420" w:hanging="180"/>
-      </w:pPr>
-    </w:lvl>
-    <w:lvl w:ilvl="3" w:tplc="0409000F" w:tentative="1">
-      <w:start w:val="1"/>
-      <w:numFmt w:val="decimal"/>
-      <w:lvlText w:val="%4."/>
-      <w:lvlJc w:val="left"/>
-      <w:pPr>
-        <w:ind w:left="4140" w:hanging="360"/>
-      </w:pPr>
-    </w:lvl>
-    <w:lvl w:ilvl="4" w:tplc="04090019" w:tentative="1">
-      <w:start w:val="1"/>
-      <w:numFmt w:val="lowerLetter"/>
-      <w:lvlText w:val="%5."/>
-      <w:lvlJc w:val="left"/>
-      <w:pPr>
-        <w:ind w:left="4860" w:hanging="360"/>
-      </w:pPr>
-    </w:lvl>
-    <w:lvl w:ilvl="5" w:tplc="0409001B" w:tentative="1">
-      <w:start w:val="1"/>
-      <w:numFmt w:val="lowerRoman"/>
-      <w:lvlText w:val="%6."/>
-      <w:lvlJc w:val="right"/>
-      <w:pPr>
-        <w:ind w:left="5580" w:hanging="180"/>
-      </w:pPr>
-    </w:lvl>
-    <w:lvl w:ilvl="6" w:tplc="0409000F" w:tentative="1">
-      <w:start w:val="1"/>
-      <w:numFmt w:val="decimal"/>
-      <w:lvlText w:val="%7."/>
-      <w:lvlJc w:val="left"/>
-      <w:pPr>
-        <w:ind w:left="6300" w:hanging="360"/>
-      </w:pPr>
-    </w:lvl>
-    <w:lvl w:ilvl="7" w:tplc="04090019" w:tentative="1">
-      <w:start w:val="1"/>
-      <w:numFmt w:val="lowerLetter"/>
-      <w:lvlText w:val="%8."/>
-      <w:lvlJc w:val="left"/>
-      <w:pPr>
-        <w:ind w:left="7020" w:hanging="360"/>
-      </w:pPr>
-    </w:lvl>
-    <w:lvl w:ilvl="8" w:tplc="0409001B" w:tentative="1">
-      <w:start w:val="1"/>
-      <w:numFmt w:val="lowerRoman"/>
-      <w:lvlText w:val="%9."/>
-      <w:lvlJc w:val="right"/>
-      <w:pPr>
-        <w:ind w:left="7740" w:hanging="180"/>
-      </w:pPr>
-    </w:lvl>
-  </w:abstractNum>
-  <w:abstractNum w:abstractNumId="33" w15:restartNumberingAfterBreak="0">
-    <w:nsid w:val="61D03635"/>
-    <w:multiLevelType w:val="hybridMultilevel"/>
-    <w:tmpl w:val="071ABBCC"/>
-    <w:lvl w:ilvl="0" w:tplc="164A5B5C">
-      <w:start w:val="1"/>
-      <w:numFmt w:val="decimal"/>
-      <w:lvlText w:val="1.%1"/>
-      <w:lvlJc w:val="left"/>
-      <w:pPr>
-        <w:ind w:left="720" w:hanging="360"/>
-      </w:pPr>
-      <w:rPr>
-        <w:rFonts w:hint="default"/>
-      </w:rPr>
-    </w:lvl>
-    <w:lvl w:ilvl="1" w:tplc="04090019" w:tentative="1">
-      <w:start w:val="1"/>
-      <w:numFmt w:val="lowerLetter"/>
-      <w:lvlText w:val="%2."/>
-      <w:lvlJc w:val="left"/>
-      <w:pPr>
-        <w:ind w:left="1440" w:hanging="360"/>
-      </w:pPr>
-    </w:lvl>
-    <w:lvl w:ilvl="2" w:tplc="0409001B" w:tentative="1">
-      <w:start w:val="1"/>
-      <w:numFmt w:val="lowerRoman"/>
-      <w:lvlText w:val="%3."/>
-      <w:lvlJc w:val="right"/>
-      <w:pPr>
-        <w:ind w:left="2160" w:hanging="180"/>
-      </w:pPr>
-    </w:lvl>
-    <w:lvl w:ilvl="3" w:tplc="0409000F" w:tentative="1">
-      <w:start w:val="1"/>
-      <w:numFmt w:val="decimal"/>
-      <w:lvlText w:val="%4."/>
-      <w:lvlJc w:val="left"/>
-      <w:pPr>
-        <w:ind w:left="2880" w:hanging="360"/>
-      </w:pPr>
-    </w:lvl>
-    <w:lvl w:ilvl="4" w:tplc="04090019" w:tentative="1">
-      <w:start w:val="1"/>
-      <w:numFmt w:val="lowerLetter"/>
-      <w:lvlText w:val="%5."/>
-      <w:lvlJc w:val="left"/>
-      <w:pPr>
-        <w:ind w:left="3600" w:hanging="360"/>
-      </w:pPr>
-    </w:lvl>
-    <w:lvl w:ilvl="5" w:tplc="0409001B" w:tentative="1">
-      <w:start w:val="1"/>
-      <w:numFmt w:val="lowerRoman"/>
-      <w:lvlText w:val="%6."/>
-      <w:lvlJc w:val="right"/>
-      <w:pPr>
-        <w:ind w:left="4320" w:hanging="180"/>
-      </w:pPr>
-    </w:lvl>
-    <w:lvl w:ilvl="6" w:tplc="0409000F" w:tentative="1">
-      <w:start w:val="1"/>
-      <w:numFmt w:val="decimal"/>
-      <w:lvlText w:val="%7."/>
-      <w:lvlJc w:val="left"/>
-      <w:pPr>
-        <w:ind w:left="5040" w:hanging="360"/>
-      </w:pPr>
-    </w:lvl>
-    <w:lvl w:ilvl="7" w:tplc="04090019" w:tentative="1">
-      <w:start w:val="1"/>
-      <w:numFmt w:val="lowerLetter"/>
-      <w:lvlText w:val="%8."/>
-      <w:lvlJc w:val="left"/>
-      <w:pPr>
-        <w:ind w:left="5760" w:hanging="360"/>
-      </w:pPr>
-    </w:lvl>
-    <w:lvl w:ilvl="8" w:tplc="0409001B" w:tentative="1">
-      <w:start w:val="1"/>
-      <w:numFmt w:val="lowerRoman"/>
-      <w:lvlText w:val="%9."/>
-      <w:lvlJc w:val="right"/>
-      <w:pPr>
-        <w:ind w:left="6480" w:hanging="180"/>
-      </w:pPr>
-    </w:lvl>
-  </w:abstractNum>
-  <w:abstractNum w:abstractNumId="34" w15:restartNumberingAfterBreak="0">
     <w:nsid w:val="61E5575B"/>
     <w:multiLevelType w:val="hybridMultilevel"/>
     <w:tmpl w:val="F01E69C8"/>
@@ -38885,7 +38859,7 @@
       </w:pPr>
     </w:lvl>
   </w:abstractNum>
-  <w:abstractNum w:abstractNumId="35" w15:restartNumberingAfterBreak="0">
+  <w:abstractNum w:abstractNumId="31" w15:restartNumberingAfterBreak="0">
     <w:nsid w:val="63806217"/>
     <w:multiLevelType w:val="hybridMultilevel"/>
     <w:tmpl w:val="F4E21126"/>
@@ -38971,17 +38945,17 @@
       </w:pPr>
     </w:lvl>
   </w:abstractNum>
-  <w:abstractNum w:abstractNumId="36" w15:restartNumberingAfterBreak="0">
-    <w:nsid w:val="64E15FD3"/>
+  <w:abstractNum w:abstractNumId="32" w15:restartNumberingAfterBreak="0">
+    <w:nsid w:val="699C59A4"/>
     <w:multiLevelType w:val="hybridMultilevel"/>
-    <w:tmpl w:val="DFBCB632"/>
-    <w:lvl w:ilvl="0" w:tplc="9AB6B70A">
+    <w:tmpl w:val="FFC48A1C"/>
+    <w:lvl w:ilvl="0" w:tplc="B61018C0">
       <w:start w:val="1"/>
       <w:numFmt w:val="decimal"/>
-      <w:lvlText w:val="2.2.%1"/>
+      <w:lvlText w:val="2.1.%1"/>
       <w:lvlJc w:val="left"/>
       <w:pPr>
-        <w:ind w:left="1800" w:hanging="360"/>
+        <w:ind w:left="720" w:hanging="360"/>
       </w:pPr>
       <w:rPr>
         <w:rFonts w:hint="default"/>
@@ -38993,7 +38967,7 @@
       <w:lvlText w:val="%2."/>
       <w:lvlJc w:val="left"/>
       <w:pPr>
-        <w:ind w:left="2520" w:hanging="360"/>
+        <w:ind w:left="1440" w:hanging="360"/>
       </w:pPr>
     </w:lvl>
     <w:lvl w:ilvl="2" w:tplc="0409001B" w:tentative="1">
@@ -39002,7 +38976,7 @@
       <w:lvlText w:val="%3."/>
       <w:lvlJc w:val="right"/>
       <w:pPr>
-        <w:ind w:left="3240" w:hanging="180"/>
+        <w:ind w:left="2160" w:hanging="180"/>
       </w:pPr>
     </w:lvl>
     <w:lvl w:ilvl="3" w:tplc="0409000F" w:tentative="1">
@@ -39011,7 +38985,7 @@
       <w:lvlText w:val="%4."/>
       <w:lvlJc w:val="left"/>
       <w:pPr>
-        <w:ind w:left="3960" w:hanging="360"/>
+        <w:ind w:left="2880" w:hanging="360"/>
       </w:pPr>
     </w:lvl>
     <w:lvl w:ilvl="4" w:tplc="04090019" w:tentative="1">
@@ -39020,7 +38994,7 @@
       <w:lvlText w:val="%5."/>
       <w:lvlJc w:val="left"/>
       <w:pPr>
-        <w:ind w:left="4680" w:hanging="360"/>
+        <w:ind w:left="3600" w:hanging="360"/>
       </w:pPr>
     </w:lvl>
     <w:lvl w:ilvl="5" w:tplc="0409001B" w:tentative="1">
@@ -39029,7 +39003,7 @@
       <w:lvlText w:val="%6."/>
       <w:lvlJc w:val="right"/>
       <w:pPr>
-        <w:ind w:left="5400" w:hanging="180"/>
+        <w:ind w:left="4320" w:hanging="180"/>
       </w:pPr>
     </w:lvl>
     <w:lvl w:ilvl="6" w:tplc="0409000F" w:tentative="1">
@@ -39038,7 +39012,7 @@
       <w:lvlText w:val="%7."/>
       <w:lvlJc w:val="left"/>
       <w:pPr>
-        <w:ind w:left="6120" w:hanging="360"/>
+        <w:ind w:left="5040" w:hanging="360"/>
       </w:pPr>
     </w:lvl>
     <w:lvl w:ilvl="7" w:tplc="04090019" w:tentative="1">
@@ -39047,7 +39021,7 @@
       <w:lvlText w:val="%8."/>
       <w:lvlJc w:val="left"/>
       <w:pPr>
-        <w:ind w:left="6840" w:hanging="360"/>
+        <w:ind w:left="5760" w:hanging="360"/>
       </w:pPr>
     </w:lvl>
     <w:lvl w:ilvl="8" w:tplc="0409001B" w:tentative="1">
@@ -39056,18 +39030,190 @@
       <w:lvlText w:val="%9."/>
       <w:lvlJc w:val="right"/>
       <w:pPr>
-        <w:ind w:left="7560" w:hanging="180"/>
+        <w:ind w:left="6480" w:hanging="180"/>
       </w:pPr>
     </w:lvl>
   </w:abstractNum>
-  <w:abstractNum w:abstractNumId="37" w15:restartNumberingAfterBreak="0">
-    <w:nsid w:val="699C59A4"/>
+  <w:abstractNum w:abstractNumId="33" w15:restartNumberingAfterBreak="0">
+    <w:nsid w:val="6C4025B8"/>
     <w:multiLevelType w:val="hybridMultilevel"/>
-    <w:tmpl w:val="FFC48A1C"/>
-    <w:lvl w:ilvl="0" w:tplc="B61018C0">
+    <w:tmpl w:val="4C1AFA16"/>
+    <w:lvl w:ilvl="0" w:tplc="04090019">
+      <w:start w:val="1"/>
+      <w:numFmt w:val="lowerLetter"/>
+      <w:lvlText w:val="%1."/>
+      <w:lvlJc w:val="left"/>
+      <w:pPr>
+        <w:ind w:left="720" w:hanging="360"/>
+      </w:pPr>
+    </w:lvl>
+    <w:lvl w:ilvl="1" w:tplc="04090019" w:tentative="1">
+      <w:start w:val="1"/>
+      <w:numFmt w:val="lowerLetter"/>
+      <w:lvlText w:val="%2."/>
+      <w:lvlJc w:val="left"/>
+      <w:pPr>
+        <w:ind w:left="1440" w:hanging="360"/>
+      </w:pPr>
+    </w:lvl>
+    <w:lvl w:ilvl="2" w:tplc="0409001B" w:tentative="1">
+      <w:start w:val="1"/>
+      <w:numFmt w:val="lowerRoman"/>
+      <w:lvlText w:val="%3."/>
+      <w:lvlJc w:val="right"/>
+      <w:pPr>
+        <w:ind w:left="2160" w:hanging="180"/>
+      </w:pPr>
+    </w:lvl>
+    <w:lvl w:ilvl="3" w:tplc="04090019">
+      <w:start w:val="1"/>
+      <w:numFmt w:val="lowerLetter"/>
+      <w:lvlText w:val="%4."/>
+      <w:lvlJc w:val="left"/>
+      <w:pPr>
+        <w:ind w:left="2880" w:hanging="360"/>
+      </w:pPr>
+    </w:lvl>
+    <w:lvl w:ilvl="4" w:tplc="04090019" w:tentative="1">
+      <w:start w:val="1"/>
+      <w:numFmt w:val="lowerLetter"/>
+      <w:lvlText w:val="%5."/>
+      <w:lvlJc w:val="left"/>
+      <w:pPr>
+        <w:ind w:left="3600" w:hanging="360"/>
+      </w:pPr>
+    </w:lvl>
+    <w:lvl w:ilvl="5" w:tplc="0409001B" w:tentative="1">
+      <w:start w:val="1"/>
+      <w:numFmt w:val="lowerRoman"/>
+      <w:lvlText w:val="%6."/>
+      <w:lvlJc w:val="right"/>
+      <w:pPr>
+        <w:ind w:left="4320" w:hanging="180"/>
+      </w:pPr>
+    </w:lvl>
+    <w:lvl w:ilvl="6" w:tplc="0409000F" w:tentative="1">
       <w:start w:val="1"/>
       <w:numFmt w:val="decimal"/>
-      <w:lvlText w:val="2.1.%1"/>
+      <w:lvlText w:val="%7."/>
+      <w:lvlJc w:val="left"/>
+      <w:pPr>
+        <w:ind w:left="5040" w:hanging="360"/>
+      </w:pPr>
+    </w:lvl>
+    <w:lvl w:ilvl="7" w:tplc="04090019" w:tentative="1">
+      <w:start w:val="1"/>
+      <w:numFmt w:val="lowerLetter"/>
+      <w:lvlText w:val="%8."/>
+      <w:lvlJc w:val="left"/>
+      <w:pPr>
+        <w:ind w:left="5760" w:hanging="360"/>
+      </w:pPr>
+    </w:lvl>
+    <w:lvl w:ilvl="8" w:tplc="0409001B" w:tentative="1">
+      <w:start w:val="1"/>
+      <w:numFmt w:val="lowerRoman"/>
+      <w:lvlText w:val="%9."/>
+      <w:lvlJc w:val="right"/>
+      <w:pPr>
+        <w:ind w:left="6480" w:hanging="180"/>
+      </w:pPr>
+    </w:lvl>
+  </w:abstractNum>
+  <w:abstractNum w:abstractNumId="34" w15:restartNumberingAfterBreak="0">
+    <w:nsid w:val="705A7407"/>
+    <w:multiLevelType w:val="hybridMultilevel"/>
+    <w:tmpl w:val="20386284"/>
+    <w:lvl w:ilvl="0" w:tplc="0409000F">
+      <w:start w:val="1"/>
+      <w:numFmt w:val="decimal"/>
+      <w:lvlText w:val="%1."/>
+      <w:lvlJc w:val="left"/>
+      <w:pPr>
+        <w:ind w:left="1440" w:hanging="360"/>
+      </w:pPr>
+    </w:lvl>
+    <w:lvl w:ilvl="1" w:tplc="04090019" w:tentative="1">
+      <w:start w:val="1"/>
+      <w:numFmt w:val="lowerLetter"/>
+      <w:lvlText w:val="%2."/>
+      <w:lvlJc w:val="left"/>
+      <w:pPr>
+        <w:ind w:left="2160" w:hanging="360"/>
+      </w:pPr>
+    </w:lvl>
+    <w:lvl w:ilvl="2" w:tplc="0409001B" w:tentative="1">
+      <w:start w:val="1"/>
+      <w:numFmt w:val="lowerRoman"/>
+      <w:lvlText w:val="%3."/>
+      <w:lvlJc w:val="right"/>
+      <w:pPr>
+        <w:ind w:left="2880" w:hanging="180"/>
+      </w:pPr>
+    </w:lvl>
+    <w:lvl w:ilvl="3" w:tplc="0409000F" w:tentative="1">
+      <w:start w:val="1"/>
+      <w:numFmt w:val="decimal"/>
+      <w:lvlText w:val="%4."/>
+      <w:lvlJc w:val="left"/>
+      <w:pPr>
+        <w:ind w:left="3600" w:hanging="360"/>
+      </w:pPr>
+    </w:lvl>
+    <w:lvl w:ilvl="4" w:tplc="04090019" w:tentative="1">
+      <w:start w:val="1"/>
+      <w:numFmt w:val="lowerLetter"/>
+      <w:lvlText w:val="%5."/>
+      <w:lvlJc w:val="left"/>
+      <w:pPr>
+        <w:ind w:left="4320" w:hanging="360"/>
+      </w:pPr>
+    </w:lvl>
+    <w:lvl w:ilvl="5" w:tplc="0409001B" w:tentative="1">
+      <w:start w:val="1"/>
+      <w:numFmt w:val="lowerRoman"/>
+      <w:lvlText w:val="%6."/>
+      <w:lvlJc w:val="right"/>
+      <w:pPr>
+        <w:ind w:left="5040" w:hanging="180"/>
+      </w:pPr>
+    </w:lvl>
+    <w:lvl w:ilvl="6" w:tplc="0409000F" w:tentative="1">
+      <w:start w:val="1"/>
+      <w:numFmt w:val="decimal"/>
+      <w:lvlText w:val="%7."/>
+      <w:lvlJc w:val="left"/>
+      <w:pPr>
+        <w:ind w:left="5760" w:hanging="360"/>
+      </w:pPr>
+    </w:lvl>
+    <w:lvl w:ilvl="7" w:tplc="04090019" w:tentative="1">
+      <w:start w:val="1"/>
+      <w:numFmt w:val="lowerLetter"/>
+      <w:lvlText w:val="%8."/>
+      <w:lvlJc w:val="left"/>
+      <w:pPr>
+        <w:ind w:left="6480" w:hanging="360"/>
+      </w:pPr>
+    </w:lvl>
+    <w:lvl w:ilvl="8" w:tplc="0409001B" w:tentative="1">
+      <w:start w:val="1"/>
+      <w:numFmt w:val="lowerRoman"/>
+      <w:lvlText w:val="%9."/>
+      <w:lvlJc w:val="right"/>
+      <w:pPr>
+        <w:ind w:left="7200" w:hanging="180"/>
+      </w:pPr>
+    </w:lvl>
+  </w:abstractNum>
+  <w:abstractNum w:abstractNumId="35" w15:restartNumberingAfterBreak="0">
+    <w:nsid w:val="706A7478"/>
+    <w:multiLevelType w:val="hybridMultilevel"/>
+    <w:tmpl w:val="CABE6366"/>
+    <w:lvl w:ilvl="0" w:tplc="591CE27C">
+      <w:start w:val="1"/>
+      <w:numFmt w:val="decimal"/>
+      <w:lvlText w:val="3.3.3.%1"/>
       <w:lvlJc w:val="left"/>
       <w:pPr>
         <w:ind w:left="720" w:hanging="360"/>
@@ -39149,179 +39295,7 @@
       </w:pPr>
     </w:lvl>
   </w:abstractNum>
-  <w:abstractNum w:abstractNumId="38" w15:restartNumberingAfterBreak="0">
-    <w:nsid w:val="6C4025B8"/>
-    <w:multiLevelType w:val="hybridMultilevel"/>
-    <w:tmpl w:val="4C1AFA16"/>
-    <w:lvl w:ilvl="0" w:tplc="04090019">
-      <w:start w:val="1"/>
-      <w:numFmt w:val="lowerLetter"/>
-      <w:lvlText w:val="%1."/>
-      <w:lvlJc w:val="left"/>
-      <w:pPr>
-        <w:ind w:left="720" w:hanging="360"/>
-      </w:pPr>
-    </w:lvl>
-    <w:lvl w:ilvl="1" w:tplc="04090019" w:tentative="1">
-      <w:start w:val="1"/>
-      <w:numFmt w:val="lowerLetter"/>
-      <w:lvlText w:val="%2."/>
-      <w:lvlJc w:val="left"/>
-      <w:pPr>
-        <w:ind w:left="1440" w:hanging="360"/>
-      </w:pPr>
-    </w:lvl>
-    <w:lvl w:ilvl="2" w:tplc="0409001B" w:tentative="1">
-      <w:start w:val="1"/>
-      <w:numFmt w:val="lowerRoman"/>
-      <w:lvlText w:val="%3."/>
-      <w:lvlJc w:val="right"/>
-      <w:pPr>
-        <w:ind w:left="2160" w:hanging="180"/>
-      </w:pPr>
-    </w:lvl>
-    <w:lvl w:ilvl="3" w:tplc="04090019">
-      <w:start w:val="1"/>
-      <w:numFmt w:val="lowerLetter"/>
-      <w:lvlText w:val="%4."/>
-      <w:lvlJc w:val="left"/>
-      <w:pPr>
-        <w:ind w:left="2880" w:hanging="360"/>
-      </w:pPr>
-    </w:lvl>
-    <w:lvl w:ilvl="4" w:tplc="04090019" w:tentative="1">
-      <w:start w:val="1"/>
-      <w:numFmt w:val="lowerLetter"/>
-      <w:lvlText w:val="%5."/>
-      <w:lvlJc w:val="left"/>
-      <w:pPr>
-        <w:ind w:left="3600" w:hanging="360"/>
-      </w:pPr>
-    </w:lvl>
-    <w:lvl w:ilvl="5" w:tplc="0409001B" w:tentative="1">
-      <w:start w:val="1"/>
-      <w:numFmt w:val="lowerRoman"/>
-      <w:lvlText w:val="%6."/>
-      <w:lvlJc w:val="right"/>
-      <w:pPr>
-        <w:ind w:left="4320" w:hanging="180"/>
-      </w:pPr>
-    </w:lvl>
-    <w:lvl w:ilvl="6" w:tplc="0409000F" w:tentative="1">
-      <w:start w:val="1"/>
-      <w:numFmt w:val="decimal"/>
-      <w:lvlText w:val="%7."/>
-      <w:lvlJc w:val="left"/>
-      <w:pPr>
-        <w:ind w:left="5040" w:hanging="360"/>
-      </w:pPr>
-    </w:lvl>
-    <w:lvl w:ilvl="7" w:tplc="04090019" w:tentative="1">
-      <w:start w:val="1"/>
-      <w:numFmt w:val="lowerLetter"/>
-      <w:lvlText w:val="%8."/>
-      <w:lvlJc w:val="left"/>
-      <w:pPr>
-        <w:ind w:left="5760" w:hanging="360"/>
-      </w:pPr>
-    </w:lvl>
-    <w:lvl w:ilvl="8" w:tplc="0409001B" w:tentative="1">
-      <w:start w:val="1"/>
-      <w:numFmt w:val="lowerRoman"/>
-      <w:lvlText w:val="%9."/>
-      <w:lvlJc w:val="right"/>
-      <w:pPr>
-        <w:ind w:left="6480" w:hanging="180"/>
-      </w:pPr>
-    </w:lvl>
-  </w:abstractNum>
-  <w:abstractNum w:abstractNumId="39" w15:restartNumberingAfterBreak="0">
-    <w:nsid w:val="705A7407"/>
-    <w:multiLevelType w:val="hybridMultilevel"/>
-    <w:tmpl w:val="20386284"/>
-    <w:lvl w:ilvl="0" w:tplc="0409000F">
-      <w:start w:val="1"/>
-      <w:numFmt w:val="decimal"/>
-      <w:lvlText w:val="%1."/>
-      <w:lvlJc w:val="left"/>
-      <w:pPr>
-        <w:ind w:left="1440" w:hanging="360"/>
-      </w:pPr>
-    </w:lvl>
-    <w:lvl w:ilvl="1" w:tplc="04090019" w:tentative="1">
-      <w:start w:val="1"/>
-      <w:numFmt w:val="lowerLetter"/>
-      <w:lvlText w:val="%2."/>
-      <w:lvlJc w:val="left"/>
-      <w:pPr>
-        <w:ind w:left="2160" w:hanging="360"/>
-      </w:pPr>
-    </w:lvl>
-    <w:lvl w:ilvl="2" w:tplc="0409001B" w:tentative="1">
-      <w:start w:val="1"/>
-      <w:numFmt w:val="lowerRoman"/>
-      <w:lvlText w:val="%3."/>
-      <w:lvlJc w:val="right"/>
-      <w:pPr>
-        <w:ind w:left="2880" w:hanging="180"/>
-      </w:pPr>
-    </w:lvl>
-    <w:lvl w:ilvl="3" w:tplc="0409000F" w:tentative="1">
-      <w:start w:val="1"/>
-      <w:numFmt w:val="decimal"/>
-      <w:lvlText w:val="%4."/>
-      <w:lvlJc w:val="left"/>
-      <w:pPr>
-        <w:ind w:left="3600" w:hanging="360"/>
-      </w:pPr>
-    </w:lvl>
-    <w:lvl w:ilvl="4" w:tplc="04090019" w:tentative="1">
-      <w:start w:val="1"/>
-      <w:numFmt w:val="lowerLetter"/>
-      <w:lvlText w:val="%5."/>
-      <w:lvlJc w:val="left"/>
-      <w:pPr>
-        <w:ind w:left="4320" w:hanging="360"/>
-      </w:pPr>
-    </w:lvl>
-    <w:lvl w:ilvl="5" w:tplc="0409001B" w:tentative="1">
-      <w:start w:val="1"/>
-      <w:numFmt w:val="lowerRoman"/>
-      <w:lvlText w:val="%6."/>
-      <w:lvlJc w:val="right"/>
-      <w:pPr>
-        <w:ind w:left="5040" w:hanging="180"/>
-      </w:pPr>
-    </w:lvl>
-    <w:lvl w:ilvl="6" w:tplc="0409000F" w:tentative="1">
-      <w:start w:val="1"/>
-      <w:numFmt w:val="decimal"/>
-      <w:lvlText w:val="%7."/>
-      <w:lvlJc w:val="left"/>
-      <w:pPr>
-        <w:ind w:left="5760" w:hanging="360"/>
-      </w:pPr>
-    </w:lvl>
-    <w:lvl w:ilvl="7" w:tplc="04090019" w:tentative="1">
-      <w:start w:val="1"/>
-      <w:numFmt w:val="lowerLetter"/>
-      <w:lvlText w:val="%8."/>
-      <w:lvlJc w:val="left"/>
-      <w:pPr>
-        <w:ind w:left="6480" w:hanging="360"/>
-      </w:pPr>
-    </w:lvl>
-    <w:lvl w:ilvl="8" w:tplc="0409001B" w:tentative="1">
-      <w:start w:val="1"/>
-      <w:numFmt w:val="lowerRoman"/>
-      <w:lvlText w:val="%9."/>
-      <w:lvlJc w:val="right"/>
-      <w:pPr>
-        <w:ind w:left="7200" w:hanging="180"/>
-      </w:pPr>
-    </w:lvl>
-  </w:abstractNum>
-  <w:abstractNum w:abstractNumId="40" w15:restartNumberingAfterBreak="0">
+  <w:abstractNum w:abstractNumId="36" w15:restartNumberingAfterBreak="0">
     <w:nsid w:val="71034CEC"/>
     <w:multiLevelType w:val="hybridMultilevel"/>
     <w:tmpl w:val="8130AD1C"/>
@@ -39411,7 +39385,7 @@
       </w:pPr>
     </w:lvl>
   </w:abstractNum>
-  <w:abstractNum w:abstractNumId="41" w15:restartNumberingAfterBreak="0">
+  <w:abstractNum w:abstractNumId="37" w15:restartNumberingAfterBreak="0">
     <w:nsid w:val="75451FAE"/>
     <w:multiLevelType w:val="hybridMultilevel"/>
     <w:tmpl w:val="E348D5FE"/>
@@ -39502,96 +39476,7 @@
       </w:pPr>
     </w:lvl>
   </w:abstractNum>
-  <w:abstractNum w:abstractNumId="42" w15:restartNumberingAfterBreak="0">
-    <w:nsid w:val="75F74607"/>
-    <w:multiLevelType w:val="hybridMultilevel"/>
-    <w:tmpl w:val="7E5AD0D2"/>
-    <w:lvl w:ilvl="0" w:tplc="3DEE4BB4">
-      <w:start w:val="1"/>
-      <w:numFmt w:val="decimal"/>
-      <w:lvlText w:val="3.2.%1"/>
-      <w:lvlJc w:val="left"/>
-      <w:pPr>
-        <w:ind w:left="720" w:hanging="360"/>
-      </w:pPr>
-      <w:rPr>
-        <w:rFonts w:hint="default"/>
-      </w:rPr>
-    </w:lvl>
-    <w:lvl w:ilvl="1" w:tplc="04090019" w:tentative="1">
-      <w:start w:val="1"/>
-      <w:numFmt w:val="lowerLetter"/>
-      <w:lvlText w:val="%2."/>
-      <w:lvlJc w:val="left"/>
-      <w:pPr>
-        <w:ind w:left="1440" w:hanging="360"/>
-      </w:pPr>
-    </w:lvl>
-    <w:lvl w:ilvl="2" w:tplc="0409001B" w:tentative="1">
-      <w:start w:val="1"/>
-      <w:numFmt w:val="lowerRoman"/>
-      <w:lvlText w:val="%3."/>
-      <w:lvlJc w:val="right"/>
-      <w:pPr>
-        <w:ind w:left="2160" w:hanging="180"/>
-      </w:pPr>
-    </w:lvl>
-    <w:lvl w:ilvl="3" w:tplc="0409000F" w:tentative="1">
-      <w:start w:val="1"/>
-      <w:numFmt w:val="decimal"/>
-      <w:lvlText w:val="%4."/>
-      <w:lvlJc w:val="left"/>
-      <w:pPr>
-        <w:ind w:left="2880" w:hanging="360"/>
-      </w:pPr>
-    </w:lvl>
-    <w:lvl w:ilvl="4" w:tplc="04090019" w:tentative="1">
-      <w:start w:val="1"/>
-      <w:numFmt w:val="lowerLetter"/>
-      <w:lvlText w:val="%5."/>
-      <w:lvlJc w:val="left"/>
-      <w:pPr>
-        <w:ind w:left="3600" w:hanging="360"/>
-      </w:pPr>
-    </w:lvl>
-    <w:lvl w:ilvl="5" w:tplc="0409001B" w:tentative="1">
-      <w:start w:val="1"/>
-      <w:numFmt w:val="lowerRoman"/>
-      <w:lvlText w:val="%6."/>
-      <w:lvlJc w:val="right"/>
-      <w:pPr>
-        <w:ind w:left="4320" w:hanging="180"/>
-      </w:pPr>
-    </w:lvl>
-    <w:lvl w:ilvl="6" w:tplc="0409000F" w:tentative="1">
-      <w:start w:val="1"/>
-      <w:numFmt w:val="decimal"/>
-      <w:lvlText w:val="%7."/>
-      <w:lvlJc w:val="left"/>
-      <w:pPr>
-        <w:ind w:left="5040" w:hanging="360"/>
-      </w:pPr>
-    </w:lvl>
-    <w:lvl w:ilvl="7" w:tplc="04090019" w:tentative="1">
-      <w:start w:val="1"/>
-      <w:numFmt w:val="lowerLetter"/>
-      <w:lvlText w:val="%8."/>
-      <w:lvlJc w:val="left"/>
-      <w:pPr>
-        <w:ind w:left="5760" w:hanging="360"/>
-      </w:pPr>
-    </w:lvl>
-    <w:lvl w:ilvl="8" w:tplc="0409001B" w:tentative="1">
-      <w:start w:val="1"/>
-      <w:numFmt w:val="lowerRoman"/>
-      <w:lvlText w:val="%9."/>
-      <w:lvlJc w:val="right"/>
-      <w:pPr>
-        <w:ind w:left="6480" w:hanging="180"/>
-      </w:pPr>
-    </w:lvl>
-  </w:abstractNum>
-  <w:abstractNum w:abstractNumId="43" w15:restartNumberingAfterBreak="0">
+  <w:abstractNum w:abstractNumId="38" w15:restartNumberingAfterBreak="0">
     <w:nsid w:val="76A8551A"/>
     <w:multiLevelType w:val="hybridMultilevel"/>
     <w:tmpl w:val="6B88BCBA"/>
@@ -39681,7 +39566,7 @@
       </w:pPr>
     </w:lvl>
   </w:abstractNum>
-  <w:abstractNum w:abstractNumId="44" w15:restartNumberingAfterBreak="0">
+  <w:abstractNum w:abstractNumId="39" w15:restartNumberingAfterBreak="0">
     <w:nsid w:val="772E7FBD"/>
     <w:multiLevelType w:val="hybridMultilevel"/>
     <w:tmpl w:val="F4E21126"/>
@@ -39767,7 +39652,7 @@
       </w:pPr>
     </w:lvl>
   </w:abstractNum>
-  <w:abstractNum w:abstractNumId="45" w15:restartNumberingAfterBreak="0">
+  <w:abstractNum w:abstractNumId="40" w15:restartNumberingAfterBreak="0">
     <w:nsid w:val="795D3742"/>
     <w:multiLevelType w:val="hybridMultilevel"/>
     <w:tmpl w:val="E97E2D3A"/>
@@ -39857,7 +39742,7 @@
       </w:pPr>
     </w:lvl>
   </w:abstractNum>
-  <w:abstractNum w:abstractNumId="46" w15:restartNumberingAfterBreak="0">
+  <w:abstractNum w:abstractNumId="41" w15:restartNumberingAfterBreak="0">
     <w:nsid w:val="799946D0"/>
     <w:multiLevelType w:val="hybridMultilevel"/>
     <w:tmpl w:val="FFC49C90"/>
@@ -39946,121 +39831,32 @@
       </w:pPr>
     </w:lvl>
   </w:abstractNum>
-  <w:abstractNum w:abstractNumId="47" w15:restartNumberingAfterBreak="0">
-    <w:nsid w:val="7AA90548"/>
-    <w:multiLevelType w:val="hybridMultilevel"/>
-    <w:tmpl w:val="76D083EA"/>
-    <w:lvl w:ilvl="0" w:tplc="9AB6B70A">
-      <w:start w:val="1"/>
-      <w:numFmt w:val="decimal"/>
-      <w:lvlText w:val="2.2.%1"/>
-      <w:lvlJc w:val="left"/>
-      <w:pPr>
-        <w:ind w:left="720" w:hanging="360"/>
-      </w:pPr>
-      <w:rPr>
-        <w:rFonts w:hint="default"/>
-      </w:rPr>
-    </w:lvl>
-    <w:lvl w:ilvl="1" w:tplc="04090019" w:tentative="1">
-      <w:start w:val="1"/>
-      <w:numFmt w:val="lowerLetter"/>
-      <w:lvlText w:val="%2."/>
-      <w:lvlJc w:val="left"/>
-      <w:pPr>
-        <w:ind w:left="1440" w:hanging="360"/>
-      </w:pPr>
-    </w:lvl>
-    <w:lvl w:ilvl="2" w:tplc="0409001B" w:tentative="1">
-      <w:start w:val="1"/>
-      <w:numFmt w:val="lowerRoman"/>
-      <w:lvlText w:val="%3."/>
-      <w:lvlJc w:val="right"/>
-      <w:pPr>
-        <w:ind w:left="2160" w:hanging="180"/>
-      </w:pPr>
-    </w:lvl>
-    <w:lvl w:ilvl="3" w:tplc="0409000F" w:tentative="1">
-      <w:start w:val="1"/>
-      <w:numFmt w:val="decimal"/>
-      <w:lvlText w:val="%4."/>
-      <w:lvlJc w:val="left"/>
-      <w:pPr>
-        <w:ind w:left="2880" w:hanging="360"/>
-      </w:pPr>
-    </w:lvl>
-    <w:lvl w:ilvl="4" w:tplc="04090019" w:tentative="1">
-      <w:start w:val="1"/>
-      <w:numFmt w:val="lowerLetter"/>
-      <w:lvlText w:val="%5."/>
-      <w:lvlJc w:val="left"/>
-      <w:pPr>
-        <w:ind w:left="3600" w:hanging="360"/>
-      </w:pPr>
-    </w:lvl>
-    <w:lvl w:ilvl="5" w:tplc="0409001B" w:tentative="1">
-      <w:start w:val="1"/>
-      <w:numFmt w:val="lowerRoman"/>
-      <w:lvlText w:val="%6."/>
-      <w:lvlJc w:val="right"/>
-      <w:pPr>
-        <w:ind w:left="4320" w:hanging="180"/>
-      </w:pPr>
-    </w:lvl>
-    <w:lvl w:ilvl="6" w:tplc="0409000F" w:tentative="1">
-      <w:start w:val="1"/>
-      <w:numFmt w:val="decimal"/>
-      <w:lvlText w:val="%7."/>
-      <w:lvlJc w:val="left"/>
-      <w:pPr>
-        <w:ind w:left="5040" w:hanging="360"/>
-      </w:pPr>
-    </w:lvl>
-    <w:lvl w:ilvl="7" w:tplc="04090019" w:tentative="1">
-      <w:start w:val="1"/>
-      <w:numFmt w:val="lowerLetter"/>
-      <w:lvlText w:val="%8."/>
-      <w:lvlJc w:val="left"/>
-      <w:pPr>
-        <w:ind w:left="5760" w:hanging="360"/>
-      </w:pPr>
-    </w:lvl>
-    <w:lvl w:ilvl="8" w:tplc="0409001B" w:tentative="1">
-      <w:start w:val="1"/>
-      <w:numFmt w:val="lowerRoman"/>
-      <w:lvlText w:val="%9."/>
-      <w:lvlJc w:val="right"/>
-      <w:pPr>
-        <w:ind w:left="6480" w:hanging="180"/>
-      </w:pPr>
-    </w:lvl>
-  </w:abstractNum>
   <w:num w:numId="1">
-    <w:abstractNumId w:val="33"/>
+    <w:abstractNumId w:val="29"/>
   </w:num>
   <w:num w:numId="2">
-    <w:abstractNumId w:val="25"/>
+    <w:abstractNumId w:val="24"/>
   </w:num>
   <w:num w:numId="3">
     <w:abstractNumId w:val="0"/>
   </w:num>
   <w:num w:numId="4">
-    <w:abstractNumId w:val="43"/>
+    <w:abstractNumId w:val="38"/>
   </w:num>
   <w:num w:numId="5">
-    <w:abstractNumId w:val="40"/>
+    <w:abstractNumId w:val="36"/>
   </w:num>
   <w:num w:numId="6">
-    <w:abstractNumId w:val="18"/>
+    <w:abstractNumId w:val="16"/>
   </w:num>
   <w:num w:numId="7">
-    <w:abstractNumId w:val="39"/>
+    <w:abstractNumId w:val="34"/>
   </w:num>
   <w:num w:numId="8">
-    <w:abstractNumId w:val="12"/>
+    <w:abstractNumId w:val="11"/>
   </w:num>
   <w:num w:numId="9">
-    <w:abstractNumId w:val="17"/>
+    <w:abstractNumId w:val="15"/>
   </w:num>
   <w:num w:numId="10">
     <w:abstractNumId w:val="4"/>
@@ -40069,117 +39865,99 @@
     <w:abstractNumId w:val="5"/>
   </w:num>
   <w:num w:numId="12">
+    <w:abstractNumId w:val="33"/>
+  </w:num>
+  <w:num w:numId="13">
+    <w:abstractNumId w:val="8"/>
+  </w:num>
+  <w:num w:numId="14">
+    <w:abstractNumId w:val="13"/>
+  </w:num>
+  <w:num w:numId="15">
+    <w:abstractNumId w:val="21"/>
+  </w:num>
+  <w:num w:numId="16">
+    <w:abstractNumId w:val="22"/>
+  </w:num>
+  <w:num w:numId="17">
+    <w:abstractNumId w:val="27"/>
+  </w:num>
+  <w:num w:numId="18">
     <w:abstractNumId w:val="28"/>
   </w:num>
-  <w:num w:numId="13">
-    <w:abstractNumId w:val="38"/>
+  <w:num w:numId="19">
+    <w:abstractNumId w:val="6"/>
   </w:num>
-  <w:num w:numId="14">
+  <w:num w:numId="20">
+    <w:abstractNumId w:val="26"/>
+  </w:num>
+  <w:num w:numId="21">
+    <w:abstractNumId w:val="20"/>
+  </w:num>
+  <w:num w:numId="22">
+    <w:abstractNumId w:val="3"/>
+  </w:num>
+  <w:num w:numId="23">
+    <w:abstractNumId w:val="19"/>
+  </w:num>
+  <w:num w:numId="24">
+    <w:abstractNumId w:val="40"/>
+  </w:num>
+  <w:num w:numId="25">
+    <w:abstractNumId w:val="17"/>
+  </w:num>
+  <w:num w:numId="26">
+    <w:abstractNumId w:val="1"/>
+  </w:num>
+  <w:num w:numId="27">
+    <w:abstractNumId w:val="41"/>
+  </w:num>
+  <w:num w:numId="28">
+    <w:abstractNumId w:val="32"/>
+  </w:num>
+  <w:num w:numId="29">
     <w:abstractNumId w:val="9"/>
   </w:num>
-  <w:num w:numId="15">
-    <w:abstractNumId w:val="15"/>
+  <w:num w:numId="30">
+    <w:abstractNumId w:val="7"/>
   </w:num>
-  <w:num w:numId="16">
+  <w:num w:numId="31">
+    <w:abstractNumId w:val="31"/>
+  </w:num>
+  <w:num w:numId="32">
+    <w:abstractNumId w:val="37"/>
+  </w:num>
+  <w:num w:numId="33">
+    <w:abstractNumId w:val="30"/>
+  </w:num>
+  <w:num w:numId="34">
+    <w:abstractNumId w:val="2"/>
+  </w:num>
+  <w:num w:numId="35">
+    <w:abstractNumId w:val="18"/>
+  </w:num>
+  <w:num w:numId="36">
+    <w:abstractNumId w:val="39"/>
+  </w:num>
+  <w:num w:numId="37">
+    <w:abstractNumId w:val="10"/>
+  </w:num>
+  <w:num w:numId="38">
+    <w:abstractNumId w:val="12"/>
+  </w:num>
+  <w:num w:numId="39">
+    <w:abstractNumId w:val="14"/>
+  </w:num>
+  <w:num w:numId="40">
+    <w:abstractNumId w:val="25"/>
+  </w:num>
+  <w:num w:numId="41">
     <w:abstractNumId w:val="23"/>
   </w:num>
-  <w:num w:numId="17">
-    <w:abstractNumId w:val="24"/>
-  </w:num>
-  <w:num w:numId="18">
-    <w:abstractNumId w:val="31"/>
-  </w:num>
-  <w:num w:numId="19">
-    <w:abstractNumId w:val="32"/>
-  </w:num>
-  <w:num w:numId="20">
-    <w:abstractNumId w:val="6"/>
-  </w:num>
-  <w:num w:numId="21">
-    <w:abstractNumId w:val="30"/>
-  </w:num>
-  <w:num w:numId="22">
-    <w:abstractNumId w:val="22"/>
-  </w:num>
-  <w:num w:numId="23">
-    <w:abstractNumId w:val="3"/>
-  </w:num>
-  <w:num w:numId="24">
-    <w:abstractNumId w:val="21"/>
-  </w:num>
-  <w:num w:numId="25">
-    <w:abstractNumId w:val="26"/>
-  </w:num>
-  <w:num w:numId="26">
-    <w:abstractNumId w:val="45"/>
-  </w:num>
-  <w:num w:numId="27">
-    <w:abstractNumId w:val="19"/>
-  </w:num>
-  <w:num w:numId="28">
-    <w:abstractNumId w:val="1"/>
-  </w:num>
-  <w:num w:numId="29">
-    <w:abstractNumId w:val="46"/>
-  </w:num>
-  <w:num w:numId="30">
-    <w:abstractNumId w:val="37"/>
-  </w:num>
-  <w:num w:numId="31">
-    <w:abstractNumId w:val="8"/>
-  </w:num>
-  <w:num w:numId="32">
-    <w:abstractNumId w:val="10"/>
-  </w:num>
-  <w:num w:numId="33">
-    <w:abstractNumId w:val="7"/>
-  </w:num>
-  <w:num w:numId="34">
-    <w:abstractNumId w:val="36"/>
-  </w:num>
-  <w:num w:numId="35">
-    <w:abstractNumId w:val="29"/>
-  </w:num>
-  <w:num w:numId="36">
+  <w:num w:numId="42">
     <w:abstractNumId w:val="35"/>
   </w:num>
-  <w:num w:numId="37">
-    <w:abstractNumId w:val="41"/>
-  </w:num>
-  <w:num w:numId="38">
-    <w:abstractNumId w:val="34"/>
-  </w:num>
-  <w:num w:numId="39">
-    <w:abstractNumId w:val="2"/>
-  </w:num>
-  <w:num w:numId="40">
-    <w:abstractNumId w:val="42"/>
-  </w:num>
-  <w:num w:numId="41">
-    <w:abstractNumId w:val="20"/>
-  </w:num>
-  <w:num w:numId="42">
-    <w:abstractNumId w:val="44"/>
-  </w:num>
-  <w:num w:numId="43">
-    <w:abstractNumId w:val="11"/>
-  </w:num>
-  <w:num w:numId="44">
-    <w:abstractNumId w:val="14"/>
-  </w:num>
-  <w:num w:numId="45">
-    <w:abstractNumId w:val="16"/>
-  </w:num>
-  <w:num w:numId="46">
-    <w:abstractNumId w:val="13"/>
-  </w:num>
-  <w:num w:numId="47">
-    <w:abstractNumId w:val="27"/>
-  </w:num>
-  <w:num w:numId="48">
-    <w:abstractNumId w:val="47"/>
-  </w:num>
-  <w:numIdMacAtCleanup w:val="29"/>
+  <w:numIdMacAtCleanup w:val="42"/>
 </w:numbering>
 </file>
 
@@ -41879,7 +41657,7 @@
 </file>
 
 <file path=customXml/itemProps1.xml><?xml version="1.0" encoding="utf-8"?>
-<ds:datastoreItem xmlns:ds="http://schemas.openxmlformats.org/officeDocument/2006/customXml" ds:itemID="{77E066E2-4D08-462F-94EE-BF65DC03DED3}">
+<ds:datastoreItem xmlns:ds="http://schemas.openxmlformats.org/officeDocument/2006/customXml" ds:itemID="{1239ABE5-5963-4E9F-95B5-6129248DE953}">
   <ds:schemaRefs>
     <ds:schemaRef ds:uri="http://schemas.openxmlformats.org/officeDocument/2006/bibliography"/>
   </ds:schemaRefs>

</xml_diff>